<commit_message>
Update CV with paper
</commit_message>
<xml_diff>
--- a/assets/CV.docx
+++ b/assets/CV.docx
@@ -2342,7 +2342,25 @@
           <w:sz w:val="18"/>
           <w:szCs w:val="18"/>
         </w:rPr>
-        <w:t>CosmoPower: emulating cosmological power spectra for accelerated Bayesian inference from next-generation surveys</w:t>
+        <w:t>CosmoPower: emulating cosmological power spectra for accelerated Bayesian inference from next-generation sur</w:t>
+      </w:r>
+      <w:r>
+        <w:rPr>
+          <w:rStyle w:val="Hyperlink"/>
+          <w:rFonts w:ascii="Roboto Light" w:hAnsi="Roboto Light"/>
+          <w:sz w:val="18"/>
+          <w:szCs w:val="18"/>
+        </w:rPr>
+        <w:t>v</w:t>
+      </w:r>
+      <w:r>
+        <w:rPr>
+          <w:rStyle w:val="Hyperlink"/>
+          <w:rFonts w:ascii="Roboto Light" w:hAnsi="Roboto Light"/>
+          <w:sz w:val="18"/>
+          <w:szCs w:val="18"/>
+        </w:rPr>
+        <w:t>eys</w:t>
       </w:r>
     </w:p>
     <w:p>
@@ -2507,43 +2525,57 @@
         <w:spacing w:before="240" w:after="0" w:line="240" w:lineRule="auto"/>
         <w:outlineLvl w:val="0"/>
         <w:rPr>
-          <w:rFonts w:ascii="Roboto Light" w:hAnsi="Roboto Light"/>
-          <w:sz w:val="16"/>
-          <w:szCs w:val="16"/>
-        </w:rPr>
-      </w:pPr>
-      <w:hyperlink r:id="rId24" w:history="1">
-        <w:r>
-          <w:rPr>
-            <w:rStyle w:val="Hyperlink"/>
-            <w:rFonts w:ascii="Roboto Light" w:eastAsia="Times New Roman" w:hAnsi="Roboto Light" w:cs="Times New Roman"/>
-            <w:kern w:val="36"/>
-            <w:sz w:val="18"/>
-            <w:szCs w:val="18"/>
-          </w:rPr>
-          <w:t>Toward</w:t>
-        </w:r>
-        <w:r>
-          <w:rPr>
-            <w:rStyle w:val="Hyperlink"/>
-            <w:rFonts w:ascii="Roboto Light" w:eastAsia="Times New Roman" w:hAnsi="Roboto Light" w:cs="Times New Roman"/>
-            <w:kern w:val="36"/>
-            <w:sz w:val="18"/>
-            <w:szCs w:val="18"/>
-          </w:rPr>
-          <w:t>s</w:t>
-        </w:r>
-        <w:r>
-          <w:rPr>
-            <w:rStyle w:val="Hyperlink"/>
-            <w:rFonts w:ascii="Roboto Light" w:eastAsia="Times New Roman" w:hAnsi="Roboto Light" w:cs="Times New Roman"/>
-            <w:kern w:val="36"/>
-            <w:sz w:val="18"/>
-            <w:szCs w:val="18"/>
-          </w:rPr>
-          <w:t xml:space="preserve"> fast machine-learning-assisted Bayesian posterior inference of realistic microseismic events</w:t>
-        </w:r>
-      </w:hyperlink>
+          <w:rStyle w:val="Hyperlink"/>
+          <w:rFonts w:ascii="Roboto Light" w:hAnsi="Roboto Light"/>
+          <w:sz w:val="18"/>
+          <w:szCs w:val="18"/>
+        </w:rPr>
+      </w:pPr>
+      <w:r>
+        <w:rPr>
+          <w:rFonts w:ascii="Roboto Light" w:eastAsia="Times New Roman" w:hAnsi="Roboto Light" w:cs="Times New Roman"/>
+          <w:kern w:val="36"/>
+          <w:sz w:val="15"/>
+          <w:szCs w:val="15"/>
+        </w:rPr>
+        <w:fldChar w:fldCharType="begin"/>
+      </w:r>
+      <w:r>
+        <w:rPr>
+          <w:rFonts w:ascii="Roboto Light" w:eastAsia="Times New Roman" w:hAnsi="Roboto Light" w:cs="Times New Roman"/>
+          <w:kern w:val="36"/>
+          <w:sz w:val="15"/>
+          <w:szCs w:val="15"/>
+        </w:rPr>
+        <w:instrText xml:space="preserve"> HYPERLINK "https://academic.oup.com/gji/article/232/2/1219/6750231?guestAccessKey=38557bf5-8861-44df-b566-691dde295a12&amp;utm_source=authortollfreelink&amp;utm_campaign=gji&amp;utm_medium=email" </w:instrText>
+      </w:r>
+      <w:r>
+        <w:rPr>
+          <w:rFonts w:ascii="Roboto Light" w:eastAsia="Times New Roman" w:hAnsi="Roboto Light" w:cs="Times New Roman"/>
+          <w:kern w:val="36"/>
+          <w:sz w:val="15"/>
+          <w:szCs w:val="15"/>
+        </w:rPr>
+      </w:r>
+      <w:r>
+        <w:rPr>
+          <w:rFonts w:ascii="Roboto Light" w:eastAsia="Times New Roman" w:hAnsi="Roboto Light" w:cs="Times New Roman"/>
+          <w:kern w:val="36"/>
+          <w:sz w:val="15"/>
+          <w:szCs w:val="15"/>
+        </w:rPr>
+        <w:fldChar w:fldCharType="separate"/>
+      </w:r>
+      <w:r>
+        <w:rPr>
+          <w:rStyle w:val="Hyperlink"/>
+          <w:rFonts w:ascii="Roboto Light" w:eastAsia="Times New Roman" w:hAnsi="Roboto Light" w:cs="Times New Roman"/>
+          <w:kern w:val="36"/>
+          <w:sz w:val="18"/>
+          <w:szCs w:val="18"/>
+        </w:rPr>
+        <w:t>Towards fast machine-learning-assisted Bayesian posterior inference of microseismic event location and source mechanism</w:t>
+      </w:r>
     </w:p>
     <w:p>
       <w:pPr>
@@ -2557,6 +2589,15 @@
           <w:szCs w:val="16"/>
         </w:rPr>
       </w:pPr>
+      <w:r>
+        <w:rPr>
+          <w:rFonts w:ascii="Roboto Light" w:eastAsia="Times New Roman" w:hAnsi="Roboto Light" w:cs="Times New Roman"/>
+          <w:kern w:val="36"/>
+          <w:sz w:val="15"/>
+          <w:szCs w:val="15"/>
+        </w:rPr>
+        <w:fldChar w:fldCharType="end"/>
+      </w:r>
       <w:r>
         <w:rPr>
           <w:rFonts w:ascii="Roboto Light" w:hAnsi="Roboto Light"/>
@@ -2575,7 +2616,34 @@
           <w:szCs w:val="16"/>
           <w:lang w:val="it-IT"/>
         </w:rPr>
-        <w:t xml:space="preserve">, A. Spurio Mancini, B. Joachimi, M. P. Hobson. </w:t>
+        <w:t xml:space="preserve">, A. Spurio Mancini, </w:t>
+      </w:r>
+      <w:r>
+        <w:rPr>
+          <w:rFonts w:ascii="Roboto Light" w:hAnsi="Roboto Light"/>
+          <w:sz w:val="16"/>
+          <w:szCs w:val="16"/>
+          <w:lang w:val="it-IT"/>
+        </w:rPr>
+        <w:t xml:space="preserve">A. </w:t>
+      </w:r>
+      <w:r>
+        <w:rPr>
+          <w:rFonts w:ascii="Roboto Light" w:hAnsi="Roboto Light"/>
+          <w:sz w:val="16"/>
+          <w:szCs w:val="16"/>
+          <w:lang w:val="it-IT"/>
+        </w:rPr>
+        <w:t xml:space="preserve">M. G. Ferreira, </w:t>
+      </w:r>
+      <w:r>
+        <w:rPr>
+          <w:rFonts w:ascii="Roboto Light" w:hAnsi="Roboto Light"/>
+          <w:sz w:val="16"/>
+          <w:szCs w:val="16"/>
+          <w:lang w:val="it-IT"/>
+        </w:rPr>
+        <w:t xml:space="preserve">B. Joachimi, M. P. Hobson. </w:t>
       </w:r>
       <w:r>
         <w:rPr>
@@ -2591,15 +2659,31 @@
           <w:sz w:val="16"/>
           <w:szCs w:val="16"/>
         </w:rPr>
-        <w:t>1</w:t>
-      </w:r>
-      <w:r>
-        <w:rPr>
-          <w:rFonts w:ascii="Roboto Light" w:hAnsi="Roboto Light"/>
-          <w:sz w:val="16"/>
-          <w:szCs w:val="16"/>
-        </w:rPr>
-        <w:t>. Submitted to GJI.</w:t>
+        <w:t>2</w:t>
+      </w:r>
+      <w:r>
+        <w:rPr>
+          <w:rFonts w:ascii="Roboto Light" w:hAnsi="Roboto Light"/>
+          <w:sz w:val="16"/>
+          <w:szCs w:val="16"/>
+        </w:rPr>
+        <w:t xml:space="preserve">. </w:t>
+      </w:r>
+      <w:r>
+        <w:rPr>
+          <w:rFonts w:ascii="Roboto Light" w:hAnsi="Roboto Light"/>
+          <w:sz w:val="16"/>
+          <w:szCs w:val="16"/>
+        </w:rPr>
+        <w:t>GJI, 232 (2), 1219-1235</w:t>
+      </w:r>
+      <w:r>
+        <w:rPr>
+          <w:rFonts w:ascii="Roboto Light" w:hAnsi="Roboto Light"/>
+          <w:sz w:val="16"/>
+          <w:szCs w:val="16"/>
+        </w:rPr>
+        <w:t>.</w:t>
       </w:r>
     </w:p>
     <w:p>
@@ -2930,7 +3014,7 @@
         </w:rPr>
         <w:t xml:space="preserve">The full publication list is available </w:t>
       </w:r>
-      <w:hyperlink r:id="rId25" w:history="1">
+      <w:hyperlink r:id="rId24" w:history="1">
         <w:r>
           <w:rPr>
             <w:rStyle w:val="Hyperlink"/>
@@ -3043,7 +3127,7 @@
           <w:szCs w:val="20"/>
         </w:rPr>
       </w:pPr>
-      <w:hyperlink r:id="rId26" w:history="1">
+      <w:hyperlink r:id="rId25" w:history="1">
         <w:r>
           <w:rPr>
             <w:rStyle w:val="Hyperlink"/>
@@ -3166,7 +3250,7 @@
           <w:szCs w:val="20"/>
         </w:rPr>
       </w:pPr>
-      <w:hyperlink r:id="rId27" w:history="1">
+      <w:hyperlink r:id="rId26" w:history="1">
         <w:r>
           <w:rPr>
             <w:rStyle w:val="Hyperlink"/>
@@ -4217,7 +4301,7 @@
         </w:rPr>
         <w:t xml:space="preserve">video available at </w:t>
       </w:r>
-      <w:hyperlink r:id="rId28" w:history="1">
+      <w:hyperlink r:id="rId27" w:history="1">
         <w:r>
           <w:rPr>
             <w:rStyle w:val="Hyperlink"/>
@@ -5254,7 +5338,7 @@
         </w:rPr>
         <w:t xml:space="preserve">“From galaxies to the earth: studying earthquakes with astronomical machine learning”, funded by the </w:t>
       </w:r>
-      <w:hyperlink r:id="rId29" w:history="1">
+      <w:hyperlink r:id="rId28" w:history="1">
         <w:r>
           <w:rPr>
             <w:rStyle w:val="Hyperlink"/>
@@ -5947,7 +6031,7 @@
           <w:szCs w:val="20"/>
         </w:rPr>
       </w:pPr>
-      <w:hyperlink r:id="rId30" w:history="1">
+      <w:hyperlink r:id="rId29" w:history="1">
         <w:r>
           <w:rPr>
             <w:rStyle w:val="Hyperlink"/>
@@ -6375,23 +6459,7 @@
           <w:sz w:val="16"/>
           <w:szCs w:val="16"/>
         </w:rPr>
-        <w:t xml:space="preserve">lan Turing Institute Roundtable: </w:t>
-      </w:r>
-      <w:r>
-        <w:rPr>
-          <w:rFonts w:ascii="Roboto Light" w:hAnsi="Roboto Light"/>
-          <w:sz w:val="16"/>
-          <w:szCs w:val="16"/>
-        </w:rPr>
-        <w:t>How to thrive in your Ph</w:t>
-      </w:r>
-      <w:r>
-        <w:rPr>
-          <w:rFonts w:ascii="Roboto Light" w:hAnsi="Roboto Light"/>
-          <w:sz w:val="16"/>
-          <w:szCs w:val="16"/>
-        </w:rPr>
-        <w:t>D</w:t>
+        <w:t>lan Turing Institute Roundtable: How to thrive in your PhD</w:t>
       </w:r>
       <w:r>
         <w:rPr>
@@ -6496,7 +6564,7 @@
         </w:rPr>
         <w:t>-</w:t>
       </w:r>
-      <w:hyperlink r:id="rId31" w:history="1">
+      <w:hyperlink r:id="rId30" w:history="1">
         <w:r>
           <w:rPr>
             <w:rStyle w:val="Hyperlink"/>
@@ -6997,7 +7065,7 @@
         </w:rPr>
         <w:t>-</w:t>
       </w:r>
-      <w:hyperlink r:id="rId32" w:history="1">
+      <w:hyperlink r:id="rId31" w:history="1">
         <w:r>
           <w:rPr>
             <w:rStyle w:val="Hyperlink"/>
@@ -7157,7 +7225,7 @@
         </w:rPr>
         <w:t>-</w:t>
       </w:r>
-      <w:hyperlink r:id="rId33" w:history="1">
+      <w:hyperlink r:id="rId32" w:history="1">
         <w:r>
           <w:rPr>
             <w:rStyle w:val="Hyperlink"/>
@@ -7331,7 +7399,7 @@
         </w:rPr>
         <w:t xml:space="preserve">earning course held between UCL and the </w:t>
       </w:r>
-      <w:hyperlink r:id="rId34" w:history="1">
+      <w:hyperlink r:id="rId33" w:history="1">
         <w:r>
           <w:rPr>
             <w:rStyle w:val="Hyperlink"/>
@@ -7768,7 +7836,7 @@
         </w:rPr>
         <w:t>-</w:t>
       </w:r>
-      <w:hyperlink r:id="rId35" w:history="1">
+      <w:hyperlink r:id="rId34" w:history="1">
         <w:r>
           <w:rPr>
             <w:rStyle w:val="Hyperlink"/>
@@ -8176,7 +8244,7 @@
         </w:rPr>
         <w:t>-</w:t>
       </w:r>
-      <w:hyperlink r:id="rId36" w:history="1">
+      <w:hyperlink r:id="rId35" w:history="1">
         <w:r>
           <w:rPr>
             <w:rStyle w:val="Hyperlink"/>
@@ -8372,7 +8440,7 @@
         </w:rPr>
         <w:t>-</w:t>
       </w:r>
-      <w:hyperlink r:id="rId37" w:history="1">
+      <w:hyperlink r:id="rId36" w:history="1">
         <w:r>
           <w:rPr>
             <w:rStyle w:val="Hyperlink"/>

</xml_diff>

<commit_message>
Update CV with GMM-MI paper accepted
</commit_message>
<xml_diff>
--- a/assets/CV.docx
+++ b/assets/CV.docx
@@ -1,6 +1,6 @@
 
 <file path=word/document.xml><?xml version="1.0" encoding="utf-8"?>
-<w:document xmlns:wpc="http://schemas.microsoft.com/office/word/2010/wordprocessingCanvas" xmlns:cx="http://schemas.microsoft.com/office/drawing/2014/chartex" xmlns:cx1="http://schemas.microsoft.com/office/drawing/2015/9/8/chartex" xmlns:cx2="http://schemas.microsoft.com/office/drawing/2015/10/21/chartex" xmlns:cx3="http://schemas.microsoft.com/office/drawing/2016/5/9/chartex" xmlns:cx4="http://schemas.microsoft.com/office/drawing/2016/5/10/chartex" xmlns:cx5="http://schemas.microsoft.com/office/drawing/2016/5/11/chartex" xmlns:cx6="http://schemas.microsoft.com/office/drawing/2016/5/12/chartex" xmlns:cx7="http://schemas.microsoft.com/office/drawing/2016/5/13/chartex" xmlns:cx8="http://schemas.microsoft.com/office/drawing/2016/5/14/chartex" xmlns:mc="http://schemas.openxmlformats.org/markup-compatibility/2006" xmlns:aink="http://schemas.microsoft.com/office/drawing/2016/ink" xmlns:am3d="http://schemas.microsoft.com/office/drawing/2017/model3d" xmlns:o="urn:schemas-microsoft-com:office:office" xmlns:oel="http://schemas.microsoft.com/office/2019/extlst" xmlns:r="http://schemas.openxmlformats.org/officeDocument/2006/relationships" xmlns:m="http://schemas.openxmlformats.org/officeDocument/2006/math" xmlns:v="urn:schemas-microsoft-com:vml" xmlns:wp14="http://schemas.microsoft.com/office/word/2010/wordprocessingDrawing" xmlns:wp="http://schemas.openxmlformats.org/drawingml/2006/wordprocessingDrawing" xmlns:w10="urn:schemas-microsoft-com:office:word" xmlns:w="http://schemas.openxmlformats.org/wordprocessingml/2006/main" xmlns:w14="http://schemas.microsoft.com/office/word/2010/wordml" xmlns:w15="http://schemas.microsoft.com/office/word/2012/wordml" xmlns:w16cex="http://schemas.microsoft.com/office/word/2018/wordml/cex" xmlns:w16cid="http://schemas.microsoft.com/office/word/2016/wordml/cid" xmlns:w16="http://schemas.microsoft.com/office/word/2018/wordml" xmlns:w16sdtdh="http://schemas.microsoft.com/office/word/2020/wordml/sdtdatahash" xmlns:w16se="http://schemas.microsoft.com/office/word/2015/wordml/symex" xmlns:wpg="http://schemas.microsoft.com/office/word/2010/wordprocessingGroup" xmlns:wpi="http://schemas.microsoft.com/office/word/2010/wordprocessingInk" xmlns:wne="http://schemas.microsoft.com/office/word/2006/wordml" xmlns:wps="http://schemas.microsoft.com/office/word/2010/wordprocessingShape" mc:Ignorable="w14 w15 w16se w16cid w16 w16cex w16sdtdh wp14">
+<w:document xmlns:wpc="http://schemas.microsoft.com/office/word/2010/wordprocessingCanvas" xmlns:cx="http://schemas.microsoft.com/office/drawing/2014/chartex" xmlns:cx1="http://schemas.microsoft.com/office/drawing/2015/9/8/chartex" xmlns:cx2="http://schemas.microsoft.com/office/drawing/2015/10/21/chartex" xmlns:cx3="http://schemas.microsoft.com/office/drawing/2016/5/9/chartex" xmlns:cx4="http://schemas.microsoft.com/office/drawing/2016/5/10/chartex" xmlns:cx5="http://schemas.microsoft.com/office/drawing/2016/5/11/chartex" xmlns:cx6="http://schemas.microsoft.com/office/drawing/2016/5/12/chartex" xmlns:cx7="http://schemas.microsoft.com/office/drawing/2016/5/13/chartex" xmlns:cx8="http://schemas.microsoft.com/office/drawing/2016/5/14/chartex" xmlns:mc="http://schemas.openxmlformats.org/markup-compatibility/2006" xmlns:aink="http://schemas.microsoft.com/office/drawing/2016/ink" xmlns:am3d="http://schemas.microsoft.com/office/drawing/2017/model3d" xmlns:o="urn:schemas-microsoft-com:office:office" xmlns:oel="http://schemas.microsoft.com/office/2019/extlst" xmlns:r="http://schemas.openxmlformats.org/officeDocument/2006/relationships" xmlns:m="http://schemas.openxmlformats.org/officeDocument/2006/math" xmlns:v="urn:schemas-microsoft-com:vml" xmlns:wp14="http://schemas.microsoft.com/office/word/2010/wordprocessingDrawing" xmlns:wp="http://schemas.openxmlformats.org/drawingml/2006/wordprocessingDrawing" xmlns:w10="urn:schemas-microsoft-com:office:word" xmlns:w="http://schemas.openxmlformats.org/wordprocessingml/2006/main" xmlns:w14="http://schemas.microsoft.com/office/word/2010/wordml" xmlns:w15="http://schemas.microsoft.com/office/word/2012/wordml" xmlns:w16cex="http://schemas.microsoft.com/office/word/2018/wordml/cex" xmlns:w16cid="http://schemas.microsoft.com/office/word/2016/wordml/cid" xmlns:w16="http://schemas.microsoft.com/office/word/2018/wordml" xmlns:w16du="http://schemas.microsoft.com/office/word/2023/wordml/word16du" xmlns:w16sdtdh="http://schemas.microsoft.com/office/word/2020/wordml/sdtdatahash" xmlns:w16se="http://schemas.microsoft.com/office/word/2015/wordml/symex" xmlns:wpg="http://schemas.microsoft.com/office/word/2010/wordprocessingGroup" xmlns:wpi="http://schemas.microsoft.com/office/word/2010/wordprocessingInk" xmlns:wne="http://schemas.microsoft.com/office/word/2006/wordml" xmlns:wps="http://schemas.microsoft.com/office/word/2010/wordprocessingShape" mc:Ignorable="w14 w15 w16se w16cid w16 w16cex w16sdtdh wp14">
   <w:body>
     <w:p>
       <w:pPr>
@@ -2234,25 +2234,7 @@
           <w:sz w:val="16"/>
           <w:szCs w:val="16"/>
         </w:rPr>
-        <w:t>Accepted</w:t>
-      </w:r>
-      <w:r>
-        <w:rPr>
-          <w:rFonts w:ascii="Roboto Light" w:eastAsia="Times New Roman" w:hAnsi="Roboto Light" w:cs="Times New Roman"/>
-          <w:kern w:val="36"/>
-          <w:sz w:val="16"/>
-          <w:szCs w:val="16"/>
-        </w:rPr>
-        <w:t xml:space="preserve"> to </w:t>
-      </w:r>
-      <w:r>
-        <w:rPr>
-          <w:rFonts w:ascii="Roboto Light" w:eastAsia="Times New Roman" w:hAnsi="Roboto Light" w:cs="Times New Roman"/>
-          <w:kern w:val="36"/>
-          <w:sz w:val="16"/>
-          <w:szCs w:val="16"/>
-        </w:rPr>
-        <w:t>MLST</w:t>
+        <w:t xml:space="preserve">MLST, 4, 025006 </w:t>
       </w:r>
       <w:r>
         <w:rPr>
@@ -9150,7 +9132,7 @@
 </file>
 
 <file path=word/endnotes.xml><?xml version="1.0" encoding="utf-8"?>
-<w:endnotes xmlns:wpc="http://schemas.microsoft.com/office/word/2010/wordprocessingCanvas" xmlns:cx="http://schemas.microsoft.com/office/drawing/2014/chartex" xmlns:cx1="http://schemas.microsoft.com/office/drawing/2015/9/8/chartex" xmlns:cx2="http://schemas.microsoft.com/office/drawing/2015/10/21/chartex" xmlns:cx3="http://schemas.microsoft.com/office/drawing/2016/5/9/chartex" xmlns:cx4="http://schemas.microsoft.com/office/drawing/2016/5/10/chartex" xmlns:cx5="http://schemas.microsoft.com/office/drawing/2016/5/11/chartex" xmlns:cx6="http://schemas.microsoft.com/office/drawing/2016/5/12/chartex" xmlns:cx7="http://schemas.microsoft.com/office/drawing/2016/5/13/chartex" xmlns:cx8="http://schemas.microsoft.com/office/drawing/2016/5/14/chartex" xmlns:mc="http://schemas.openxmlformats.org/markup-compatibility/2006" xmlns:aink="http://schemas.microsoft.com/office/drawing/2016/ink" xmlns:am3d="http://schemas.microsoft.com/office/drawing/2017/model3d" xmlns:o="urn:schemas-microsoft-com:office:office" xmlns:oel="http://schemas.microsoft.com/office/2019/extlst" xmlns:r="http://schemas.openxmlformats.org/officeDocument/2006/relationships" xmlns:m="http://schemas.openxmlformats.org/officeDocument/2006/math" xmlns:v="urn:schemas-microsoft-com:vml" xmlns:wp14="http://schemas.microsoft.com/office/word/2010/wordprocessingDrawing" xmlns:wp="http://schemas.openxmlformats.org/drawingml/2006/wordprocessingDrawing" xmlns:w10="urn:schemas-microsoft-com:office:word" xmlns:w="http://schemas.openxmlformats.org/wordprocessingml/2006/main" xmlns:w14="http://schemas.microsoft.com/office/word/2010/wordml" xmlns:w15="http://schemas.microsoft.com/office/word/2012/wordml" xmlns:w16cex="http://schemas.microsoft.com/office/word/2018/wordml/cex" xmlns:w16cid="http://schemas.microsoft.com/office/word/2016/wordml/cid" xmlns:w16="http://schemas.microsoft.com/office/word/2018/wordml" xmlns:w16sdtdh="http://schemas.microsoft.com/office/word/2020/wordml/sdtdatahash" xmlns:w16se="http://schemas.microsoft.com/office/word/2015/wordml/symex" xmlns:wpg="http://schemas.microsoft.com/office/word/2010/wordprocessingGroup" xmlns:wpi="http://schemas.microsoft.com/office/word/2010/wordprocessingInk" xmlns:wne="http://schemas.microsoft.com/office/word/2006/wordml" xmlns:wps="http://schemas.microsoft.com/office/word/2010/wordprocessingShape" mc:Ignorable="w14 w15 w16se w16cid w16 w16cex w16sdtdh wp14">
+<w:endnotes xmlns:wpc="http://schemas.microsoft.com/office/word/2010/wordprocessingCanvas" xmlns:cx="http://schemas.microsoft.com/office/drawing/2014/chartex" xmlns:cx1="http://schemas.microsoft.com/office/drawing/2015/9/8/chartex" xmlns:cx2="http://schemas.microsoft.com/office/drawing/2015/10/21/chartex" xmlns:cx3="http://schemas.microsoft.com/office/drawing/2016/5/9/chartex" xmlns:cx4="http://schemas.microsoft.com/office/drawing/2016/5/10/chartex" xmlns:cx5="http://schemas.microsoft.com/office/drawing/2016/5/11/chartex" xmlns:cx6="http://schemas.microsoft.com/office/drawing/2016/5/12/chartex" xmlns:cx7="http://schemas.microsoft.com/office/drawing/2016/5/13/chartex" xmlns:cx8="http://schemas.microsoft.com/office/drawing/2016/5/14/chartex" xmlns:mc="http://schemas.openxmlformats.org/markup-compatibility/2006" xmlns:aink="http://schemas.microsoft.com/office/drawing/2016/ink" xmlns:am3d="http://schemas.microsoft.com/office/drawing/2017/model3d" xmlns:o="urn:schemas-microsoft-com:office:office" xmlns:oel="http://schemas.microsoft.com/office/2019/extlst" xmlns:r="http://schemas.openxmlformats.org/officeDocument/2006/relationships" xmlns:m="http://schemas.openxmlformats.org/officeDocument/2006/math" xmlns:v="urn:schemas-microsoft-com:vml" xmlns:wp14="http://schemas.microsoft.com/office/word/2010/wordprocessingDrawing" xmlns:wp="http://schemas.openxmlformats.org/drawingml/2006/wordprocessingDrawing" xmlns:w10="urn:schemas-microsoft-com:office:word" xmlns:w="http://schemas.openxmlformats.org/wordprocessingml/2006/main" xmlns:w14="http://schemas.microsoft.com/office/word/2010/wordml" xmlns:w15="http://schemas.microsoft.com/office/word/2012/wordml" xmlns:w16cex="http://schemas.microsoft.com/office/word/2018/wordml/cex" xmlns:w16cid="http://schemas.microsoft.com/office/word/2016/wordml/cid" xmlns:w16="http://schemas.microsoft.com/office/word/2018/wordml" xmlns:w16du="http://schemas.microsoft.com/office/word/2023/wordml/word16du" xmlns:w16sdtdh="http://schemas.microsoft.com/office/word/2020/wordml/sdtdatahash" xmlns:w16se="http://schemas.microsoft.com/office/word/2015/wordml/symex" xmlns:wpg="http://schemas.microsoft.com/office/word/2010/wordprocessingGroup" xmlns:wpi="http://schemas.microsoft.com/office/word/2010/wordprocessingInk" xmlns:wne="http://schemas.microsoft.com/office/word/2006/wordml" xmlns:wps="http://schemas.microsoft.com/office/word/2010/wordprocessingShape" mc:Ignorable="w14 w15 w16se w16cid w16 w16cex w16sdtdh wp14">
   <w:endnote w:type="separator" w:id="-1">
     <w:p>
       <w:pPr>
@@ -9175,7 +9157,7 @@
 </file>
 
 <file path=word/footer1.xml><?xml version="1.0" encoding="utf-8"?>
-<w:ftr xmlns:wpc="http://schemas.microsoft.com/office/word/2010/wordprocessingCanvas" xmlns:cx="http://schemas.microsoft.com/office/drawing/2014/chartex" xmlns:cx1="http://schemas.microsoft.com/office/drawing/2015/9/8/chartex" xmlns:cx2="http://schemas.microsoft.com/office/drawing/2015/10/21/chartex" xmlns:cx3="http://schemas.microsoft.com/office/drawing/2016/5/9/chartex" xmlns:cx4="http://schemas.microsoft.com/office/drawing/2016/5/10/chartex" xmlns:cx5="http://schemas.microsoft.com/office/drawing/2016/5/11/chartex" xmlns:cx6="http://schemas.microsoft.com/office/drawing/2016/5/12/chartex" xmlns:cx7="http://schemas.microsoft.com/office/drawing/2016/5/13/chartex" xmlns:cx8="http://schemas.microsoft.com/office/drawing/2016/5/14/chartex" xmlns:mc="http://schemas.openxmlformats.org/markup-compatibility/2006" xmlns:aink="http://schemas.microsoft.com/office/drawing/2016/ink" xmlns:am3d="http://schemas.microsoft.com/office/drawing/2017/model3d" xmlns:o="urn:schemas-microsoft-com:office:office" xmlns:oel="http://schemas.microsoft.com/office/2019/extlst" xmlns:r="http://schemas.openxmlformats.org/officeDocument/2006/relationships" xmlns:m="http://schemas.openxmlformats.org/officeDocument/2006/math" xmlns:v="urn:schemas-microsoft-com:vml" xmlns:wp14="http://schemas.microsoft.com/office/word/2010/wordprocessingDrawing" xmlns:wp="http://schemas.openxmlformats.org/drawingml/2006/wordprocessingDrawing" xmlns:w10="urn:schemas-microsoft-com:office:word" xmlns:w="http://schemas.openxmlformats.org/wordprocessingml/2006/main" xmlns:w14="http://schemas.microsoft.com/office/word/2010/wordml" xmlns:w15="http://schemas.microsoft.com/office/word/2012/wordml" xmlns:w16cex="http://schemas.microsoft.com/office/word/2018/wordml/cex" xmlns:w16cid="http://schemas.microsoft.com/office/word/2016/wordml/cid" xmlns:w16="http://schemas.microsoft.com/office/word/2018/wordml" xmlns:w16sdtdh="http://schemas.microsoft.com/office/word/2020/wordml/sdtdatahash" xmlns:w16se="http://schemas.microsoft.com/office/word/2015/wordml/symex" xmlns:wpg="http://schemas.microsoft.com/office/word/2010/wordprocessingGroup" xmlns:wpi="http://schemas.microsoft.com/office/word/2010/wordprocessingInk" xmlns:wne="http://schemas.microsoft.com/office/word/2006/wordml" xmlns:wps="http://schemas.microsoft.com/office/word/2010/wordprocessingShape" mc:Ignorable="w14 w15 w16se w16cid w16 w16cex w16sdtdh wp14">
+<w:ftr xmlns:wpc="http://schemas.microsoft.com/office/word/2010/wordprocessingCanvas" xmlns:cx="http://schemas.microsoft.com/office/drawing/2014/chartex" xmlns:cx1="http://schemas.microsoft.com/office/drawing/2015/9/8/chartex" xmlns:cx2="http://schemas.microsoft.com/office/drawing/2015/10/21/chartex" xmlns:cx3="http://schemas.microsoft.com/office/drawing/2016/5/9/chartex" xmlns:cx4="http://schemas.microsoft.com/office/drawing/2016/5/10/chartex" xmlns:cx5="http://schemas.microsoft.com/office/drawing/2016/5/11/chartex" xmlns:cx6="http://schemas.microsoft.com/office/drawing/2016/5/12/chartex" xmlns:cx7="http://schemas.microsoft.com/office/drawing/2016/5/13/chartex" xmlns:cx8="http://schemas.microsoft.com/office/drawing/2016/5/14/chartex" xmlns:mc="http://schemas.openxmlformats.org/markup-compatibility/2006" xmlns:aink="http://schemas.microsoft.com/office/drawing/2016/ink" xmlns:am3d="http://schemas.microsoft.com/office/drawing/2017/model3d" xmlns:o="urn:schemas-microsoft-com:office:office" xmlns:oel="http://schemas.microsoft.com/office/2019/extlst" xmlns:r="http://schemas.openxmlformats.org/officeDocument/2006/relationships" xmlns:m="http://schemas.openxmlformats.org/officeDocument/2006/math" xmlns:v="urn:schemas-microsoft-com:vml" xmlns:wp14="http://schemas.microsoft.com/office/word/2010/wordprocessingDrawing" xmlns:wp="http://schemas.openxmlformats.org/drawingml/2006/wordprocessingDrawing" xmlns:w10="urn:schemas-microsoft-com:office:word" xmlns:w="http://schemas.openxmlformats.org/wordprocessingml/2006/main" xmlns:w14="http://schemas.microsoft.com/office/word/2010/wordml" xmlns:w15="http://schemas.microsoft.com/office/word/2012/wordml" xmlns:w16cex="http://schemas.microsoft.com/office/word/2018/wordml/cex" xmlns:w16cid="http://schemas.microsoft.com/office/word/2016/wordml/cid" xmlns:w16="http://schemas.microsoft.com/office/word/2018/wordml" xmlns:w16du="http://schemas.microsoft.com/office/word/2023/wordml/word16du" xmlns:w16sdtdh="http://schemas.microsoft.com/office/word/2020/wordml/sdtdatahash" xmlns:w16se="http://schemas.microsoft.com/office/word/2015/wordml/symex" xmlns:wpg="http://schemas.microsoft.com/office/word/2010/wordprocessingGroup" xmlns:wpi="http://schemas.microsoft.com/office/word/2010/wordprocessingInk" xmlns:wne="http://schemas.microsoft.com/office/word/2006/wordml" xmlns:wps="http://schemas.microsoft.com/office/word/2010/wordprocessingShape" mc:Ignorable="w14 w15 w16se w16cid w16 w16cex w16sdtdh wp14">
   <w:p>
     <w:pPr>
       <w:pStyle w:val="Footer"/>
@@ -9185,7 +9167,7 @@
 </file>
 
 <file path=word/footer2.xml><?xml version="1.0" encoding="utf-8"?>
-<w:ftr xmlns:wpc="http://schemas.microsoft.com/office/word/2010/wordprocessingCanvas" xmlns:cx="http://schemas.microsoft.com/office/drawing/2014/chartex" xmlns:cx1="http://schemas.microsoft.com/office/drawing/2015/9/8/chartex" xmlns:cx2="http://schemas.microsoft.com/office/drawing/2015/10/21/chartex" xmlns:cx3="http://schemas.microsoft.com/office/drawing/2016/5/9/chartex" xmlns:cx4="http://schemas.microsoft.com/office/drawing/2016/5/10/chartex" xmlns:cx5="http://schemas.microsoft.com/office/drawing/2016/5/11/chartex" xmlns:cx6="http://schemas.microsoft.com/office/drawing/2016/5/12/chartex" xmlns:cx7="http://schemas.microsoft.com/office/drawing/2016/5/13/chartex" xmlns:cx8="http://schemas.microsoft.com/office/drawing/2016/5/14/chartex" xmlns:mc="http://schemas.openxmlformats.org/markup-compatibility/2006" xmlns:aink="http://schemas.microsoft.com/office/drawing/2016/ink" xmlns:am3d="http://schemas.microsoft.com/office/drawing/2017/model3d" xmlns:o="urn:schemas-microsoft-com:office:office" xmlns:oel="http://schemas.microsoft.com/office/2019/extlst" xmlns:r="http://schemas.openxmlformats.org/officeDocument/2006/relationships" xmlns:m="http://schemas.openxmlformats.org/officeDocument/2006/math" xmlns:v="urn:schemas-microsoft-com:vml" xmlns:wp14="http://schemas.microsoft.com/office/word/2010/wordprocessingDrawing" xmlns:wp="http://schemas.openxmlformats.org/drawingml/2006/wordprocessingDrawing" xmlns:w10="urn:schemas-microsoft-com:office:word" xmlns:w="http://schemas.openxmlformats.org/wordprocessingml/2006/main" xmlns:w14="http://schemas.microsoft.com/office/word/2010/wordml" xmlns:w15="http://schemas.microsoft.com/office/word/2012/wordml" xmlns:w16cex="http://schemas.microsoft.com/office/word/2018/wordml/cex" xmlns:w16cid="http://schemas.microsoft.com/office/word/2016/wordml/cid" xmlns:w16="http://schemas.microsoft.com/office/word/2018/wordml" xmlns:w16sdtdh="http://schemas.microsoft.com/office/word/2020/wordml/sdtdatahash" xmlns:w16se="http://schemas.microsoft.com/office/word/2015/wordml/symex" xmlns:wpg="http://schemas.microsoft.com/office/word/2010/wordprocessingGroup" xmlns:wpi="http://schemas.microsoft.com/office/word/2010/wordprocessingInk" xmlns:wne="http://schemas.microsoft.com/office/word/2006/wordml" xmlns:wps="http://schemas.microsoft.com/office/word/2010/wordprocessingShape" mc:Ignorable="w14 w15 w16se w16cid w16 w16cex w16sdtdh wp14">
+<w:ftr xmlns:wpc="http://schemas.microsoft.com/office/word/2010/wordprocessingCanvas" xmlns:cx="http://schemas.microsoft.com/office/drawing/2014/chartex" xmlns:cx1="http://schemas.microsoft.com/office/drawing/2015/9/8/chartex" xmlns:cx2="http://schemas.microsoft.com/office/drawing/2015/10/21/chartex" xmlns:cx3="http://schemas.microsoft.com/office/drawing/2016/5/9/chartex" xmlns:cx4="http://schemas.microsoft.com/office/drawing/2016/5/10/chartex" xmlns:cx5="http://schemas.microsoft.com/office/drawing/2016/5/11/chartex" xmlns:cx6="http://schemas.microsoft.com/office/drawing/2016/5/12/chartex" xmlns:cx7="http://schemas.microsoft.com/office/drawing/2016/5/13/chartex" xmlns:cx8="http://schemas.microsoft.com/office/drawing/2016/5/14/chartex" xmlns:mc="http://schemas.openxmlformats.org/markup-compatibility/2006" xmlns:aink="http://schemas.microsoft.com/office/drawing/2016/ink" xmlns:am3d="http://schemas.microsoft.com/office/drawing/2017/model3d" xmlns:o="urn:schemas-microsoft-com:office:office" xmlns:oel="http://schemas.microsoft.com/office/2019/extlst" xmlns:r="http://schemas.openxmlformats.org/officeDocument/2006/relationships" xmlns:m="http://schemas.openxmlformats.org/officeDocument/2006/math" xmlns:v="urn:schemas-microsoft-com:vml" xmlns:wp14="http://schemas.microsoft.com/office/word/2010/wordprocessingDrawing" xmlns:wp="http://schemas.openxmlformats.org/drawingml/2006/wordprocessingDrawing" xmlns:w10="urn:schemas-microsoft-com:office:word" xmlns:w="http://schemas.openxmlformats.org/wordprocessingml/2006/main" xmlns:w14="http://schemas.microsoft.com/office/word/2010/wordml" xmlns:w15="http://schemas.microsoft.com/office/word/2012/wordml" xmlns:w16cex="http://schemas.microsoft.com/office/word/2018/wordml/cex" xmlns:w16cid="http://schemas.microsoft.com/office/word/2016/wordml/cid" xmlns:w16="http://schemas.microsoft.com/office/word/2018/wordml" xmlns:w16du="http://schemas.microsoft.com/office/word/2023/wordml/word16du" xmlns:w16sdtdh="http://schemas.microsoft.com/office/word/2020/wordml/sdtdatahash" xmlns:w16se="http://schemas.microsoft.com/office/word/2015/wordml/symex" xmlns:wpg="http://schemas.microsoft.com/office/word/2010/wordprocessingGroup" xmlns:wpi="http://schemas.microsoft.com/office/word/2010/wordprocessingInk" xmlns:wne="http://schemas.microsoft.com/office/word/2006/wordml" xmlns:wps="http://schemas.microsoft.com/office/word/2010/wordprocessingShape" mc:Ignorable="w14 w15 w16se w16cid w16 w16cex w16sdtdh wp14">
   <w:p>
     <w:pPr>
       <w:pStyle w:val="Footer"/>
@@ -9195,7 +9177,7 @@
 </file>
 
 <file path=word/footer3.xml><?xml version="1.0" encoding="utf-8"?>
-<w:ftr xmlns:wpc="http://schemas.microsoft.com/office/word/2010/wordprocessingCanvas" xmlns:cx="http://schemas.microsoft.com/office/drawing/2014/chartex" xmlns:cx1="http://schemas.microsoft.com/office/drawing/2015/9/8/chartex" xmlns:cx2="http://schemas.microsoft.com/office/drawing/2015/10/21/chartex" xmlns:cx3="http://schemas.microsoft.com/office/drawing/2016/5/9/chartex" xmlns:cx4="http://schemas.microsoft.com/office/drawing/2016/5/10/chartex" xmlns:cx5="http://schemas.microsoft.com/office/drawing/2016/5/11/chartex" xmlns:cx6="http://schemas.microsoft.com/office/drawing/2016/5/12/chartex" xmlns:cx7="http://schemas.microsoft.com/office/drawing/2016/5/13/chartex" xmlns:cx8="http://schemas.microsoft.com/office/drawing/2016/5/14/chartex" xmlns:mc="http://schemas.openxmlformats.org/markup-compatibility/2006" xmlns:aink="http://schemas.microsoft.com/office/drawing/2016/ink" xmlns:am3d="http://schemas.microsoft.com/office/drawing/2017/model3d" xmlns:o="urn:schemas-microsoft-com:office:office" xmlns:oel="http://schemas.microsoft.com/office/2019/extlst" xmlns:r="http://schemas.openxmlformats.org/officeDocument/2006/relationships" xmlns:m="http://schemas.openxmlformats.org/officeDocument/2006/math" xmlns:v="urn:schemas-microsoft-com:vml" xmlns:wp14="http://schemas.microsoft.com/office/word/2010/wordprocessingDrawing" xmlns:wp="http://schemas.openxmlformats.org/drawingml/2006/wordprocessingDrawing" xmlns:w10="urn:schemas-microsoft-com:office:word" xmlns:w="http://schemas.openxmlformats.org/wordprocessingml/2006/main" xmlns:w14="http://schemas.microsoft.com/office/word/2010/wordml" xmlns:w15="http://schemas.microsoft.com/office/word/2012/wordml" xmlns:w16cex="http://schemas.microsoft.com/office/word/2018/wordml/cex" xmlns:w16cid="http://schemas.microsoft.com/office/word/2016/wordml/cid" xmlns:w16="http://schemas.microsoft.com/office/word/2018/wordml" xmlns:w16sdtdh="http://schemas.microsoft.com/office/word/2020/wordml/sdtdatahash" xmlns:w16se="http://schemas.microsoft.com/office/word/2015/wordml/symex" xmlns:wpg="http://schemas.microsoft.com/office/word/2010/wordprocessingGroup" xmlns:wpi="http://schemas.microsoft.com/office/word/2010/wordprocessingInk" xmlns:wne="http://schemas.microsoft.com/office/word/2006/wordml" xmlns:wps="http://schemas.microsoft.com/office/word/2010/wordprocessingShape" mc:Ignorable="w14 w15 w16se w16cid w16 w16cex w16sdtdh wp14">
+<w:ftr xmlns:wpc="http://schemas.microsoft.com/office/word/2010/wordprocessingCanvas" xmlns:cx="http://schemas.microsoft.com/office/drawing/2014/chartex" xmlns:cx1="http://schemas.microsoft.com/office/drawing/2015/9/8/chartex" xmlns:cx2="http://schemas.microsoft.com/office/drawing/2015/10/21/chartex" xmlns:cx3="http://schemas.microsoft.com/office/drawing/2016/5/9/chartex" xmlns:cx4="http://schemas.microsoft.com/office/drawing/2016/5/10/chartex" xmlns:cx5="http://schemas.microsoft.com/office/drawing/2016/5/11/chartex" xmlns:cx6="http://schemas.microsoft.com/office/drawing/2016/5/12/chartex" xmlns:cx7="http://schemas.microsoft.com/office/drawing/2016/5/13/chartex" xmlns:cx8="http://schemas.microsoft.com/office/drawing/2016/5/14/chartex" xmlns:mc="http://schemas.openxmlformats.org/markup-compatibility/2006" xmlns:aink="http://schemas.microsoft.com/office/drawing/2016/ink" xmlns:am3d="http://schemas.microsoft.com/office/drawing/2017/model3d" xmlns:o="urn:schemas-microsoft-com:office:office" xmlns:oel="http://schemas.microsoft.com/office/2019/extlst" xmlns:r="http://schemas.openxmlformats.org/officeDocument/2006/relationships" xmlns:m="http://schemas.openxmlformats.org/officeDocument/2006/math" xmlns:v="urn:schemas-microsoft-com:vml" xmlns:wp14="http://schemas.microsoft.com/office/word/2010/wordprocessingDrawing" xmlns:wp="http://schemas.openxmlformats.org/drawingml/2006/wordprocessingDrawing" xmlns:w10="urn:schemas-microsoft-com:office:word" xmlns:w="http://schemas.openxmlformats.org/wordprocessingml/2006/main" xmlns:w14="http://schemas.microsoft.com/office/word/2010/wordml" xmlns:w15="http://schemas.microsoft.com/office/word/2012/wordml" xmlns:w16cex="http://schemas.microsoft.com/office/word/2018/wordml/cex" xmlns:w16cid="http://schemas.microsoft.com/office/word/2016/wordml/cid" xmlns:w16="http://schemas.microsoft.com/office/word/2018/wordml" xmlns:w16du="http://schemas.microsoft.com/office/word/2023/wordml/word16du" xmlns:w16sdtdh="http://schemas.microsoft.com/office/word/2020/wordml/sdtdatahash" xmlns:w16se="http://schemas.microsoft.com/office/word/2015/wordml/symex" xmlns:wpg="http://schemas.microsoft.com/office/word/2010/wordprocessingGroup" xmlns:wpi="http://schemas.microsoft.com/office/word/2010/wordprocessingInk" xmlns:wne="http://schemas.microsoft.com/office/word/2006/wordml" xmlns:wps="http://schemas.microsoft.com/office/word/2010/wordprocessingShape" mc:Ignorable="w14 w15 w16se w16cid w16 w16cex w16sdtdh wp14">
   <w:p>
     <w:pPr>
       <w:pStyle w:val="Footer"/>
@@ -9205,7 +9187,7 @@
 </file>
 
 <file path=word/footnotes.xml><?xml version="1.0" encoding="utf-8"?>
-<w:footnotes xmlns:wpc="http://schemas.microsoft.com/office/word/2010/wordprocessingCanvas" xmlns:cx="http://schemas.microsoft.com/office/drawing/2014/chartex" xmlns:cx1="http://schemas.microsoft.com/office/drawing/2015/9/8/chartex" xmlns:cx2="http://schemas.microsoft.com/office/drawing/2015/10/21/chartex" xmlns:cx3="http://schemas.microsoft.com/office/drawing/2016/5/9/chartex" xmlns:cx4="http://schemas.microsoft.com/office/drawing/2016/5/10/chartex" xmlns:cx5="http://schemas.microsoft.com/office/drawing/2016/5/11/chartex" xmlns:cx6="http://schemas.microsoft.com/office/drawing/2016/5/12/chartex" xmlns:cx7="http://schemas.microsoft.com/office/drawing/2016/5/13/chartex" xmlns:cx8="http://schemas.microsoft.com/office/drawing/2016/5/14/chartex" xmlns:mc="http://schemas.openxmlformats.org/markup-compatibility/2006" xmlns:aink="http://schemas.microsoft.com/office/drawing/2016/ink" xmlns:am3d="http://schemas.microsoft.com/office/drawing/2017/model3d" xmlns:o="urn:schemas-microsoft-com:office:office" xmlns:oel="http://schemas.microsoft.com/office/2019/extlst" xmlns:r="http://schemas.openxmlformats.org/officeDocument/2006/relationships" xmlns:m="http://schemas.openxmlformats.org/officeDocument/2006/math" xmlns:v="urn:schemas-microsoft-com:vml" xmlns:wp14="http://schemas.microsoft.com/office/word/2010/wordprocessingDrawing" xmlns:wp="http://schemas.openxmlformats.org/drawingml/2006/wordprocessingDrawing" xmlns:w10="urn:schemas-microsoft-com:office:word" xmlns:w="http://schemas.openxmlformats.org/wordprocessingml/2006/main" xmlns:w14="http://schemas.microsoft.com/office/word/2010/wordml" xmlns:w15="http://schemas.microsoft.com/office/word/2012/wordml" xmlns:w16cex="http://schemas.microsoft.com/office/word/2018/wordml/cex" xmlns:w16cid="http://schemas.microsoft.com/office/word/2016/wordml/cid" xmlns:w16="http://schemas.microsoft.com/office/word/2018/wordml" xmlns:w16sdtdh="http://schemas.microsoft.com/office/word/2020/wordml/sdtdatahash" xmlns:w16se="http://schemas.microsoft.com/office/word/2015/wordml/symex" xmlns:wpg="http://schemas.microsoft.com/office/word/2010/wordprocessingGroup" xmlns:wpi="http://schemas.microsoft.com/office/word/2010/wordprocessingInk" xmlns:wne="http://schemas.microsoft.com/office/word/2006/wordml" xmlns:wps="http://schemas.microsoft.com/office/word/2010/wordprocessingShape" mc:Ignorable="w14 w15 w16se w16cid w16 w16cex w16sdtdh wp14">
+<w:footnotes xmlns:wpc="http://schemas.microsoft.com/office/word/2010/wordprocessingCanvas" xmlns:cx="http://schemas.microsoft.com/office/drawing/2014/chartex" xmlns:cx1="http://schemas.microsoft.com/office/drawing/2015/9/8/chartex" xmlns:cx2="http://schemas.microsoft.com/office/drawing/2015/10/21/chartex" xmlns:cx3="http://schemas.microsoft.com/office/drawing/2016/5/9/chartex" xmlns:cx4="http://schemas.microsoft.com/office/drawing/2016/5/10/chartex" xmlns:cx5="http://schemas.microsoft.com/office/drawing/2016/5/11/chartex" xmlns:cx6="http://schemas.microsoft.com/office/drawing/2016/5/12/chartex" xmlns:cx7="http://schemas.microsoft.com/office/drawing/2016/5/13/chartex" xmlns:cx8="http://schemas.microsoft.com/office/drawing/2016/5/14/chartex" xmlns:mc="http://schemas.openxmlformats.org/markup-compatibility/2006" xmlns:aink="http://schemas.microsoft.com/office/drawing/2016/ink" xmlns:am3d="http://schemas.microsoft.com/office/drawing/2017/model3d" xmlns:o="urn:schemas-microsoft-com:office:office" xmlns:oel="http://schemas.microsoft.com/office/2019/extlst" xmlns:r="http://schemas.openxmlformats.org/officeDocument/2006/relationships" xmlns:m="http://schemas.openxmlformats.org/officeDocument/2006/math" xmlns:v="urn:schemas-microsoft-com:vml" xmlns:wp14="http://schemas.microsoft.com/office/word/2010/wordprocessingDrawing" xmlns:wp="http://schemas.openxmlformats.org/drawingml/2006/wordprocessingDrawing" xmlns:w10="urn:schemas-microsoft-com:office:word" xmlns:w="http://schemas.openxmlformats.org/wordprocessingml/2006/main" xmlns:w14="http://schemas.microsoft.com/office/word/2010/wordml" xmlns:w15="http://schemas.microsoft.com/office/word/2012/wordml" xmlns:w16cex="http://schemas.microsoft.com/office/word/2018/wordml/cex" xmlns:w16cid="http://schemas.microsoft.com/office/word/2016/wordml/cid" xmlns:w16="http://schemas.microsoft.com/office/word/2018/wordml" xmlns:w16du="http://schemas.microsoft.com/office/word/2023/wordml/word16du" xmlns:w16sdtdh="http://schemas.microsoft.com/office/word/2020/wordml/sdtdatahash" xmlns:w16se="http://schemas.microsoft.com/office/word/2015/wordml/symex" xmlns:wpg="http://schemas.microsoft.com/office/word/2010/wordprocessingGroup" xmlns:wpi="http://schemas.microsoft.com/office/word/2010/wordprocessingInk" xmlns:wne="http://schemas.microsoft.com/office/word/2006/wordml" xmlns:wps="http://schemas.microsoft.com/office/word/2010/wordprocessingShape" mc:Ignorable="w14 w15 w16se w16cid w16 w16cex w16sdtdh wp14">
   <w:footnote w:type="separator" w:id="-1">
     <w:p>
       <w:pPr>
@@ -9230,7 +9212,7 @@
 </file>
 
 <file path=word/header1.xml><?xml version="1.0" encoding="utf-8"?>
-<w:hdr xmlns:wpc="http://schemas.microsoft.com/office/word/2010/wordprocessingCanvas" xmlns:cx="http://schemas.microsoft.com/office/drawing/2014/chartex" xmlns:cx1="http://schemas.microsoft.com/office/drawing/2015/9/8/chartex" xmlns:cx2="http://schemas.microsoft.com/office/drawing/2015/10/21/chartex" xmlns:cx3="http://schemas.microsoft.com/office/drawing/2016/5/9/chartex" xmlns:cx4="http://schemas.microsoft.com/office/drawing/2016/5/10/chartex" xmlns:cx5="http://schemas.microsoft.com/office/drawing/2016/5/11/chartex" xmlns:cx6="http://schemas.microsoft.com/office/drawing/2016/5/12/chartex" xmlns:cx7="http://schemas.microsoft.com/office/drawing/2016/5/13/chartex" xmlns:cx8="http://schemas.microsoft.com/office/drawing/2016/5/14/chartex" xmlns:mc="http://schemas.openxmlformats.org/markup-compatibility/2006" xmlns:aink="http://schemas.microsoft.com/office/drawing/2016/ink" xmlns:am3d="http://schemas.microsoft.com/office/drawing/2017/model3d" xmlns:o="urn:schemas-microsoft-com:office:office" xmlns:oel="http://schemas.microsoft.com/office/2019/extlst" xmlns:r="http://schemas.openxmlformats.org/officeDocument/2006/relationships" xmlns:m="http://schemas.openxmlformats.org/officeDocument/2006/math" xmlns:v="urn:schemas-microsoft-com:vml" xmlns:wp14="http://schemas.microsoft.com/office/word/2010/wordprocessingDrawing" xmlns:wp="http://schemas.openxmlformats.org/drawingml/2006/wordprocessingDrawing" xmlns:w10="urn:schemas-microsoft-com:office:word" xmlns:w="http://schemas.openxmlformats.org/wordprocessingml/2006/main" xmlns:w14="http://schemas.microsoft.com/office/word/2010/wordml" xmlns:w15="http://schemas.microsoft.com/office/word/2012/wordml" xmlns:w16cex="http://schemas.microsoft.com/office/word/2018/wordml/cex" xmlns:w16cid="http://schemas.microsoft.com/office/word/2016/wordml/cid" xmlns:w16="http://schemas.microsoft.com/office/word/2018/wordml" xmlns:w16sdtdh="http://schemas.microsoft.com/office/word/2020/wordml/sdtdatahash" xmlns:w16se="http://schemas.microsoft.com/office/word/2015/wordml/symex" xmlns:wpg="http://schemas.microsoft.com/office/word/2010/wordprocessingGroup" xmlns:wpi="http://schemas.microsoft.com/office/word/2010/wordprocessingInk" xmlns:wne="http://schemas.microsoft.com/office/word/2006/wordml" xmlns:wps="http://schemas.microsoft.com/office/word/2010/wordprocessingShape" mc:Ignorable="w14 w15 w16se w16cid w16 w16cex w16sdtdh wp14">
+<w:hdr xmlns:wpc="http://schemas.microsoft.com/office/word/2010/wordprocessingCanvas" xmlns:cx="http://schemas.microsoft.com/office/drawing/2014/chartex" xmlns:cx1="http://schemas.microsoft.com/office/drawing/2015/9/8/chartex" xmlns:cx2="http://schemas.microsoft.com/office/drawing/2015/10/21/chartex" xmlns:cx3="http://schemas.microsoft.com/office/drawing/2016/5/9/chartex" xmlns:cx4="http://schemas.microsoft.com/office/drawing/2016/5/10/chartex" xmlns:cx5="http://schemas.microsoft.com/office/drawing/2016/5/11/chartex" xmlns:cx6="http://schemas.microsoft.com/office/drawing/2016/5/12/chartex" xmlns:cx7="http://schemas.microsoft.com/office/drawing/2016/5/13/chartex" xmlns:cx8="http://schemas.microsoft.com/office/drawing/2016/5/14/chartex" xmlns:mc="http://schemas.openxmlformats.org/markup-compatibility/2006" xmlns:aink="http://schemas.microsoft.com/office/drawing/2016/ink" xmlns:am3d="http://schemas.microsoft.com/office/drawing/2017/model3d" xmlns:o="urn:schemas-microsoft-com:office:office" xmlns:oel="http://schemas.microsoft.com/office/2019/extlst" xmlns:r="http://schemas.openxmlformats.org/officeDocument/2006/relationships" xmlns:m="http://schemas.openxmlformats.org/officeDocument/2006/math" xmlns:v="urn:schemas-microsoft-com:vml" xmlns:wp14="http://schemas.microsoft.com/office/word/2010/wordprocessingDrawing" xmlns:wp="http://schemas.openxmlformats.org/drawingml/2006/wordprocessingDrawing" xmlns:w10="urn:schemas-microsoft-com:office:word" xmlns:w="http://schemas.openxmlformats.org/wordprocessingml/2006/main" xmlns:w14="http://schemas.microsoft.com/office/word/2010/wordml" xmlns:w15="http://schemas.microsoft.com/office/word/2012/wordml" xmlns:w16cex="http://schemas.microsoft.com/office/word/2018/wordml/cex" xmlns:w16cid="http://schemas.microsoft.com/office/word/2016/wordml/cid" xmlns:w16="http://schemas.microsoft.com/office/word/2018/wordml" xmlns:w16du="http://schemas.microsoft.com/office/word/2023/wordml/word16du" xmlns:w16sdtdh="http://schemas.microsoft.com/office/word/2020/wordml/sdtdatahash" xmlns:w16se="http://schemas.microsoft.com/office/word/2015/wordml/symex" xmlns:wpg="http://schemas.microsoft.com/office/word/2010/wordprocessingGroup" xmlns:wpi="http://schemas.microsoft.com/office/word/2010/wordprocessingInk" xmlns:wne="http://schemas.microsoft.com/office/word/2006/wordml" xmlns:wps="http://schemas.microsoft.com/office/word/2010/wordprocessingShape" mc:Ignorable="w14 w15 w16se w16cid w16 w16cex w16sdtdh wp14">
   <w:p>
     <w:pPr>
       <w:pStyle w:val="Header"/>
@@ -9300,7 +9282,7 @@
 </file>
 
 <file path=word/header2.xml><?xml version="1.0" encoding="utf-8"?>
-<w:hdr xmlns:wpc="http://schemas.microsoft.com/office/word/2010/wordprocessingCanvas" xmlns:cx="http://schemas.microsoft.com/office/drawing/2014/chartex" xmlns:cx1="http://schemas.microsoft.com/office/drawing/2015/9/8/chartex" xmlns:cx2="http://schemas.microsoft.com/office/drawing/2015/10/21/chartex" xmlns:cx3="http://schemas.microsoft.com/office/drawing/2016/5/9/chartex" xmlns:cx4="http://schemas.microsoft.com/office/drawing/2016/5/10/chartex" xmlns:cx5="http://schemas.microsoft.com/office/drawing/2016/5/11/chartex" xmlns:cx6="http://schemas.microsoft.com/office/drawing/2016/5/12/chartex" xmlns:cx7="http://schemas.microsoft.com/office/drawing/2016/5/13/chartex" xmlns:cx8="http://schemas.microsoft.com/office/drawing/2016/5/14/chartex" xmlns:mc="http://schemas.openxmlformats.org/markup-compatibility/2006" xmlns:aink="http://schemas.microsoft.com/office/drawing/2016/ink" xmlns:am3d="http://schemas.microsoft.com/office/drawing/2017/model3d" xmlns:o="urn:schemas-microsoft-com:office:office" xmlns:oel="http://schemas.microsoft.com/office/2019/extlst" xmlns:r="http://schemas.openxmlformats.org/officeDocument/2006/relationships" xmlns:m="http://schemas.openxmlformats.org/officeDocument/2006/math" xmlns:v="urn:schemas-microsoft-com:vml" xmlns:wp14="http://schemas.microsoft.com/office/word/2010/wordprocessingDrawing" xmlns:wp="http://schemas.openxmlformats.org/drawingml/2006/wordprocessingDrawing" xmlns:w10="urn:schemas-microsoft-com:office:word" xmlns:w="http://schemas.openxmlformats.org/wordprocessingml/2006/main" xmlns:w14="http://schemas.microsoft.com/office/word/2010/wordml" xmlns:w15="http://schemas.microsoft.com/office/word/2012/wordml" xmlns:w16cex="http://schemas.microsoft.com/office/word/2018/wordml/cex" xmlns:w16cid="http://schemas.microsoft.com/office/word/2016/wordml/cid" xmlns:w16="http://schemas.microsoft.com/office/word/2018/wordml" xmlns:w16sdtdh="http://schemas.microsoft.com/office/word/2020/wordml/sdtdatahash" xmlns:w16se="http://schemas.microsoft.com/office/word/2015/wordml/symex" xmlns:wpg="http://schemas.microsoft.com/office/word/2010/wordprocessingGroup" xmlns:wpi="http://schemas.microsoft.com/office/word/2010/wordprocessingInk" xmlns:wne="http://schemas.microsoft.com/office/word/2006/wordml" xmlns:wps="http://schemas.microsoft.com/office/word/2010/wordprocessingShape" mc:Ignorable="w14 w15 w16se w16cid w16 w16cex w16sdtdh wp14">
+<w:hdr xmlns:wpc="http://schemas.microsoft.com/office/word/2010/wordprocessingCanvas" xmlns:cx="http://schemas.microsoft.com/office/drawing/2014/chartex" xmlns:cx1="http://schemas.microsoft.com/office/drawing/2015/9/8/chartex" xmlns:cx2="http://schemas.microsoft.com/office/drawing/2015/10/21/chartex" xmlns:cx3="http://schemas.microsoft.com/office/drawing/2016/5/9/chartex" xmlns:cx4="http://schemas.microsoft.com/office/drawing/2016/5/10/chartex" xmlns:cx5="http://schemas.microsoft.com/office/drawing/2016/5/11/chartex" xmlns:cx6="http://schemas.microsoft.com/office/drawing/2016/5/12/chartex" xmlns:cx7="http://schemas.microsoft.com/office/drawing/2016/5/13/chartex" xmlns:cx8="http://schemas.microsoft.com/office/drawing/2016/5/14/chartex" xmlns:mc="http://schemas.openxmlformats.org/markup-compatibility/2006" xmlns:aink="http://schemas.microsoft.com/office/drawing/2016/ink" xmlns:am3d="http://schemas.microsoft.com/office/drawing/2017/model3d" xmlns:o="urn:schemas-microsoft-com:office:office" xmlns:oel="http://schemas.microsoft.com/office/2019/extlst" xmlns:r="http://schemas.openxmlformats.org/officeDocument/2006/relationships" xmlns:m="http://schemas.openxmlformats.org/officeDocument/2006/math" xmlns:v="urn:schemas-microsoft-com:vml" xmlns:wp14="http://schemas.microsoft.com/office/word/2010/wordprocessingDrawing" xmlns:wp="http://schemas.openxmlformats.org/drawingml/2006/wordprocessingDrawing" xmlns:w10="urn:schemas-microsoft-com:office:word" xmlns:w="http://schemas.openxmlformats.org/wordprocessingml/2006/main" xmlns:w14="http://schemas.microsoft.com/office/word/2010/wordml" xmlns:w15="http://schemas.microsoft.com/office/word/2012/wordml" xmlns:w16cex="http://schemas.microsoft.com/office/word/2018/wordml/cex" xmlns:w16cid="http://schemas.microsoft.com/office/word/2016/wordml/cid" xmlns:w16="http://schemas.microsoft.com/office/word/2018/wordml" xmlns:w16du="http://schemas.microsoft.com/office/word/2023/wordml/word16du" xmlns:w16sdtdh="http://schemas.microsoft.com/office/word/2020/wordml/sdtdatahash" xmlns:w16se="http://schemas.microsoft.com/office/word/2015/wordml/symex" xmlns:wpg="http://schemas.microsoft.com/office/word/2010/wordprocessingGroup" xmlns:wpi="http://schemas.microsoft.com/office/word/2010/wordprocessingInk" xmlns:wne="http://schemas.microsoft.com/office/word/2006/wordml" xmlns:wps="http://schemas.microsoft.com/office/word/2010/wordprocessingShape" mc:Ignorable="w14 w15 w16se w16cid w16 w16cex w16sdtdh wp14">
   <w:p>
     <w:pPr>
       <w:pStyle w:val="Header"/>
@@ -9386,7 +9368,7 @@
 </file>
 
 <file path=word/header3.xml><?xml version="1.0" encoding="utf-8"?>
-<w:hdr xmlns:wpc="http://schemas.microsoft.com/office/word/2010/wordprocessingCanvas" xmlns:cx="http://schemas.microsoft.com/office/drawing/2014/chartex" xmlns:cx1="http://schemas.microsoft.com/office/drawing/2015/9/8/chartex" xmlns:cx2="http://schemas.microsoft.com/office/drawing/2015/10/21/chartex" xmlns:cx3="http://schemas.microsoft.com/office/drawing/2016/5/9/chartex" xmlns:cx4="http://schemas.microsoft.com/office/drawing/2016/5/10/chartex" xmlns:cx5="http://schemas.microsoft.com/office/drawing/2016/5/11/chartex" xmlns:cx6="http://schemas.microsoft.com/office/drawing/2016/5/12/chartex" xmlns:cx7="http://schemas.microsoft.com/office/drawing/2016/5/13/chartex" xmlns:cx8="http://schemas.microsoft.com/office/drawing/2016/5/14/chartex" xmlns:mc="http://schemas.openxmlformats.org/markup-compatibility/2006" xmlns:aink="http://schemas.microsoft.com/office/drawing/2016/ink" xmlns:am3d="http://schemas.microsoft.com/office/drawing/2017/model3d" xmlns:o="urn:schemas-microsoft-com:office:office" xmlns:oel="http://schemas.microsoft.com/office/2019/extlst" xmlns:r="http://schemas.openxmlformats.org/officeDocument/2006/relationships" xmlns:m="http://schemas.openxmlformats.org/officeDocument/2006/math" xmlns:v="urn:schemas-microsoft-com:vml" xmlns:wp14="http://schemas.microsoft.com/office/word/2010/wordprocessingDrawing" xmlns:wp="http://schemas.openxmlformats.org/drawingml/2006/wordprocessingDrawing" xmlns:w10="urn:schemas-microsoft-com:office:word" xmlns:w="http://schemas.openxmlformats.org/wordprocessingml/2006/main" xmlns:w14="http://schemas.microsoft.com/office/word/2010/wordml" xmlns:w15="http://schemas.microsoft.com/office/word/2012/wordml" xmlns:w16cex="http://schemas.microsoft.com/office/word/2018/wordml/cex" xmlns:w16cid="http://schemas.microsoft.com/office/word/2016/wordml/cid" xmlns:w16="http://schemas.microsoft.com/office/word/2018/wordml" xmlns:w16sdtdh="http://schemas.microsoft.com/office/word/2020/wordml/sdtdatahash" xmlns:w16se="http://schemas.microsoft.com/office/word/2015/wordml/symex" xmlns:wpg="http://schemas.microsoft.com/office/word/2010/wordprocessingGroup" xmlns:wpi="http://schemas.microsoft.com/office/word/2010/wordprocessingInk" xmlns:wne="http://schemas.microsoft.com/office/word/2006/wordml" xmlns:wps="http://schemas.microsoft.com/office/word/2010/wordprocessingShape" mc:Ignorable="w14 w15 w16se w16cid w16 w16cex w16sdtdh wp14">
+<w:hdr xmlns:wpc="http://schemas.microsoft.com/office/word/2010/wordprocessingCanvas" xmlns:cx="http://schemas.microsoft.com/office/drawing/2014/chartex" xmlns:cx1="http://schemas.microsoft.com/office/drawing/2015/9/8/chartex" xmlns:cx2="http://schemas.microsoft.com/office/drawing/2015/10/21/chartex" xmlns:cx3="http://schemas.microsoft.com/office/drawing/2016/5/9/chartex" xmlns:cx4="http://schemas.microsoft.com/office/drawing/2016/5/10/chartex" xmlns:cx5="http://schemas.microsoft.com/office/drawing/2016/5/11/chartex" xmlns:cx6="http://schemas.microsoft.com/office/drawing/2016/5/12/chartex" xmlns:cx7="http://schemas.microsoft.com/office/drawing/2016/5/13/chartex" xmlns:cx8="http://schemas.microsoft.com/office/drawing/2016/5/14/chartex" xmlns:mc="http://schemas.openxmlformats.org/markup-compatibility/2006" xmlns:aink="http://schemas.microsoft.com/office/drawing/2016/ink" xmlns:am3d="http://schemas.microsoft.com/office/drawing/2017/model3d" xmlns:o="urn:schemas-microsoft-com:office:office" xmlns:oel="http://schemas.microsoft.com/office/2019/extlst" xmlns:r="http://schemas.openxmlformats.org/officeDocument/2006/relationships" xmlns:m="http://schemas.openxmlformats.org/officeDocument/2006/math" xmlns:v="urn:schemas-microsoft-com:vml" xmlns:wp14="http://schemas.microsoft.com/office/word/2010/wordprocessingDrawing" xmlns:wp="http://schemas.openxmlformats.org/drawingml/2006/wordprocessingDrawing" xmlns:w10="urn:schemas-microsoft-com:office:word" xmlns:w="http://schemas.openxmlformats.org/wordprocessingml/2006/main" xmlns:w14="http://schemas.microsoft.com/office/word/2010/wordml" xmlns:w15="http://schemas.microsoft.com/office/word/2012/wordml" xmlns:w16cex="http://schemas.microsoft.com/office/word/2018/wordml/cex" xmlns:w16cid="http://schemas.microsoft.com/office/word/2016/wordml/cid" xmlns:w16="http://schemas.microsoft.com/office/word/2018/wordml" xmlns:w16du="http://schemas.microsoft.com/office/word/2023/wordml/word16du" xmlns:w16sdtdh="http://schemas.microsoft.com/office/word/2020/wordml/sdtdatahash" xmlns:w16se="http://schemas.microsoft.com/office/word/2015/wordml/symex" xmlns:wpg="http://schemas.microsoft.com/office/word/2010/wordprocessingGroup" xmlns:wpi="http://schemas.microsoft.com/office/word/2010/wordprocessingInk" xmlns:wne="http://schemas.microsoft.com/office/word/2006/wordml" xmlns:wps="http://schemas.microsoft.com/office/word/2010/wordprocessingShape" mc:Ignorable="w14 w15 w16se w16cid w16 w16cex w16sdtdh wp14">
   <w:p>
     <w:pPr>
       <w:pStyle w:val="Header"/>
@@ -9436,7 +9418,7 @@
 </file>
 
 <file path=word/numbering.xml><?xml version="1.0" encoding="utf-8"?>
-<w:numbering xmlns:wpc="http://schemas.microsoft.com/office/word/2010/wordprocessingCanvas" xmlns:cx="http://schemas.microsoft.com/office/drawing/2014/chartex" xmlns:cx1="http://schemas.microsoft.com/office/drawing/2015/9/8/chartex" xmlns:cx2="http://schemas.microsoft.com/office/drawing/2015/10/21/chartex" xmlns:cx3="http://schemas.microsoft.com/office/drawing/2016/5/9/chartex" xmlns:cx4="http://schemas.microsoft.com/office/drawing/2016/5/10/chartex" xmlns:cx5="http://schemas.microsoft.com/office/drawing/2016/5/11/chartex" xmlns:cx6="http://schemas.microsoft.com/office/drawing/2016/5/12/chartex" xmlns:cx7="http://schemas.microsoft.com/office/drawing/2016/5/13/chartex" xmlns:cx8="http://schemas.microsoft.com/office/drawing/2016/5/14/chartex" xmlns:mc="http://schemas.openxmlformats.org/markup-compatibility/2006" xmlns:aink="http://schemas.microsoft.com/office/drawing/2016/ink" xmlns:am3d="http://schemas.microsoft.com/office/drawing/2017/model3d" xmlns:o="urn:schemas-microsoft-com:office:office" xmlns:oel="http://schemas.microsoft.com/office/2019/extlst" xmlns:r="http://schemas.openxmlformats.org/officeDocument/2006/relationships" xmlns:m="http://schemas.openxmlformats.org/officeDocument/2006/math" xmlns:v="urn:schemas-microsoft-com:vml" xmlns:wp14="http://schemas.microsoft.com/office/word/2010/wordprocessingDrawing" xmlns:wp="http://schemas.openxmlformats.org/drawingml/2006/wordprocessingDrawing" xmlns:w10="urn:schemas-microsoft-com:office:word" xmlns:w="http://schemas.openxmlformats.org/wordprocessingml/2006/main" xmlns:w14="http://schemas.microsoft.com/office/word/2010/wordml" xmlns:w15="http://schemas.microsoft.com/office/word/2012/wordml" xmlns:w16cex="http://schemas.microsoft.com/office/word/2018/wordml/cex" xmlns:w16cid="http://schemas.microsoft.com/office/word/2016/wordml/cid" xmlns:w16="http://schemas.microsoft.com/office/word/2018/wordml" xmlns:w16sdtdh="http://schemas.microsoft.com/office/word/2020/wordml/sdtdatahash" xmlns:w16se="http://schemas.microsoft.com/office/word/2015/wordml/symex" xmlns:wpg="http://schemas.microsoft.com/office/word/2010/wordprocessingGroup" xmlns:wpi="http://schemas.microsoft.com/office/word/2010/wordprocessingInk" xmlns:wne="http://schemas.microsoft.com/office/word/2006/wordml" xmlns:wps="http://schemas.microsoft.com/office/word/2010/wordprocessingShape" mc:Ignorable="w14 w15 w16se w16cid w16 w16cex w16sdtdh wp14">
+<w:numbering xmlns:wpc="http://schemas.microsoft.com/office/word/2010/wordprocessingCanvas" xmlns:cx="http://schemas.microsoft.com/office/drawing/2014/chartex" xmlns:cx1="http://schemas.microsoft.com/office/drawing/2015/9/8/chartex" xmlns:cx2="http://schemas.microsoft.com/office/drawing/2015/10/21/chartex" xmlns:cx3="http://schemas.microsoft.com/office/drawing/2016/5/9/chartex" xmlns:cx4="http://schemas.microsoft.com/office/drawing/2016/5/10/chartex" xmlns:cx5="http://schemas.microsoft.com/office/drawing/2016/5/11/chartex" xmlns:cx6="http://schemas.microsoft.com/office/drawing/2016/5/12/chartex" xmlns:cx7="http://schemas.microsoft.com/office/drawing/2016/5/13/chartex" xmlns:cx8="http://schemas.microsoft.com/office/drawing/2016/5/14/chartex" xmlns:mc="http://schemas.openxmlformats.org/markup-compatibility/2006" xmlns:aink="http://schemas.microsoft.com/office/drawing/2016/ink" xmlns:am3d="http://schemas.microsoft.com/office/drawing/2017/model3d" xmlns:o="urn:schemas-microsoft-com:office:office" xmlns:oel="http://schemas.microsoft.com/office/2019/extlst" xmlns:r="http://schemas.openxmlformats.org/officeDocument/2006/relationships" xmlns:m="http://schemas.openxmlformats.org/officeDocument/2006/math" xmlns:v="urn:schemas-microsoft-com:vml" xmlns:wp14="http://schemas.microsoft.com/office/word/2010/wordprocessingDrawing" xmlns:wp="http://schemas.openxmlformats.org/drawingml/2006/wordprocessingDrawing" xmlns:w10="urn:schemas-microsoft-com:office:word" xmlns:w="http://schemas.openxmlformats.org/wordprocessingml/2006/main" xmlns:w14="http://schemas.microsoft.com/office/word/2010/wordml" xmlns:w15="http://schemas.microsoft.com/office/word/2012/wordml" xmlns:w16cex="http://schemas.microsoft.com/office/word/2018/wordml/cex" xmlns:w16cid="http://schemas.microsoft.com/office/word/2016/wordml/cid" xmlns:w16="http://schemas.microsoft.com/office/word/2018/wordml" xmlns:w16du="http://schemas.microsoft.com/office/word/2023/wordml/word16du" xmlns:w16sdtdh="http://schemas.microsoft.com/office/word/2020/wordml/sdtdatahash" xmlns:w16se="http://schemas.microsoft.com/office/word/2015/wordml/symex" xmlns:wpg="http://schemas.microsoft.com/office/word/2010/wordprocessingGroup" xmlns:wpi="http://schemas.microsoft.com/office/word/2010/wordprocessingInk" xmlns:wne="http://schemas.microsoft.com/office/word/2006/wordml" xmlns:wps="http://schemas.microsoft.com/office/word/2010/wordprocessingShape" mc:Ignorable="w14 w15 w16se w16cid w16 w16cex w16sdtdh wp14">
   <w:abstractNum w:abstractNumId="0" w15:restartNumberingAfterBreak="0">
     <w:nsid w:val="FFFFFF7C"/>
     <w:multiLevelType w:val="singleLevel"/>

</xml_diff>

<commit_message>
Update CV with talks
</commit_message>
<xml_diff>
--- a/assets/CV.docx
+++ b/assets/CV.docx
@@ -1,6 +1,6 @@
 
 <file path=word/document.xml><?xml version="1.0" encoding="utf-8"?>
-<w:document xmlns:wpc="http://schemas.microsoft.com/office/word/2010/wordprocessingCanvas" xmlns:cx="http://schemas.microsoft.com/office/drawing/2014/chartex" xmlns:cx1="http://schemas.microsoft.com/office/drawing/2015/9/8/chartex" xmlns:cx2="http://schemas.microsoft.com/office/drawing/2015/10/21/chartex" xmlns:cx3="http://schemas.microsoft.com/office/drawing/2016/5/9/chartex" xmlns:cx4="http://schemas.microsoft.com/office/drawing/2016/5/10/chartex" xmlns:cx5="http://schemas.microsoft.com/office/drawing/2016/5/11/chartex" xmlns:cx6="http://schemas.microsoft.com/office/drawing/2016/5/12/chartex" xmlns:cx7="http://schemas.microsoft.com/office/drawing/2016/5/13/chartex" xmlns:cx8="http://schemas.microsoft.com/office/drawing/2016/5/14/chartex" xmlns:mc="http://schemas.openxmlformats.org/markup-compatibility/2006" xmlns:aink="http://schemas.microsoft.com/office/drawing/2016/ink" xmlns:am3d="http://schemas.microsoft.com/office/drawing/2017/model3d" xmlns:o="urn:schemas-microsoft-com:office:office" xmlns:oel="http://schemas.microsoft.com/office/2019/extlst" xmlns:r="http://schemas.openxmlformats.org/officeDocument/2006/relationships" xmlns:m="http://schemas.openxmlformats.org/officeDocument/2006/math" xmlns:v="urn:schemas-microsoft-com:vml" xmlns:wp14="http://schemas.microsoft.com/office/word/2010/wordprocessingDrawing" xmlns:wp="http://schemas.openxmlformats.org/drawingml/2006/wordprocessingDrawing" xmlns:w10="urn:schemas-microsoft-com:office:word" xmlns:w="http://schemas.openxmlformats.org/wordprocessingml/2006/main" xmlns:w14="http://schemas.microsoft.com/office/word/2010/wordml" xmlns:w15="http://schemas.microsoft.com/office/word/2012/wordml" xmlns:w16cex="http://schemas.microsoft.com/office/word/2018/wordml/cex" xmlns:w16cid="http://schemas.microsoft.com/office/word/2016/wordml/cid" xmlns:w16="http://schemas.microsoft.com/office/word/2018/wordml" xmlns:w16sdtdh="http://schemas.microsoft.com/office/word/2020/wordml/sdtdatahash" xmlns:w16se="http://schemas.microsoft.com/office/word/2015/wordml/symex" xmlns:wpg="http://schemas.microsoft.com/office/word/2010/wordprocessingGroup" xmlns:wpi="http://schemas.microsoft.com/office/word/2010/wordprocessingInk" xmlns:wne="http://schemas.microsoft.com/office/word/2006/wordml" xmlns:wps="http://schemas.microsoft.com/office/word/2010/wordprocessingShape" mc:Ignorable="w14 w15 w16se w16cid w16 w16cex w16sdtdh wp14">
+<w:document xmlns:wpc="http://schemas.microsoft.com/office/word/2010/wordprocessingCanvas" xmlns:cx="http://schemas.microsoft.com/office/drawing/2014/chartex" xmlns:cx1="http://schemas.microsoft.com/office/drawing/2015/9/8/chartex" xmlns:cx2="http://schemas.microsoft.com/office/drawing/2015/10/21/chartex" xmlns:cx3="http://schemas.microsoft.com/office/drawing/2016/5/9/chartex" xmlns:cx4="http://schemas.microsoft.com/office/drawing/2016/5/10/chartex" xmlns:cx5="http://schemas.microsoft.com/office/drawing/2016/5/11/chartex" xmlns:cx6="http://schemas.microsoft.com/office/drawing/2016/5/12/chartex" xmlns:cx7="http://schemas.microsoft.com/office/drawing/2016/5/13/chartex" xmlns:cx8="http://schemas.microsoft.com/office/drawing/2016/5/14/chartex" xmlns:mc="http://schemas.openxmlformats.org/markup-compatibility/2006" xmlns:aink="http://schemas.microsoft.com/office/drawing/2016/ink" xmlns:am3d="http://schemas.microsoft.com/office/drawing/2017/model3d" xmlns:o="urn:schemas-microsoft-com:office:office" xmlns:oel="http://schemas.microsoft.com/office/2019/extlst" xmlns:r="http://schemas.openxmlformats.org/officeDocument/2006/relationships" xmlns:m="http://schemas.openxmlformats.org/officeDocument/2006/math" xmlns:v="urn:schemas-microsoft-com:vml" xmlns:wp14="http://schemas.microsoft.com/office/word/2010/wordprocessingDrawing" xmlns:wp="http://schemas.openxmlformats.org/drawingml/2006/wordprocessingDrawing" xmlns:w10="urn:schemas-microsoft-com:office:word" xmlns:w="http://schemas.openxmlformats.org/wordprocessingml/2006/main" xmlns:w14="http://schemas.microsoft.com/office/word/2010/wordml" xmlns:w15="http://schemas.microsoft.com/office/word/2012/wordml" xmlns:w16cex="http://schemas.microsoft.com/office/word/2018/wordml/cex" xmlns:w16cid="http://schemas.microsoft.com/office/word/2016/wordml/cid" xmlns:w16="http://schemas.microsoft.com/office/word/2018/wordml" xmlns:w16du="http://schemas.microsoft.com/office/word/2023/wordml/word16du" xmlns:w16sdtdh="http://schemas.microsoft.com/office/word/2020/wordml/sdtdatahash" xmlns:w16se="http://schemas.microsoft.com/office/word/2015/wordml/symex" xmlns:wpg="http://schemas.microsoft.com/office/word/2010/wordprocessingGroup" xmlns:wpi="http://schemas.microsoft.com/office/word/2010/wordprocessingInk" xmlns:wne="http://schemas.microsoft.com/office/word/2006/wordml" xmlns:wps="http://schemas.microsoft.com/office/word/2010/wordprocessingShape" mc:Ignorable="w14 w15 w16se w16cid w16 w16cex w16sdtdh w16du wp14">
   <w:body>
     <w:p>
       <w:pPr>
@@ -519,18 +519,8 @@
           <w:sz w:val="16"/>
           <w:szCs w:val="16"/>
         </w:rPr>
-        <w:t xml:space="preserve"> </w:t>
-      </w:r>
-      <w:proofErr w:type="spellStart"/>
-      <w:r>
-        <w:rPr>
-          <w:rFonts w:ascii="Roboto Light" w:hAnsi="Roboto Light"/>
-          <w:sz w:val="16"/>
-          <w:szCs w:val="16"/>
-        </w:rPr>
-        <w:t>Volonshynovskiy</w:t>
-      </w:r>
-      <w:proofErr w:type="spellEnd"/>
+        <w:t xml:space="preserve"> Volonshynovskiy</w:t>
+      </w:r>
       <w:r>
         <w:rPr>
           <w:rFonts w:ascii="Roboto Light" w:hAnsi="Roboto Light"/>
@@ -689,25 +679,7 @@
           <w:sz w:val="16"/>
           <w:szCs w:val="16"/>
         </w:rPr>
-        <w:t xml:space="preserve">PI: Lucas </w:t>
-      </w:r>
-      <w:proofErr w:type="spellStart"/>
-      <w:r>
-        <w:rPr>
-          <w:rFonts w:ascii="Roboto Light" w:hAnsi="Roboto Light"/>
-          <w:sz w:val="16"/>
-          <w:szCs w:val="16"/>
-        </w:rPr>
-        <w:t>Lombriser</w:t>
-      </w:r>
-      <w:proofErr w:type="spellEnd"/>
-      <w:r>
-        <w:rPr>
-          <w:rFonts w:ascii="Roboto Light" w:hAnsi="Roboto Light"/>
-          <w:sz w:val="16"/>
-          <w:szCs w:val="16"/>
-        </w:rPr>
-        <w:t>.</w:t>
+        <w:t>PI: Lucas Lombriser.</w:t>
       </w:r>
     </w:p>
     <w:p>
@@ -1150,18 +1122,8 @@
           <w:sz w:val="16"/>
           <w:szCs w:val="16"/>
         </w:rPr>
-        <w:t xml:space="preserve">: Benjamin </w:t>
-      </w:r>
-      <w:proofErr w:type="spellStart"/>
-      <w:r>
-        <w:rPr>
-          <w:rFonts w:ascii="Roboto Light" w:hAnsi="Roboto Light"/>
-          <w:sz w:val="16"/>
-          <w:szCs w:val="16"/>
-        </w:rPr>
-        <w:t>Joachimi</w:t>
-      </w:r>
-      <w:proofErr w:type="spellEnd"/>
+        <w:t>: Benjamin Joachimi</w:t>
+      </w:r>
       <w:r>
         <w:rPr>
           <w:rFonts w:ascii="Roboto Light" w:hAnsi="Roboto Light"/>
@@ -1698,25 +1660,7 @@
           <w:sz w:val="16"/>
           <w:szCs w:val="16"/>
         </w:rPr>
-        <w:t xml:space="preserve">Advisor: Denis </w:t>
-      </w:r>
-      <w:proofErr w:type="spellStart"/>
-      <w:r>
-        <w:rPr>
-          <w:rFonts w:ascii="Roboto Light" w:hAnsi="Roboto Light"/>
-          <w:sz w:val="16"/>
-          <w:szCs w:val="16"/>
-        </w:rPr>
-        <w:t>Bastieri</w:t>
-      </w:r>
-      <w:proofErr w:type="spellEnd"/>
-      <w:r>
-        <w:rPr>
-          <w:rFonts w:ascii="Roboto Light" w:hAnsi="Roboto Light"/>
-          <w:sz w:val="16"/>
-          <w:szCs w:val="16"/>
-        </w:rPr>
-        <w:t>.</w:t>
+        <w:t>Advisor: Denis Bastieri.</w:t>
       </w:r>
     </w:p>
     <w:p>
@@ -2354,29 +2298,7 @@
           <w:szCs w:val="14"/>
         </w:rPr>
         <w:tab/>
-        <w:t xml:space="preserve">           </w:t>
-      </w:r>
-      <w:proofErr w:type="spellStart"/>
-      <w:r>
-        <w:rPr>
-          <w:rFonts w:ascii="Roboto Light" w:eastAsia="Times New Roman" w:hAnsi="Roboto Light" w:cs="Times New Roman"/>
-          <w:color w:val="000000"/>
-          <w:kern w:val="36"/>
-          <w:sz w:val="14"/>
-          <w:szCs w:val="14"/>
-        </w:rPr>
-        <w:t>OJAp</w:t>
-      </w:r>
-      <w:proofErr w:type="spellEnd"/>
-      <w:r>
-        <w:rPr>
-          <w:rFonts w:ascii="Roboto Light" w:eastAsia="Times New Roman" w:hAnsi="Roboto Light" w:cs="Times New Roman"/>
-          <w:color w:val="000000"/>
-          <w:kern w:val="36"/>
-          <w:sz w:val="14"/>
-          <w:szCs w:val="14"/>
-        </w:rPr>
-        <w:t>:</w:t>
+        <w:t xml:space="preserve">           OJAp:</w:t>
       </w:r>
       <w:r>
         <w:rPr>
@@ -2500,28 +2422,7 @@
           <w:szCs w:val="14"/>
         </w:rPr>
         <w:br/>
-      </w:r>
-      <w:proofErr w:type="spellStart"/>
-      <w:r>
-        <w:rPr>
-          <w:rFonts w:ascii="Roboto Light" w:eastAsia="Times New Roman" w:hAnsi="Roboto Light" w:cs="Times New Roman"/>
-          <w:color w:val="000000"/>
-          <w:kern w:val="36"/>
-          <w:sz w:val="14"/>
-          <w:szCs w:val="14"/>
-        </w:rPr>
-        <w:t>NeurIPS</w:t>
-      </w:r>
-      <w:proofErr w:type="spellEnd"/>
-      <w:r>
-        <w:rPr>
-          <w:rFonts w:ascii="Roboto Light" w:eastAsia="Times New Roman" w:hAnsi="Roboto Light" w:cs="Times New Roman"/>
-          <w:color w:val="000000"/>
-          <w:kern w:val="36"/>
-          <w:sz w:val="14"/>
-          <w:szCs w:val="14"/>
-        </w:rPr>
-        <w:t xml:space="preserve">: Neural Information Processing Systems </w:t>
+        <w:t xml:space="preserve">NeurIPS: Neural Information Processing Systems </w:t>
       </w:r>
     </w:p>
     <w:p>
@@ -2684,45 +2585,15 @@
           <w:sz w:val="18"/>
           <w:szCs w:val="18"/>
         </w:rPr>
-        <w:t xml:space="preserve">D. </w:t>
-      </w:r>
-      <w:proofErr w:type="spellStart"/>
-      <w:r>
-        <w:rPr>
-          <w:rFonts w:ascii="Roboto Light" w:hAnsi="Roboto Light"/>
-          <w:b/>
-          <w:bCs/>
-          <w:sz w:val="18"/>
-          <w:szCs w:val="18"/>
-        </w:rPr>
-        <w:t>Piras</w:t>
-      </w:r>
-      <w:proofErr w:type="spellEnd"/>
-      <w:r>
-        <w:rPr>
-          <w:rFonts w:ascii="Roboto Light" w:hAnsi="Roboto Light"/>
-          <w:sz w:val="16"/>
-          <w:szCs w:val="16"/>
-        </w:rPr>
-        <w:t xml:space="preserve">, L. </w:t>
-      </w:r>
-      <w:proofErr w:type="spellStart"/>
-      <w:r>
-        <w:rPr>
-          <w:rFonts w:ascii="Roboto Light" w:hAnsi="Roboto Light"/>
-          <w:sz w:val="16"/>
-          <w:szCs w:val="16"/>
-        </w:rPr>
-        <w:t>Lombriser</w:t>
-      </w:r>
-      <w:proofErr w:type="spellEnd"/>
-      <w:r>
-        <w:rPr>
-          <w:rFonts w:ascii="Roboto Light" w:hAnsi="Roboto Light"/>
-          <w:sz w:val="16"/>
-          <w:szCs w:val="16"/>
-        </w:rPr>
-        <w:t xml:space="preserve">. </w:t>
+        <w:t>D. Piras</w:t>
+      </w:r>
+      <w:r>
+        <w:rPr>
+          <w:rFonts w:ascii="Roboto Light" w:hAnsi="Roboto Light"/>
+          <w:sz w:val="16"/>
+          <w:szCs w:val="16"/>
+        </w:rPr>
+        <w:t xml:space="preserve">, L. Lombriser. </w:t>
       </w:r>
       <w:r>
         <w:rPr>
@@ -2851,7 +2722,6 @@
         </w:rPr>
         <w:fldChar w:fldCharType="separate"/>
       </w:r>
-      <w:proofErr w:type="spellStart"/>
       <w:r>
         <w:rPr>
           <w:rStyle w:val="Hyperlink"/>
@@ -2861,7 +2731,6 @@
         </w:rPr>
         <w:t>CosmoPower</w:t>
       </w:r>
-      <w:proofErr w:type="spellEnd"/>
       <w:r>
         <w:rPr>
           <w:rStyle w:val="Hyperlink"/>
@@ -2938,7 +2807,6 @@
         </w:rPr>
         <w:t xml:space="preserve">2023. </w:t>
       </w:r>
-      <w:proofErr w:type="spellStart"/>
       <w:r>
         <w:rPr>
           <w:rFonts w:ascii="Roboto Light" w:hAnsi="Roboto Light"/>
@@ -2955,7 +2823,6 @@
         </w:rPr>
         <w:t>p</w:t>
       </w:r>
-      <w:proofErr w:type="spellEnd"/>
       <w:r>
         <w:rPr>
           <w:rFonts w:ascii="Roboto Light" w:hAnsi="Roboto Light"/>
@@ -3205,51 +3072,7 @@
           <w:szCs w:val="16"/>
           <w:lang w:val="fr-FR"/>
         </w:rPr>
-        <w:t xml:space="preserve">, H. V. </w:t>
-      </w:r>
-      <w:proofErr w:type="spellStart"/>
-      <w:r>
-        <w:rPr>
-          <w:rFonts w:ascii="Roboto Light" w:eastAsia="Times New Roman" w:hAnsi="Roboto Light" w:cs="Times New Roman"/>
-          <w:kern w:val="36"/>
-          <w:sz w:val="16"/>
-          <w:szCs w:val="16"/>
-          <w:lang w:val="fr-FR"/>
-        </w:rPr>
-        <w:t>Peiris</w:t>
-      </w:r>
-      <w:proofErr w:type="spellEnd"/>
-      <w:r>
-        <w:rPr>
-          <w:rFonts w:ascii="Roboto Light" w:eastAsia="Times New Roman" w:hAnsi="Roboto Light" w:cs="Times New Roman"/>
-          <w:kern w:val="36"/>
-          <w:sz w:val="16"/>
-          <w:szCs w:val="16"/>
-          <w:lang w:val="fr-FR"/>
-        </w:rPr>
-        <w:t xml:space="preserve">, A. </w:t>
-      </w:r>
-      <w:proofErr w:type="spellStart"/>
-      <w:r>
-        <w:rPr>
-          <w:rFonts w:ascii="Roboto Light" w:eastAsia="Times New Roman" w:hAnsi="Roboto Light" w:cs="Times New Roman"/>
-          <w:kern w:val="36"/>
-          <w:sz w:val="16"/>
-          <w:szCs w:val="16"/>
-          <w:lang w:val="fr-FR"/>
-        </w:rPr>
-        <w:t>Pontzen</w:t>
-      </w:r>
-      <w:proofErr w:type="spellEnd"/>
-      <w:r>
-        <w:rPr>
-          <w:rFonts w:ascii="Roboto Light" w:eastAsia="Times New Roman" w:hAnsi="Roboto Light" w:cs="Times New Roman"/>
-          <w:kern w:val="36"/>
-          <w:sz w:val="16"/>
-          <w:szCs w:val="16"/>
-          <w:lang w:val="fr-FR"/>
-        </w:rPr>
-        <w:t>, L. Lucie-Smith, N. Guo, B. Nord</w:t>
+        <w:t>, H. V. Peiris, A. Pontzen, L. Lucie-Smith, N. Guo, B. Nord</w:t>
       </w:r>
       <w:r>
         <w:rPr>
@@ -3311,45 +3134,8 @@
             <w:szCs w:val="16"/>
             <w:lang w:val="fr-FR"/>
           </w:rPr>
-          <w:t xml:space="preserve">Code </w:t>
+          <w:t>Code available here</w:t>
         </w:r>
-        <w:proofErr w:type="spellStart"/>
-        <w:r>
-          <w:rPr>
-            <w:rStyle w:val="Hyperlink"/>
-            <w:rFonts w:ascii="Roboto Light" w:eastAsia="Times New Roman" w:hAnsi="Roboto Light" w:cs="Times New Roman"/>
-            <w:kern w:val="36"/>
-            <w:sz w:val="16"/>
-            <w:szCs w:val="16"/>
-            <w:lang w:val="fr-FR"/>
-          </w:rPr>
-          <w:t>available</w:t>
-        </w:r>
-        <w:proofErr w:type="spellEnd"/>
-        <w:r>
-          <w:rPr>
-            <w:rStyle w:val="Hyperlink"/>
-            <w:rFonts w:ascii="Roboto Light" w:eastAsia="Times New Roman" w:hAnsi="Roboto Light" w:cs="Times New Roman"/>
-            <w:kern w:val="36"/>
-            <w:sz w:val="16"/>
-            <w:szCs w:val="16"/>
-            <w:lang w:val="fr-FR"/>
-          </w:rPr>
-          <w:t xml:space="preserve"> </w:t>
-        </w:r>
-        <w:proofErr w:type="spellStart"/>
-        <w:r>
-          <w:rPr>
-            <w:rStyle w:val="Hyperlink"/>
-            <w:rFonts w:ascii="Roboto Light" w:eastAsia="Times New Roman" w:hAnsi="Roboto Light" w:cs="Times New Roman"/>
-            <w:kern w:val="36"/>
-            <w:sz w:val="16"/>
-            <w:szCs w:val="16"/>
-            <w:lang w:val="fr-FR"/>
-          </w:rPr>
-          <w:t>here</w:t>
-        </w:r>
-        <w:proofErr w:type="spellEnd"/>
       </w:hyperlink>
       <w:r>
         <w:rPr>
@@ -3389,29 +3175,7 @@
             <w:sz w:val="16"/>
             <w:szCs w:val="16"/>
           </w:rPr>
-          <w:t xml:space="preserve">Machine Learning and the Physical Sciences workshop at </w:t>
-        </w:r>
-        <w:proofErr w:type="spellStart"/>
-        <w:r>
-          <w:rPr>
-            <w:rStyle w:val="Hyperlink"/>
-            <w:rFonts w:ascii="Roboto Light" w:eastAsia="Times New Roman" w:hAnsi="Roboto Light" w:cs="Times New Roman"/>
-            <w:kern w:val="36"/>
-            <w:sz w:val="16"/>
-            <w:szCs w:val="16"/>
-          </w:rPr>
-          <w:t>NeurIPS</w:t>
-        </w:r>
-        <w:proofErr w:type="spellEnd"/>
-        <w:r>
-          <w:rPr>
-            <w:rStyle w:val="Hyperlink"/>
-            <w:rFonts w:ascii="Roboto Light" w:eastAsia="Times New Roman" w:hAnsi="Roboto Light" w:cs="Times New Roman"/>
-            <w:kern w:val="36"/>
-            <w:sz w:val="16"/>
-            <w:szCs w:val="16"/>
-          </w:rPr>
-          <w:t xml:space="preserve"> 2022</w:t>
+          <w:t>Machine Learning and the Physical Sciences workshop at NeurIPS 2022</w:t>
         </w:r>
       </w:hyperlink>
       <w:r>
@@ -3450,6 +3214,20 @@
         </w:rPr>
         <w:t>developed GMM-MI, an estimator of mutual information based on Gaussian mixture models, and applied it to interpret deep representation learning models. I led the analysis, implemented and validated the algorithm, and wrote the paper.</w:t>
       </w:r>
+    </w:p>
+    <w:p>
+      <w:pPr>
+        <w:shd w:val="clear" w:color="auto" w:fill="FFFFFF"/>
+        <w:spacing w:line="240" w:lineRule="auto"/>
+        <w:ind w:left="720"/>
+        <w:outlineLvl w:val="0"/>
+        <w:rPr>
+          <w:rFonts w:ascii="Roboto Light" w:eastAsia="Times New Roman" w:hAnsi="Roboto Light" w:cs="Times New Roman"/>
+          <w:kern w:val="36"/>
+          <w:sz w:val="16"/>
+          <w:szCs w:val="16"/>
+        </w:rPr>
+      </w:pPr>
     </w:p>
     <w:p>
       <w:pPr>
@@ -3518,7 +3296,6 @@
           <w:szCs w:val="18"/>
           <w:lang w:val="it-IT"/>
         </w:rPr>
-        <w:lastRenderedPageBreak/>
         <w:t>D. Piras</w:t>
       </w:r>
       <w:r>
@@ -3529,51 +3306,7 @@
           <w:szCs w:val="16"/>
           <w:lang w:val="it-IT"/>
         </w:rPr>
-        <w:t xml:space="preserve">, B. </w:t>
-      </w:r>
-      <w:proofErr w:type="spellStart"/>
-      <w:r>
-        <w:rPr>
-          <w:rFonts w:ascii="Roboto Light" w:eastAsia="Times New Roman" w:hAnsi="Roboto Light" w:cs="Times New Roman"/>
-          <w:kern w:val="36"/>
-          <w:sz w:val="16"/>
-          <w:szCs w:val="16"/>
-          <w:lang w:val="it-IT"/>
-        </w:rPr>
-        <w:t>Joachimi</w:t>
-      </w:r>
-      <w:proofErr w:type="spellEnd"/>
-      <w:r>
-        <w:rPr>
-          <w:rFonts w:ascii="Roboto Light" w:eastAsia="Times New Roman" w:hAnsi="Roboto Light" w:cs="Times New Roman"/>
-          <w:kern w:val="36"/>
-          <w:sz w:val="16"/>
-          <w:szCs w:val="16"/>
-          <w:lang w:val="it-IT"/>
-        </w:rPr>
-        <w:t xml:space="preserve">, F. </w:t>
-      </w:r>
-      <w:proofErr w:type="spellStart"/>
-      <w:r>
-        <w:rPr>
-          <w:rFonts w:ascii="Roboto Light" w:eastAsia="Times New Roman" w:hAnsi="Roboto Light" w:cs="Times New Roman"/>
-          <w:kern w:val="36"/>
-          <w:sz w:val="16"/>
-          <w:szCs w:val="16"/>
-          <w:lang w:val="it-IT"/>
-        </w:rPr>
-        <w:t>Villaescusa</w:t>
-      </w:r>
-      <w:proofErr w:type="spellEnd"/>
-      <w:r>
-        <w:rPr>
-          <w:rFonts w:ascii="Roboto Light" w:eastAsia="Times New Roman" w:hAnsi="Roboto Light" w:cs="Times New Roman"/>
-          <w:kern w:val="36"/>
-          <w:sz w:val="16"/>
-          <w:szCs w:val="16"/>
-          <w:lang w:val="it-IT"/>
-        </w:rPr>
-        <w:t>-Navarro</w:t>
+        <w:t>, B. Joachimi, F. Villaescusa-Navarro</w:t>
       </w:r>
       <w:r>
         <w:rPr>
@@ -3733,7 +3466,6 @@
         </w:rPr>
         <w:fldChar w:fldCharType="separate"/>
       </w:r>
-      <w:proofErr w:type="spellStart"/>
       <w:r>
         <w:rPr>
           <w:rStyle w:val="Hyperlink"/>
@@ -3741,17 +3473,7 @@
           <w:sz w:val="18"/>
           <w:szCs w:val="18"/>
         </w:rPr>
-        <w:t>CosmoPower</w:t>
-      </w:r>
-      <w:proofErr w:type="spellEnd"/>
-      <w:r>
-        <w:rPr>
-          <w:rStyle w:val="Hyperlink"/>
-          <w:rFonts w:ascii="Roboto Light" w:hAnsi="Roboto Light"/>
-          <w:sz w:val="18"/>
-          <w:szCs w:val="18"/>
-        </w:rPr>
-        <w:t>: emulating cosmological power spectra for accelerated Bayesian inference from next-generation surveys</w:t>
+        <w:t>CosmoPower: emulating cosmological power spectra for accelerated Bayesian inference from next-generation surveys</w:t>
       </w:r>
     </w:p>
     <w:p>
@@ -3810,47 +3532,7 @@
           <w:szCs w:val="16"/>
           <w:lang w:val="it-IT"/>
         </w:rPr>
-        <w:t xml:space="preserve">, J. </w:t>
-      </w:r>
-      <w:proofErr w:type="spellStart"/>
-      <w:r>
-        <w:rPr>
-          <w:rFonts w:ascii="Roboto Light" w:hAnsi="Roboto Light"/>
-          <w:sz w:val="16"/>
-          <w:szCs w:val="16"/>
-          <w:lang w:val="it-IT"/>
-        </w:rPr>
-        <w:t>Alsing</w:t>
-      </w:r>
-      <w:proofErr w:type="spellEnd"/>
-      <w:r>
-        <w:rPr>
-          <w:rFonts w:ascii="Roboto Light" w:hAnsi="Roboto Light"/>
-          <w:sz w:val="16"/>
-          <w:szCs w:val="16"/>
-          <w:lang w:val="it-IT"/>
-        </w:rPr>
-        <w:t xml:space="preserve">, B. </w:t>
-      </w:r>
-      <w:proofErr w:type="spellStart"/>
-      <w:r>
-        <w:rPr>
-          <w:rFonts w:ascii="Roboto Light" w:hAnsi="Roboto Light"/>
-          <w:sz w:val="16"/>
-          <w:szCs w:val="16"/>
-          <w:lang w:val="it-IT"/>
-        </w:rPr>
-        <w:t>Joachimi</w:t>
-      </w:r>
-      <w:proofErr w:type="spellEnd"/>
-      <w:r>
-        <w:rPr>
-          <w:rFonts w:ascii="Roboto Light" w:hAnsi="Roboto Light"/>
-          <w:sz w:val="16"/>
-          <w:szCs w:val="16"/>
-          <w:lang w:val="it-IT"/>
-        </w:rPr>
-        <w:t xml:space="preserve">, M. P. Hobson. </w:t>
+        <w:t xml:space="preserve">, J. Alsing, B. Joachimi, M. P. Hobson. </w:t>
       </w:r>
       <w:r>
         <w:rPr>
@@ -4045,21 +3727,8 @@
           <w:sz w:val="18"/>
           <w:szCs w:val="18"/>
         </w:rPr>
-        <w:t xml:space="preserve">D. </w:t>
-      </w:r>
-      <w:proofErr w:type="spellStart"/>
-      <w:r>
-        <w:rPr>
-          <w:rFonts w:ascii="Roboto Light" w:eastAsia="Times New Roman" w:hAnsi="Roboto Light" w:cs="Times New Roman"/>
-          <w:b/>
-          <w:bCs/>
-          <w:kern w:val="36"/>
-          <w:sz w:val="18"/>
-          <w:szCs w:val="18"/>
-        </w:rPr>
-        <w:t>Piras</w:t>
-      </w:r>
-      <w:proofErr w:type="spellEnd"/>
+        <w:t>D. Piras</w:t>
+      </w:r>
       <w:r>
         <w:rPr>
           <w:rFonts w:ascii="Roboto Light" w:eastAsia="Times New Roman" w:hAnsi="Roboto Light" w:cs="Times New Roman"/>
@@ -4067,9 +3736,8 @@
           <w:sz w:val="16"/>
           <w:szCs w:val="16"/>
         </w:rPr>
-        <w:t xml:space="preserve">, B. </w:t>
-      </w:r>
-      <w:proofErr w:type="spellStart"/>
+        <w:t>, B. Joachimi, B. M. Sch</w:t>
+      </w:r>
       <w:r>
         <w:rPr>
           <w:rFonts w:ascii="Roboto Light" w:eastAsia="Times New Roman" w:hAnsi="Roboto Light" w:cs="Times New Roman"/>
@@ -4077,9 +3745,8 @@
           <w:sz w:val="16"/>
           <w:szCs w:val="16"/>
         </w:rPr>
-        <w:t>Joachimi</w:t>
-      </w:r>
-      <w:proofErr w:type="spellEnd"/>
+        <w:t>ä</w:t>
+      </w:r>
       <w:r>
         <w:rPr>
           <w:rFonts w:ascii="Roboto Light" w:eastAsia="Times New Roman" w:hAnsi="Roboto Light" w:cs="Times New Roman"/>
@@ -4087,7 +3754,7 @@
           <w:sz w:val="16"/>
           <w:szCs w:val="16"/>
         </w:rPr>
-        <w:t>, B. M. Sch</w:t>
+        <w:t>fer, S. Hilbert, M. Bonamigo</w:t>
       </w:r>
       <w:r>
         <w:rPr>
@@ -4096,7 +3763,7 @@
           <w:sz w:val="16"/>
           <w:szCs w:val="16"/>
         </w:rPr>
-        <w:t>ä</w:t>
+        <w:t xml:space="preserve">, </w:t>
       </w:r>
       <w:r>
         <w:rPr>
@@ -4105,48 +3772,8 @@
           <w:sz w:val="16"/>
           <w:szCs w:val="16"/>
         </w:rPr>
-        <w:t xml:space="preserve">fer, S. Hilbert, M. </w:t>
-      </w:r>
-      <w:proofErr w:type="spellStart"/>
-      <w:r>
-        <w:rPr>
-          <w:rFonts w:ascii="Roboto Light" w:eastAsia="Times New Roman" w:hAnsi="Roboto Light" w:cs="Times New Roman"/>
-          <w:kern w:val="36"/>
-          <w:sz w:val="16"/>
-          <w:szCs w:val="16"/>
-        </w:rPr>
-        <w:t>Bonamigo</w:t>
-      </w:r>
-      <w:proofErr w:type="spellEnd"/>
-      <w:r>
-        <w:rPr>
-          <w:rFonts w:ascii="Roboto Light" w:eastAsia="Times New Roman" w:hAnsi="Roboto Light" w:cs="Times New Roman"/>
-          <w:kern w:val="36"/>
-          <w:sz w:val="16"/>
-          <w:szCs w:val="16"/>
-        </w:rPr>
-        <w:t xml:space="preserve">, </w:t>
-      </w:r>
-      <w:r>
-        <w:rPr>
-          <w:rFonts w:ascii="Roboto Light" w:eastAsia="Times New Roman" w:hAnsi="Roboto Light" w:cs="Times New Roman"/>
-          <w:kern w:val="36"/>
-          <w:sz w:val="16"/>
-          <w:szCs w:val="16"/>
-        </w:rPr>
-        <w:t xml:space="preserve">E. van </w:t>
-      </w:r>
-      <w:proofErr w:type="spellStart"/>
-      <w:r>
-        <w:rPr>
-          <w:rFonts w:ascii="Roboto Light" w:eastAsia="Times New Roman" w:hAnsi="Roboto Light" w:cs="Times New Roman"/>
-          <w:kern w:val="36"/>
-          <w:sz w:val="16"/>
-          <w:szCs w:val="16"/>
-        </w:rPr>
-        <w:t>Uitert</w:t>
-      </w:r>
-      <w:proofErr w:type="spellEnd"/>
+        <w:t>E. van Uitert</w:t>
+      </w:r>
       <w:r>
         <w:rPr>
           <w:rFonts w:ascii="Roboto Light" w:eastAsia="Times New Roman" w:hAnsi="Roboto Light" w:cs="Times New Roman"/>
@@ -4674,25 +4301,7 @@
           <w:sz w:val="18"/>
           <w:szCs w:val="18"/>
         </w:rPr>
-        <w:t xml:space="preserve">Valentino </w:t>
-      </w:r>
-      <w:proofErr w:type="spellStart"/>
-      <w:r>
-        <w:rPr>
-          <w:rFonts w:ascii="Roboto Light" w:hAnsi="Roboto Light"/>
-          <w:sz w:val="18"/>
-          <w:szCs w:val="18"/>
-        </w:rPr>
-        <w:t>Baccin</w:t>
-      </w:r>
-      <w:proofErr w:type="spellEnd"/>
-      <w:r>
-        <w:rPr>
-          <w:rFonts w:ascii="Roboto Light" w:hAnsi="Roboto Light"/>
-          <w:sz w:val="18"/>
-          <w:szCs w:val="18"/>
-        </w:rPr>
-        <w:t xml:space="preserve"> Prize (2017</w:t>
+        <w:t>Valentino Baccin Prize (2017</w:t>
       </w:r>
       <w:r>
         <w:rPr>
@@ -4953,7 +4562,23 @@
           <w:sz w:val="14"/>
           <w:szCs w:val="14"/>
         </w:rPr>
-        <w:t xml:space="preserve"> University of Padova, Padova.</w:t>
+        <w:t xml:space="preserve"> University of Padova</w:t>
+      </w:r>
+      <w:r>
+        <w:rPr>
+          <w:rFonts w:ascii="Roboto Light" w:hAnsi="Roboto Light"/>
+          <w:sz w:val="14"/>
+          <w:szCs w:val="14"/>
+        </w:rPr>
+        <w:t>, Padova</w:t>
+      </w:r>
+      <w:r>
+        <w:rPr>
+          <w:rFonts w:ascii="Roboto Light" w:hAnsi="Roboto Light"/>
+          <w:sz w:val="14"/>
+          <w:szCs w:val="14"/>
+        </w:rPr>
+        <w:t>.</w:t>
       </w:r>
     </w:p>
     <w:p>
@@ -5182,6 +4807,14 @@
           <w:szCs w:val="14"/>
         </w:rPr>
         <w:t xml:space="preserve"> completed one year in advance</w:t>
+      </w:r>
+      <w:r>
+        <w:rPr>
+          <w:rFonts w:ascii="Roboto Light" w:hAnsi="Roboto Light"/>
+          <w:sz w:val="14"/>
+          <w:szCs w:val="14"/>
+        </w:rPr>
+        <w:t xml:space="preserve"> (4 years instead of the standard 5)</w:t>
       </w:r>
       <w:r>
         <w:rPr>
@@ -5332,6 +4965,136 @@
         </w:rPr>
         <w:t>_____</w:t>
       </w:r>
+    </w:p>
+    <w:p>
+      <w:pPr>
+        <w:spacing w:after="0"/>
+        <w:rPr>
+          <w:rFonts w:ascii="Roboto Light" w:hAnsi="Roboto Light"/>
+          <w:sz w:val="18"/>
+          <w:szCs w:val="18"/>
+        </w:rPr>
+      </w:pPr>
+      <w:r>
+        <w:rPr>
+          <w:rFonts w:ascii="Roboto Light" w:hAnsi="Roboto Light"/>
+          <w:sz w:val="18"/>
+          <w:szCs w:val="18"/>
+        </w:rPr>
+        <w:t>Apr 2024, Ecogia seminar series, University of</w:t>
+      </w:r>
+      <w:r>
+        <w:rPr>
+          <w:rFonts w:ascii="Roboto Light" w:hAnsi="Roboto Light"/>
+          <w:sz w:val="18"/>
+          <w:szCs w:val="18"/>
+        </w:rPr>
+        <w:t xml:space="preserve"> Geneva, Geneva, Switzerland, invited</w:t>
+      </w:r>
+    </w:p>
+    <w:p>
+      <w:pPr>
+        <w:spacing w:after="0"/>
+        <w:rPr>
+          <w:rFonts w:ascii="Roboto Light" w:hAnsi="Roboto Light"/>
+          <w:sz w:val="12"/>
+          <w:szCs w:val="12"/>
+        </w:rPr>
+      </w:pPr>
+    </w:p>
+    <w:p>
+      <w:pPr>
+        <w:spacing w:after="0"/>
+        <w:rPr>
+          <w:rFonts w:ascii="Roboto Light" w:hAnsi="Roboto Light"/>
+          <w:sz w:val="18"/>
+          <w:szCs w:val="18"/>
+        </w:rPr>
+      </w:pPr>
+      <w:r>
+        <w:rPr>
+          <w:rFonts w:ascii="Roboto Light" w:hAnsi="Roboto Light"/>
+          <w:sz w:val="18"/>
+          <w:szCs w:val="18"/>
+        </w:rPr>
+        <w:t xml:space="preserve">Jan 2024, </w:t>
+      </w:r>
+      <w:r>
+        <w:rPr>
+          <w:rFonts w:ascii="Roboto Light" w:hAnsi="Roboto Light"/>
+          <w:sz w:val="18"/>
+          <w:szCs w:val="18"/>
+        </w:rPr>
+        <w:t>SKACH winter meeting</w:t>
+      </w:r>
+      <w:r>
+        <w:rPr>
+          <w:rFonts w:ascii="Roboto Light" w:hAnsi="Roboto Light"/>
+          <w:sz w:val="18"/>
+          <w:szCs w:val="18"/>
+        </w:rPr>
+        <w:t xml:space="preserve">, </w:t>
+      </w:r>
+      <w:r>
+        <w:rPr>
+          <w:rFonts w:ascii="Roboto Light" w:hAnsi="Roboto Light"/>
+          <w:sz w:val="18"/>
+          <w:szCs w:val="18"/>
+        </w:rPr>
+        <w:t xml:space="preserve">HES-SO/HE-Arc, </w:t>
+      </w:r>
+      <w:r>
+        <w:rPr>
+          <w:rFonts w:ascii="Roboto Light" w:hAnsi="Roboto Light"/>
+          <w:sz w:val="18"/>
+          <w:szCs w:val="18"/>
+        </w:rPr>
+        <w:t>Neuch</w:t>
+      </w:r>
+      <w:r>
+        <w:rPr>
+          <w:rFonts w:ascii="Roboto Light" w:hAnsi="Roboto Light" w:cs="Arial"/>
+          <w:color w:val="202122"/>
+          <w:sz w:val="18"/>
+          <w:szCs w:val="18"/>
+          <w:shd w:val="clear" w:color="auto" w:fill="FFFFFF"/>
+        </w:rPr>
+        <w:t>â</w:t>
+      </w:r>
+      <w:r>
+        <w:rPr>
+          <w:rFonts w:ascii="Roboto Light" w:hAnsi="Roboto Light"/>
+          <w:sz w:val="18"/>
+          <w:szCs w:val="18"/>
+        </w:rPr>
+        <w:t>tel,</w:t>
+      </w:r>
+      <w:r>
+        <w:rPr>
+          <w:rFonts w:ascii="Roboto Light" w:hAnsi="Roboto Light"/>
+          <w:sz w:val="18"/>
+          <w:szCs w:val="18"/>
+        </w:rPr>
+        <w:t xml:space="preserve"> Switzerland, </w:t>
+      </w:r>
+      <w:r>
+        <w:rPr>
+          <w:rFonts w:ascii="Roboto Light" w:hAnsi="Roboto Light"/>
+          <w:sz w:val="18"/>
+          <w:szCs w:val="18"/>
+        </w:rPr>
+        <w:t>contributed</w:t>
+      </w:r>
+    </w:p>
+    <w:p>
+      <w:pPr>
+        <w:spacing w:after="0"/>
+        <w:rPr>
+          <w:rFonts w:ascii="Roboto Light" w:hAnsi="Roboto Light"/>
+          <w:sz w:val="12"/>
+          <w:szCs w:val="12"/>
+        </w:rPr>
+      </w:pPr>
     </w:p>
     <w:p>
       <w:pPr>
@@ -5494,25 +5257,7 @@
           <w:sz w:val="18"/>
           <w:szCs w:val="18"/>
         </w:rPr>
-        <w:t>Nov 2023, Cosmo/</w:t>
-      </w:r>
-      <w:proofErr w:type="spellStart"/>
-      <w:r>
-        <w:rPr>
-          <w:rFonts w:ascii="Roboto Light" w:hAnsi="Roboto Light"/>
-          <w:sz w:val="18"/>
-          <w:szCs w:val="18"/>
-        </w:rPr>
-        <w:t>ExGal</w:t>
-      </w:r>
-      <w:proofErr w:type="spellEnd"/>
-      <w:r>
-        <w:rPr>
-          <w:rFonts w:ascii="Roboto Light" w:hAnsi="Roboto Light"/>
-          <w:sz w:val="18"/>
-          <w:szCs w:val="18"/>
-        </w:rPr>
-        <w:t xml:space="preserve"> seminar, UCL, London, UK, invited</w:t>
+        <w:t>Nov 2023, Cosmo/ExGal seminar, UCL, London, UK, invited</w:t>
       </w:r>
     </w:p>
     <w:p>
@@ -5540,25 +5285,7 @@
           <w:sz w:val="18"/>
           <w:szCs w:val="18"/>
         </w:rPr>
-        <w:t xml:space="preserve">Apr 2023, </w:t>
-      </w:r>
-      <w:proofErr w:type="spellStart"/>
-      <w:r>
-        <w:rPr>
-          <w:rFonts w:ascii="Roboto Light" w:hAnsi="Roboto Light"/>
-          <w:sz w:val="18"/>
-          <w:szCs w:val="18"/>
-        </w:rPr>
-        <w:t>CosmoClub</w:t>
-      </w:r>
-      <w:proofErr w:type="spellEnd"/>
-      <w:r>
-        <w:rPr>
-          <w:rFonts w:ascii="Roboto Light" w:hAnsi="Roboto Light"/>
-          <w:sz w:val="18"/>
-          <w:szCs w:val="18"/>
-        </w:rPr>
-        <w:t xml:space="preserve">, </w:t>
+        <w:t xml:space="preserve">Apr 2023, CosmoClub, </w:t>
       </w:r>
       <w:r>
         <w:rPr>
@@ -5632,6 +5359,14 @@
           <w:sz w:val="18"/>
           <w:szCs w:val="18"/>
         </w:rPr>
+        <w:t xml:space="preserve">MSSL seminar series, </w:t>
+      </w:r>
+      <w:r>
+        <w:rPr>
+          <w:rFonts w:ascii="Roboto Light" w:hAnsi="Roboto Light"/>
+          <w:sz w:val="18"/>
+          <w:szCs w:val="18"/>
+        </w:rPr>
         <w:t>Mullard Space Science Laboratory</w:t>
       </w:r>
       <w:r>
@@ -5769,19 +5504,8 @@
           <w:szCs w:val="18"/>
           <w:lang w:val="it-IT"/>
         </w:rPr>
-        <w:t xml:space="preserve">, </w:t>
-      </w:r>
-      <w:proofErr w:type="spellStart"/>
-      <w:r>
-        <w:rPr>
-          <w:rFonts w:ascii="Roboto Light" w:hAnsi="Roboto Light"/>
-          <w:sz w:val="18"/>
-          <w:szCs w:val="18"/>
-          <w:lang w:val="it-IT"/>
-        </w:rPr>
-        <w:t>invited</w:t>
-      </w:r>
-      <w:proofErr w:type="spellEnd"/>
+        <w:t>, invited</w:t>
+      </w:r>
     </w:p>
     <w:p>
       <w:pPr>
@@ -6139,26 +5863,7 @@
           <w:sz w:val="18"/>
           <w:szCs w:val="18"/>
         </w:rPr>
-        <w:lastRenderedPageBreak/>
-        <w:t xml:space="preserve">Jun 2019, Artificial Intelligence methods in Cosmology, ETH, </w:t>
-      </w:r>
-      <w:proofErr w:type="spellStart"/>
-      <w:r>
-        <w:rPr>
-          <w:rFonts w:ascii="Roboto Light" w:hAnsi="Roboto Light"/>
-          <w:sz w:val="18"/>
-          <w:szCs w:val="18"/>
-        </w:rPr>
-        <w:t>Ascona</w:t>
-      </w:r>
-      <w:proofErr w:type="spellEnd"/>
-      <w:r>
-        <w:rPr>
-          <w:rFonts w:ascii="Roboto Light" w:hAnsi="Roboto Light"/>
-          <w:sz w:val="18"/>
-          <w:szCs w:val="18"/>
-        </w:rPr>
-        <w:t>, Switzerland</w:t>
+        <w:t>Jun 2019, Artificial Intelligence methods in Cosmology, ETH, Ascona, Switzerland</w:t>
       </w:r>
       <w:r>
         <w:rPr>
@@ -6347,33 +6052,23 @@
           <w:sz w:val="18"/>
           <w:szCs w:val="18"/>
         </w:rPr>
-        <w:t xml:space="preserve">(Liam </w:t>
-      </w:r>
-      <w:proofErr w:type="spellStart"/>
-      <w:r>
-        <w:rPr>
-          <w:rFonts w:ascii="Roboto Light" w:hAnsi="Roboto Light"/>
-          <w:sz w:val="18"/>
-          <w:szCs w:val="18"/>
-        </w:rPr>
-        <w:t>Staras</w:t>
-      </w:r>
-      <w:proofErr w:type="spellEnd"/>
-      <w:r>
-        <w:rPr>
-          <w:rFonts w:ascii="Roboto Light" w:hAnsi="Roboto Light"/>
-          <w:sz w:val="18"/>
-          <w:szCs w:val="18"/>
-        </w:rPr>
-        <w:t xml:space="preserve">, undergraduate, University of Cambridge)                             </w:t>
-      </w:r>
-      <w:r>
-        <w:rPr>
-          <w:rFonts w:ascii="Roboto Light" w:hAnsi="Roboto Light"/>
-          <w:sz w:val="18"/>
-          <w:szCs w:val="18"/>
-        </w:rPr>
-        <w:t xml:space="preserve">                      </w:t>
+        <w:t xml:space="preserve">(Liam Staras, undergraduate, University of Cambridge)                             </w:t>
+      </w:r>
+      <w:r>
+        <w:rPr>
+          <w:rFonts w:ascii="Roboto Light" w:hAnsi="Roboto Light"/>
+          <w:sz w:val="18"/>
+          <w:szCs w:val="18"/>
+        </w:rPr>
+        <w:t xml:space="preserve">   </w:t>
+      </w:r>
+      <w:r>
+        <w:rPr>
+          <w:rFonts w:ascii="Roboto Light" w:hAnsi="Roboto Light"/>
+          <w:sz w:val="18"/>
+          <w:szCs w:val="18"/>
+        </w:rPr>
+        <w:t xml:space="preserve"> </w:t>
       </w:r>
       <w:r>
         <w:rPr>
@@ -6677,7 +6372,6 @@
         </w:rPr>
         <w:t xml:space="preserve"> </w:t>
       </w:r>
-      <w:proofErr w:type="spellStart"/>
       <w:r>
         <w:rPr>
           <w:rFonts w:ascii="Roboto Light" w:hAnsi="Roboto Light"/>
@@ -6686,7 +6380,6 @@
         </w:rPr>
         <w:t>PyTorch</w:t>
       </w:r>
-      <w:proofErr w:type="spellEnd"/>
       <w:r>
         <w:rPr>
           <w:rFonts w:ascii="Roboto Light" w:hAnsi="Roboto Light"/>
@@ -7696,7 +7389,23 @@
           <w:sz w:val="14"/>
           <w:szCs w:val="14"/>
         </w:rPr>
-        <w:t>. Supervised student on final project: “</w:t>
+        <w:t xml:space="preserve">. Supervised </w:t>
+      </w:r>
+      <w:r>
+        <w:rPr>
+          <w:rFonts w:ascii="Roboto Light" w:hAnsi="Roboto Light"/>
+          <w:sz w:val="14"/>
+          <w:szCs w:val="14"/>
+        </w:rPr>
+        <w:t xml:space="preserve">master </w:t>
+      </w:r>
+      <w:r>
+        <w:rPr>
+          <w:rFonts w:ascii="Roboto Light" w:hAnsi="Roboto Light"/>
+          <w:sz w:val="14"/>
+          <w:szCs w:val="14"/>
+        </w:rPr>
+        <w:t>student on final project: “</w:t>
       </w:r>
       <w:r>
         <w:rPr>
@@ -7730,23 +7439,23 @@
           <w:sz w:val="14"/>
           <w:szCs w:val="14"/>
         </w:rPr>
-        <w:t>Supervised student</w:t>
-      </w:r>
-      <w:r>
-        <w:rPr>
-          <w:rFonts w:ascii="Roboto Light" w:hAnsi="Roboto Light"/>
-          <w:sz w:val="14"/>
-          <w:szCs w:val="14"/>
-        </w:rPr>
-        <w:t>s</w:t>
-      </w:r>
-      <w:r>
-        <w:rPr>
-          <w:rFonts w:ascii="Roboto Light" w:hAnsi="Roboto Light"/>
-          <w:sz w:val="14"/>
-          <w:szCs w:val="14"/>
-        </w:rPr>
-        <w:t xml:space="preserve"> on project: “</w:t>
+        <w:t xml:space="preserve">Supervised </w:t>
+      </w:r>
+      <w:r>
+        <w:rPr>
+          <w:rFonts w:ascii="Roboto Light" w:hAnsi="Roboto Light"/>
+          <w:sz w:val="14"/>
+          <w:szCs w:val="14"/>
+        </w:rPr>
+        <w:t xml:space="preserve">2 undergraduate </w:t>
+      </w:r>
+      <w:r>
+        <w:rPr>
+          <w:rFonts w:ascii="Roboto Light" w:hAnsi="Roboto Light"/>
+          <w:sz w:val="14"/>
+          <w:szCs w:val="14"/>
+        </w:rPr>
+        <w:t>students on project: “</w:t>
       </w:r>
       <w:r>
         <w:rPr>
@@ -7762,17 +7471,24 @@
           <w:sz w:val="14"/>
           <w:szCs w:val="14"/>
         </w:rPr>
-        <w:t>”</w:t>
-      </w:r>
-      <w:r>
-        <w:rPr>
-          <w:rFonts w:ascii="Roboto Light" w:hAnsi="Roboto Light"/>
-          <w:sz w:val="14"/>
-          <w:szCs w:val="14"/>
-        </w:rPr>
-        <w:t xml:space="preserve"> in the context of </w:t>
-      </w:r>
-      <w:proofErr w:type="spellStart"/>
+        <w:t xml:space="preserve">” </w:t>
+      </w:r>
+      <w:r>
+        <w:rPr>
+          <w:rFonts w:ascii="Roboto Light" w:hAnsi="Roboto Light"/>
+          <w:sz w:val="14"/>
+          <w:szCs w:val="14"/>
+        </w:rPr>
+        <w:t>for</w:t>
+      </w:r>
+      <w:r>
+        <w:rPr>
+          <w:rFonts w:ascii="Roboto Light" w:hAnsi="Roboto Light"/>
+          <w:sz w:val="14"/>
+          <w:szCs w:val="14"/>
+        </w:rPr>
+        <w:t xml:space="preserve"> </w:t>
+      </w:r>
       <w:r>
         <w:rPr>
           <w:rFonts w:ascii="Roboto Light" w:hAnsi="Roboto Light"/>
@@ -7781,31 +7497,8 @@
           <w:sz w:val="14"/>
           <w:szCs w:val="14"/>
         </w:rPr>
-        <w:t>Projets</w:t>
-      </w:r>
-      <w:proofErr w:type="spellEnd"/>
-      <w:r>
-        <w:rPr>
-          <w:rFonts w:ascii="Roboto Light" w:hAnsi="Roboto Light"/>
-          <w:i/>
-          <w:iCs/>
-          <w:sz w:val="14"/>
-          <w:szCs w:val="14"/>
-        </w:rPr>
-        <w:t xml:space="preserve"> </w:t>
-      </w:r>
-      <w:proofErr w:type="spellStart"/>
-      <w:r>
-        <w:rPr>
-          <w:rFonts w:ascii="Roboto Light" w:hAnsi="Roboto Light"/>
-          <w:i/>
-          <w:iCs/>
-          <w:sz w:val="14"/>
-          <w:szCs w:val="14"/>
-        </w:rPr>
-        <w:t>d’Informatique</w:t>
-      </w:r>
-      <w:proofErr w:type="spellEnd"/>
+        <w:t>Projets d’Informatique</w:t>
+      </w:r>
       <w:r>
         <w:rPr>
           <w:rFonts w:ascii="Roboto Light" w:hAnsi="Roboto Light"/>
@@ -8257,16 +7950,7 @@
           <w:sz w:val="16"/>
           <w:szCs w:val="16"/>
         </w:rPr>
-        <w:t xml:space="preserve"> </w:t>
-      </w:r>
-      <w:proofErr w:type="spellStart"/>
-      <w:r>
-        <w:rPr>
-          <w:rFonts w:ascii="Roboto Light" w:hAnsi="Roboto Light"/>
-          <w:sz w:val="16"/>
-          <w:szCs w:val="16"/>
-        </w:rPr>
-        <w:t>S</w:t>
+        <w:t xml:space="preserve"> S</w:t>
       </w:r>
       <w:r>
         <w:rPr>
@@ -8276,7 +7960,6 @@
         </w:rPr>
         <w:t>killsGap</w:t>
       </w:r>
-      <w:proofErr w:type="spellEnd"/>
       <w:r>
         <w:rPr>
           <w:rFonts w:ascii="Roboto Light" w:hAnsi="Roboto Light"/>
@@ -10281,7 +9964,6 @@
           </w:rPr>
           <w:t xml:space="preserve"> </w:t>
         </w:r>
-        <w:proofErr w:type="spellStart"/>
         <w:r>
           <w:rPr>
             <w:rStyle w:val="Hyperlink"/>
@@ -10300,7 +9982,6 @@
           </w:rPr>
           <w:t>ataKind</w:t>
         </w:r>
-        <w:proofErr w:type="spellEnd"/>
         <w:r>
           <w:rPr>
             <w:rStyle w:val="Hyperlink"/>
@@ -10488,7 +10169,7 @@
 </file>
 
 <file path=word/endnotes.xml><?xml version="1.0" encoding="utf-8"?>
-<w:endnotes xmlns:wpc="http://schemas.microsoft.com/office/word/2010/wordprocessingCanvas" xmlns:cx="http://schemas.microsoft.com/office/drawing/2014/chartex" xmlns:cx1="http://schemas.microsoft.com/office/drawing/2015/9/8/chartex" xmlns:cx2="http://schemas.microsoft.com/office/drawing/2015/10/21/chartex" xmlns:cx3="http://schemas.microsoft.com/office/drawing/2016/5/9/chartex" xmlns:cx4="http://schemas.microsoft.com/office/drawing/2016/5/10/chartex" xmlns:cx5="http://schemas.microsoft.com/office/drawing/2016/5/11/chartex" xmlns:cx6="http://schemas.microsoft.com/office/drawing/2016/5/12/chartex" xmlns:cx7="http://schemas.microsoft.com/office/drawing/2016/5/13/chartex" xmlns:cx8="http://schemas.microsoft.com/office/drawing/2016/5/14/chartex" xmlns:mc="http://schemas.openxmlformats.org/markup-compatibility/2006" xmlns:aink="http://schemas.microsoft.com/office/drawing/2016/ink" xmlns:am3d="http://schemas.microsoft.com/office/drawing/2017/model3d" xmlns:o="urn:schemas-microsoft-com:office:office" xmlns:oel="http://schemas.microsoft.com/office/2019/extlst" xmlns:r="http://schemas.openxmlformats.org/officeDocument/2006/relationships" xmlns:m="http://schemas.openxmlformats.org/officeDocument/2006/math" xmlns:v="urn:schemas-microsoft-com:vml" xmlns:wp14="http://schemas.microsoft.com/office/word/2010/wordprocessingDrawing" xmlns:wp="http://schemas.openxmlformats.org/drawingml/2006/wordprocessingDrawing" xmlns:w10="urn:schemas-microsoft-com:office:word" xmlns:w="http://schemas.openxmlformats.org/wordprocessingml/2006/main" xmlns:w14="http://schemas.microsoft.com/office/word/2010/wordml" xmlns:w15="http://schemas.microsoft.com/office/word/2012/wordml" xmlns:w16cex="http://schemas.microsoft.com/office/word/2018/wordml/cex" xmlns:w16cid="http://schemas.microsoft.com/office/word/2016/wordml/cid" xmlns:w16="http://schemas.microsoft.com/office/word/2018/wordml" xmlns:w16sdtdh="http://schemas.microsoft.com/office/word/2020/wordml/sdtdatahash" xmlns:w16se="http://schemas.microsoft.com/office/word/2015/wordml/symex" xmlns:wpg="http://schemas.microsoft.com/office/word/2010/wordprocessingGroup" xmlns:wpi="http://schemas.microsoft.com/office/word/2010/wordprocessingInk" xmlns:wne="http://schemas.microsoft.com/office/word/2006/wordml" xmlns:wps="http://schemas.microsoft.com/office/word/2010/wordprocessingShape" mc:Ignorable="w14 w15 w16se w16cid w16 w16cex w16sdtdh wp14">
+<w:endnotes xmlns:wpc="http://schemas.microsoft.com/office/word/2010/wordprocessingCanvas" xmlns:cx="http://schemas.microsoft.com/office/drawing/2014/chartex" xmlns:cx1="http://schemas.microsoft.com/office/drawing/2015/9/8/chartex" xmlns:cx2="http://schemas.microsoft.com/office/drawing/2015/10/21/chartex" xmlns:cx3="http://schemas.microsoft.com/office/drawing/2016/5/9/chartex" xmlns:cx4="http://schemas.microsoft.com/office/drawing/2016/5/10/chartex" xmlns:cx5="http://schemas.microsoft.com/office/drawing/2016/5/11/chartex" xmlns:cx6="http://schemas.microsoft.com/office/drawing/2016/5/12/chartex" xmlns:cx7="http://schemas.microsoft.com/office/drawing/2016/5/13/chartex" xmlns:cx8="http://schemas.microsoft.com/office/drawing/2016/5/14/chartex" xmlns:mc="http://schemas.openxmlformats.org/markup-compatibility/2006" xmlns:aink="http://schemas.microsoft.com/office/drawing/2016/ink" xmlns:am3d="http://schemas.microsoft.com/office/drawing/2017/model3d" xmlns:o="urn:schemas-microsoft-com:office:office" xmlns:oel="http://schemas.microsoft.com/office/2019/extlst" xmlns:r="http://schemas.openxmlformats.org/officeDocument/2006/relationships" xmlns:m="http://schemas.openxmlformats.org/officeDocument/2006/math" xmlns:v="urn:schemas-microsoft-com:vml" xmlns:wp14="http://schemas.microsoft.com/office/word/2010/wordprocessingDrawing" xmlns:wp="http://schemas.openxmlformats.org/drawingml/2006/wordprocessingDrawing" xmlns:w10="urn:schemas-microsoft-com:office:word" xmlns:w="http://schemas.openxmlformats.org/wordprocessingml/2006/main" xmlns:w14="http://schemas.microsoft.com/office/word/2010/wordml" xmlns:w15="http://schemas.microsoft.com/office/word/2012/wordml" xmlns:w16cex="http://schemas.microsoft.com/office/word/2018/wordml/cex" xmlns:w16cid="http://schemas.microsoft.com/office/word/2016/wordml/cid" xmlns:w16="http://schemas.microsoft.com/office/word/2018/wordml" xmlns:w16du="http://schemas.microsoft.com/office/word/2023/wordml/word16du" xmlns:w16sdtdh="http://schemas.microsoft.com/office/word/2020/wordml/sdtdatahash" xmlns:w16se="http://schemas.microsoft.com/office/word/2015/wordml/symex" xmlns:wpg="http://schemas.microsoft.com/office/word/2010/wordprocessingGroup" xmlns:wpi="http://schemas.microsoft.com/office/word/2010/wordprocessingInk" xmlns:wne="http://schemas.microsoft.com/office/word/2006/wordml" xmlns:wps="http://schemas.microsoft.com/office/word/2010/wordprocessingShape" mc:Ignorable="w14 w15 w16se w16cid w16 w16cex w16sdtdh w16du wp14">
   <w:endnote w:type="separator" w:id="-1">
     <w:p>
       <w:pPr>
@@ -10513,7 +10194,7 @@
 </file>
 
 <file path=word/footnotes.xml><?xml version="1.0" encoding="utf-8"?>
-<w:footnotes xmlns:wpc="http://schemas.microsoft.com/office/word/2010/wordprocessingCanvas" xmlns:cx="http://schemas.microsoft.com/office/drawing/2014/chartex" xmlns:cx1="http://schemas.microsoft.com/office/drawing/2015/9/8/chartex" xmlns:cx2="http://schemas.microsoft.com/office/drawing/2015/10/21/chartex" xmlns:cx3="http://schemas.microsoft.com/office/drawing/2016/5/9/chartex" xmlns:cx4="http://schemas.microsoft.com/office/drawing/2016/5/10/chartex" xmlns:cx5="http://schemas.microsoft.com/office/drawing/2016/5/11/chartex" xmlns:cx6="http://schemas.microsoft.com/office/drawing/2016/5/12/chartex" xmlns:cx7="http://schemas.microsoft.com/office/drawing/2016/5/13/chartex" xmlns:cx8="http://schemas.microsoft.com/office/drawing/2016/5/14/chartex" xmlns:mc="http://schemas.openxmlformats.org/markup-compatibility/2006" xmlns:aink="http://schemas.microsoft.com/office/drawing/2016/ink" xmlns:am3d="http://schemas.microsoft.com/office/drawing/2017/model3d" xmlns:o="urn:schemas-microsoft-com:office:office" xmlns:oel="http://schemas.microsoft.com/office/2019/extlst" xmlns:r="http://schemas.openxmlformats.org/officeDocument/2006/relationships" xmlns:m="http://schemas.openxmlformats.org/officeDocument/2006/math" xmlns:v="urn:schemas-microsoft-com:vml" xmlns:wp14="http://schemas.microsoft.com/office/word/2010/wordprocessingDrawing" xmlns:wp="http://schemas.openxmlformats.org/drawingml/2006/wordprocessingDrawing" xmlns:w10="urn:schemas-microsoft-com:office:word" xmlns:w="http://schemas.openxmlformats.org/wordprocessingml/2006/main" xmlns:w14="http://schemas.microsoft.com/office/word/2010/wordml" xmlns:w15="http://schemas.microsoft.com/office/word/2012/wordml" xmlns:w16cex="http://schemas.microsoft.com/office/word/2018/wordml/cex" xmlns:w16cid="http://schemas.microsoft.com/office/word/2016/wordml/cid" xmlns:w16="http://schemas.microsoft.com/office/word/2018/wordml" xmlns:w16sdtdh="http://schemas.microsoft.com/office/word/2020/wordml/sdtdatahash" xmlns:w16se="http://schemas.microsoft.com/office/word/2015/wordml/symex" xmlns:wpg="http://schemas.microsoft.com/office/word/2010/wordprocessingGroup" xmlns:wpi="http://schemas.microsoft.com/office/word/2010/wordprocessingInk" xmlns:wne="http://schemas.microsoft.com/office/word/2006/wordml" xmlns:wps="http://schemas.microsoft.com/office/word/2010/wordprocessingShape" mc:Ignorable="w14 w15 w16se w16cid w16 w16cex w16sdtdh wp14">
+<w:footnotes xmlns:wpc="http://schemas.microsoft.com/office/word/2010/wordprocessingCanvas" xmlns:cx="http://schemas.microsoft.com/office/drawing/2014/chartex" xmlns:cx1="http://schemas.microsoft.com/office/drawing/2015/9/8/chartex" xmlns:cx2="http://schemas.microsoft.com/office/drawing/2015/10/21/chartex" xmlns:cx3="http://schemas.microsoft.com/office/drawing/2016/5/9/chartex" xmlns:cx4="http://schemas.microsoft.com/office/drawing/2016/5/10/chartex" xmlns:cx5="http://schemas.microsoft.com/office/drawing/2016/5/11/chartex" xmlns:cx6="http://schemas.microsoft.com/office/drawing/2016/5/12/chartex" xmlns:cx7="http://schemas.microsoft.com/office/drawing/2016/5/13/chartex" xmlns:cx8="http://schemas.microsoft.com/office/drawing/2016/5/14/chartex" xmlns:mc="http://schemas.openxmlformats.org/markup-compatibility/2006" xmlns:aink="http://schemas.microsoft.com/office/drawing/2016/ink" xmlns:am3d="http://schemas.microsoft.com/office/drawing/2017/model3d" xmlns:o="urn:schemas-microsoft-com:office:office" xmlns:oel="http://schemas.microsoft.com/office/2019/extlst" xmlns:r="http://schemas.openxmlformats.org/officeDocument/2006/relationships" xmlns:m="http://schemas.openxmlformats.org/officeDocument/2006/math" xmlns:v="urn:schemas-microsoft-com:vml" xmlns:wp14="http://schemas.microsoft.com/office/word/2010/wordprocessingDrawing" xmlns:wp="http://schemas.openxmlformats.org/drawingml/2006/wordprocessingDrawing" xmlns:w10="urn:schemas-microsoft-com:office:word" xmlns:w="http://schemas.openxmlformats.org/wordprocessingml/2006/main" xmlns:w14="http://schemas.microsoft.com/office/word/2010/wordml" xmlns:w15="http://schemas.microsoft.com/office/word/2012/wordml" xmlns:w16cex="http://schemas.microsoft.com/office/word/2018/wordml/cex" xmlns:w16cid="http://schemas.microsoft.com/office/word/2016/wordml/cid" xmlns:w16="http://schemas.microsoft.com/office/word/2018/wordml" xmlns:w16du="http://schemas.microsoft.com/office/word/2023/wordml/word16du" xmlns:w16sdtdh="http://schemas.microsoft.com/office/word/2020/wordml/sdtdatahash" xmlns:w16se="http://schemas.microsoft.com/office/word/2015/wordml/symex" xmlns:wpg="http://schemas.microsoft.com/office/word/2010/wordprocessingGroup" xmlns:wpi="http://schemas.microsoft.com/office/word/2010/wordprocessingInk" xmlns:wne="http://schemas.microsoft.com/office/word/2006/wordml" xmlns:wps="http://schemas.microsoft.com/office/word/2010/wordprocessingShape" mc:Ignorable="w14 w15 w16se w16cid w16 w16cex w16sdtdh w16du wp14">
   <w:footnote w:type="separator" w:id="-1">
     <w:p>
       <w:pPr>
@@ -10538,7 +10219,7 @@
 </file>
 
 <file path=word/header1.xml><?xml version="1.0" encoding="utf-8"?>
-<w:hdr xmlns:wpc="http://schemas.microsoft.com/office/word/2010/wordprocessingCanvas" xmlns:cx="http://schemas.microsoft.com/office/drawing/2014/chartex" xmlns:cx1="http://schemas.microsoft.com/office/drawing/2015/9/8/chartex" xmlns:cx2="http://schemas.microsoft.com/office/drawing/2015/10/21/chartex" xmlns:cx3="http://schemas.microsoft.com/office/drawing/2016/5/9/chartex" xmlns:cx4="http://schemas.microsoft.com/office/drawing/2016/5/10/chartex" xmlns:cx5="http://schemas.microsoft.com/office/drawing/2016/5/11/chartex" xmlns:cx6="http://schemas.microsoft.com/office/drawing/2016/5/12/chartex" xmlns:cx7="http://schemas.microsoft.com/office/drawing/2016/5/13/chartex" xmlns:cx8="http://schemas.microsoft.com/office/drawing/2016/5/14/chartex" xmlns:mc="http://schemas.openxmlformats.org/markup-compatibility/2006" xmlns:aink="http://schemas.microsoft.com/office/drawing/2016/ink" xmlns:am3d="http://schemas.microsoft.com/office/drawing/2017/model3d" xmlns:o="urn:schemas-microsoft-com:office:office" xmlns:oel="http://schemas.microsoft.com/office/2019/extlst" xmlns:r="http://schemas.openxmlformats.org/officeDocument/2006/relationships" xmlns:m="http://schemas.openxmlformats.org/officeDocument/2006/math" xmlns:v="urn:schemas-microsoft-com:vml" xmlns:wp14="http://schemas.microsoft.com/office/word/2010/wordprocessingDrawing" xmlns:wp="http://schemas.openxmlformats.org/drawingml/2006/wordprocessingDrawing" xmlns:w10="urn:schemas-microsoft-com:office:word" xmlns:w="http://schemas.openxmlformats.org/wordprocessingml/2006/main" xmlns:w14="http://schemas.microsoft.com/office/word/2010/wordml" xmlns:w15="http://schemas.microsoft.com/office/word/2012/wordml" xmlns:w16cex="http://schemas.microsoft.com/office/word/2018/wordml/cex" xmlns:w16cid="http://schemas.microsoft.com/office/word/2016/wordml/cid" xmlns:w16="http://schemas.microsoft.com/office/word/2018/wordml" xmlns:w16sdtdh="http://schemas.microsoft.com/office/word/2020/wordml/sdtdatahash" xmlns:w16se="http://schemas.microsoft.com/office/word/2015/wordml/symex" xmlns:wpg="http://schemas.microsoft.com/office/word/2010/wordprocessingGroup" xmlns:wpi="http://schemas.microsoft.com/office/word/2010/wordprocessingInk" xmlns:wne="http://schemas.microsoft.com/office/word/2006/wordml" xmlns:wps="http://schemas.microsoft.com/office/word/2010/wordprocessingShape" mc:Ignorable="w14 w15 w16se w16cid w16 w16cex w16sdtdh wp14">
+<w:hdr xmlns:wpc="http://schemas.microsoft.com/office/word/2010/wordprocessingCanvas" xmlns:cx="http://schemas.microsoft.com/office/drawing/2014/chartex" xmlns:cx1="http://schemas.microsoft.com/office/drawing/2015/9/8/chartex" xmlns:cx2="http://schemas.microsoft.com/office/drawing/2015/10/21/chartex" xmlns:cx3="http://schemas.microsoft.com/office/drawing/2016/5/9/chartex" xmlns:cx4="http://schemas.microsoft.com/office/drawing/2016/5/10/chartex" xmlns:cx5="http://schemas.microsoft.com/office/drawing/2016/5/11/chartex" xmlns:cx6="http://schemas.microsoft.com/office/drawing/2016/5/12/chartex" xmlns:cx7="http://schemas.microsoft.com/office/drawing/2016/5/13/chartex" xmlns:cx8="http://schemas.microsoft.com/office/drawing/2016/5/14/chartex" xmlns:mc="http://schemas.openxmlformats.org/markup-compatibility/2006" xmlns:aink="http://schemas.microsoft.com/office/drawing/2016/ink" xmlns:am3d="http://schemas.microsoft.com/office/drawing/2017/model3d" xmlns:o="urn:schemas-microsoft-com:office:office" xmlns:oel="http://schemas.microsoft.com/office/2019/extlst" xmlns:r="http://schemas.openxmlformats.org/officeDocument/2006/relationships" xmlns:m="http://schemas.openxmlformats.org/officeDocument/2006/math" xmlns:v="urn:schemas-microsoft-com:vml" xmlns:wp14="http://schemas.microsoft.com/office/word/2010/wordprocessingDrawing" xmlns:wp="http://schemas.openxmlformats.org/drawingml/2006/wordprocessingDrawing" xmlns:w10="urn:schemas-microsoft-com:office:word" xmlns:w="http://schemas.openxmlformats.org/wordprocessingml/2006/main" xmlns:w14="http://schemas.microsoft.com/office/word/2010/wordml" xmlns:w15="http://schemas.microsoft.com/office/word/2012/wordml" xmlns:w16cex="http://schemas.microsoft.com/office/word/2018/wordml/cex" xmlns:w16cid="http://schemas.microsoft.com/office/word/2016/wordml/cid" xmlns:w16="http://schemas.microsoft.com/office/word/2018/wordml" xmlns:w16du="http://schemas.microsoft.com/office/word/2023/wordml/word16du" xmlns:w16sdtdh="http://schemas.microsoft.com/office/word/2020/wordml/sdtdatahash" xmlns:w16se="http://schemas.microsoft.com/office/word/2015/wordml/symex" xmlns:wpg="http://schemas.microsoft.com/office/word/2010/wordprocessingGroup" xmlns:wpi="http://schemas.microsoft.com/office/word/2010/wordprocessingInk" xmlns:wne="http://schemas.microsoft.com/office/word/2006/wordml" xmlns:wps="http://schemas.microsoft.com/office/word/2010/wordprocessingShape" mc:Ignorable="w14 w15 w16se w16cid w16 w16cex w16sdtdh w16du wp14">
   <w:p>
     <w:pPr>
       <w:pStyle w:val="Header"/>
@@ -10608,7 +10289,7 @@
 </file>
 
 <file path=word/header2.xml><?xml version="1.0" encoding="utf-8"?>
-<w:hdr xmlns:wpc="http://schemas.microsoft.com/office/word/2010/wordprocessingCanvas" xmlns:cx="http://schemas.microsoft.com/office/drawing/2014/chartex" xmlns:cx1="http://schemas.microsoft.com/office/drawing/2015/9/8/chartex" xmlns:cx2="http://schemas.microsoft.com/office/drawing/2015/10/21/chartex" xmlns:cx3="http://schemas.microsoft.com/office/drawing/2016/5/9/chartex" xmlns:cx4="http://schemas.microsoft.com/office/drawing/2016/5/10/chartex" xmlns:cx5="http://schemas.microsoft.com/office/drawing/2016/5/11/chartex" xmlns:cx6="http://schemas.microsoft.com/office/drawing/2016/5/12/chartex" xmlns:cx7="http://schemas.microsoft.com/office/drawing/2016/5/13/chartex" xmlns:cx8="http://schemas.microsoft.com/office/drawing/2016/5/14/chartex" xmlns:mc="http://schemas.openxmlformats.org/markup-compatibility/2006" xmlns:aink="http://schemas.microsoft.com/office/drawing/2016/ink" xmlns:am3d="http://schemas.microsoft.com/office/drawing/2017/model3d" xmlns:o="urn:schemas-microsoft-com:office:office" xmlns:oel="http://schemas.microsoft.com/office/2019/extlst" xmlns:r="http://schemas.openxmlformats.org/officeDocument/2006/relationships" xmlns:m="http://schemas.openxmlformats.org/officeDocument/2006/math" xmlns:v="urn:schemas-microsoft-com:vml" xmlns:wp14="http://schemas.microsoft.com/office/word/2010/wordprocessingDrawing" xmlns:wp="http://schemas.openxmlformats.org/drawingml/2006/wordprocessingDrawing" xmlns:w10="urn:schemas-microsoft-com:office:word" xmlns:w="http://schemas.openxmlformats.org/wordprocessingml/2006/main" xmlns:w14="http://schemas.microsoft.com/office/word/2010/wordml" xmlns:w15="http://schemas.microsoft.com/office/word/2012/wordml" xmlns:w16cex="http://schemas.microsoft.com/office/word/2018/wordml/cex" xmlns:w16cid="http://schemas.microsoft.com/office/word/2016/wordml/cid" xmlns:w16="http://schemas.microsoft.com/office/word/2018/wordml" xmlns:w16sdtdh="http://schemas.microsoft.com/office/word/2020/wordml/sdtdatahash" xmlns:w16se="http://schemas.microsoft.com/office/word/2015/wordml/symex" xmlns:wpg="http://schemas.microsoft.com/office/word/2010/wordprocessingGroup" xmlns:wpi="http://schemas.microsoft.com/office/word/2010/wordprocessingInk" xmlns:wne="http://schemas.microsoft.com/office/word/2006/wordml" xmlns:wps="http://schemas.microsoft.com/office/word/2010/wordprocessingShape" mc:Ignorable="w14 w15 w16se w16cid w16 w16cex w16sdtdh wp14">
+<w:hdr xmlns:wpc="http://schemas.microsoft.com/office/word/2010/wordprocessingCanvas" xmlns:cx="http://schemas.microsoft.com/office/drawing/2014/chartex" xmlns:cx1="http://schemas.microsoft.com/office/drawing/2015/9/8/chartex" xmlns:cx2="http://schemas.microsoft.com/office/drawing/2015/10/21/chartex" xmlns:cx3="http://schemas.microsoft.com/office/drawing/2016/5/9/chartex" xmlns:cx4="http://schemas.microsoft.com/office/drawing/2016/5/10/chartex" xmlns:cx5="http://schemas.microsoft.com/office/drawing/2016/5/11/chartex" xmlns:cx6="http://schemas.microsoft.com/office/drawing/2016/5/12/chartex" xmlns:cx7="http://schemas.microsoft.com/office/drawing/2016/5/13/chartex" xmlns:cx8="http://schemas.microsoft.com/office/drawing/2016/5/14/chartex" xmlns:mc="http://schemas.openxmlformats.org/markup-compatibility/2006" xmlns:aink="http://schemas.microsoft.com/office/drawing/2016/ink" xmlns:am3d="http://schemas.microsoft.com/office/drawing/2017/model3d" xmlns:o="urn:schemas-microsoft-com:office:office" xmlns:oel="http://schemas.microsoft.com/office/2019/extlst" xmlns:r="http://schemas.openxmlformats.org/officeDocument/2006/relationships" xmlns:m="http://schemas.openxmlformats.org/officeDocument/2006/math" xmlns:v="urn:schemas-microsoft-com:vml" xmlns:wp14="http://schemas.microsoft.com/office/word/2010/wordprocessingDrawing" xmlns:wp="http://schemas.openxmlformats.org/drawingml/2006/wordprocessingDrawing" xmlns:w10="urn:schemas-microsoft-com:office:word" xmlns:w="http://schemas.openxmlformats.org/wordprocessingml/2006/main" xmlns:w14="http://schemas.microsoft.com/office/word/2010/wordml" xmlns:w15="http://schemas.microsoft.com/office/word/2012/wordml" xmlns:w16cex="http://schemas.microsoft.com/office/word/2018/wordml/cex" xmlns:w16cid="http://schemas.microsoft.com/office/word/2016/wordml/cid" xmlns:w16="http://schemas.microsoft.com/office/word/2018/wordml" xmlns:w16du="http://schemas.microsoft.com/office/word/2023/wordml/word16du" xmlns:w16sdtdh="http://schemas.microsoft.com/office/word/2020/wordml/sdtdatahash" xmlns:w16se="http://schemas.microsoft.com/office/word/2015/wordml/symex" xmlns:wpg="http://schemas.microsoft.com/office/word/2010/wordprocessingGroup" xmlns:wpi="http://schemas.microsoft.com/office/word/2010/wordprocessingInk" xmlns:wne="http://schemas.microsoft.com/office/word/2006/wordml" xmlns:wps="http://schemas.microsoft.com/office/word/2010/wordprocessingShape" mc:Ignorable="w14 w15 w16se w16cid w16 w16cex w16sdtdh w16du wp14">
   <w:p>
     <w:pPr>
       <w:pStyle w:val="Header"/>
@@ -10694,7 +10375,7 @@
 </file>
 
 <file path=word/header3.xml><?xml version="1.0" encoding="utf-8"?>
-<w:hdr xmlns:wpc="http://schemas.microsoft.com/office/word/2010/wordprocessingCanvas" xmlns:cx="http://schemas.microsoft.com/office/drawing/2014/chartex" xmlns:cx1="http://schemas.microsoft.com/office/drawing/2015/9/8/chartex" xmlns:cx2="http://schemas.microsoft.com/office/drawing/2015/10/21/chartex" xmlns:cx3="http://schemas.microsoft.com/office/drawing/2016/5/9/chartex" xmlns:cx4="http://schemas.microsoft.com/office/drawing/2016/5/10/chartex" xmlns:cx5="http://schemas.microsoft.com/office/drawing/2016/5/11/chartex" xmlns:cx6="http://schemas.microsoft.com/office/drawing/2016/5/12/chartex" xmlns:cx7="http://schemas.microsoft.com/office/drawing/2016/5/13/chartex" xmlns:cx8="http://schemas.microsoft.com/office/drawing/2016/5/14/chartex" xmlns:mc="http://schemas.openxmlformats.org/markup-compatibility/2006" xmlns:aink="http://schemas.microsoft.com/office/drawing/2016/ink" xmlns:am3d="http://schemas.microsoft.com/office/drawing/2017/model3d" xmlns:o="urn:schemas-microsoft-com:office:office" xmlns:oel="http://schemas.microsoft.com/office/2019/extlst" xmlns:r="http://schemas.openxmlformats.org/officeDocument/2006/relationships" xmlns:m="http://schemas.openxmlformats.org/officeDocument/2006/math" xmlns:v="urn:schemas-microsoft-com:vml" xmlns:wp14="http://schemas.microsoft.com/office/word/2010/wordprocessingDrawing" xmlns:wp="http://schemas.openxmlformats.org/drawingml/2006/wordprocessingDrawing" xmlns:w10="urn:schemas-microsoft-com:office:word" xmlns:w="http://schemas.openxmlformats.org/wordprocessingml/2006/main" xmlns:w14="http://schemas.microsoft.com/office/word/2010/wordml" xmlns:w15="http://schemas.microsoft.com/office/word/2012/wordml" xmlns:w16cex="http://schemas.microsoft.com/office/word/2018/wordml/cex" xmlns:w16cid="http://schemas.microsoft.com/office/word/2016/wordml/cid" xmlns:w16="http://schemas.microsoft.com/office/word/2018/wordml" xmlns:w16sdtdh="http://schemas.microsoft.com/office/word/2020/wordml/sdtdatahash" xmlns:w16se="http://schemas.microsoft.com/office/word/2015/wordml/symex" xmlns:wpg="http://schemas.microsoft.com/office/word/2010/wordprocessingGroup" xmlns:wpi="http://schemas.microsoft.com/office/word/2010/wordprocessingInk" xmlns:wne="http://schemas.microsoft.com/office/word/2006/wordml" xmlns:wps="http://schemas.microsoft.com/office/word/2010/wordprocessingShape" mc:Ignorable="w14 w15 w16se w16cid w16 w16cex w16sdtdh wp14">
+<w:hdr xmlns:wpc="http://schemas.microsoft.com/office/word/2010/wordprocessingCanvas" xmlns:cx="http://schemas.microsoft.com/office/drawing/2014/chartex" xmlns:cx1="http://schemas.microsoft.com/office/drawing/2015/9/8/chartex" xmlns:cx2="http://schemas.microsoft.com/office/drawing/2015/10/21/chartex" xmlns:cx3="http://schemas.microsoft.com/office/drawing/2016/5/9/chartex" xmlns:cx4="http://schemas.microsoft.com/office/drawing/2016/5/10/chartex" xmlns:cx5="http://schemas.microsoft.com/office/drawing/2016/5/11/chartex" xmlns:cx6="http://schemas.microsoft.com/office/drawing/2016/5/12/chartex" xmlns:cx7="http://schemas.microsoft.com/office/drawing/2016/5/13/chartex" xmlns:cx8="http://schemas.microsoft.com/office/drawing/2016/5/14/chartex" xmlns:mc="http://schemas.openxmlformats.org/markup-compatibility/2006" xmlns:aink="http://schemas.microsoft.com/office/drawing/2016/ink" xmlns:am3d="http://schemas.microsoft.com/office/drawing/2017/model3d" xmlns:o="urn:schemas-microsoft-com:office:office" xmlns:oel="http://schemas.microsoft.com/office/2019/extlst" xmlns:r="http://schemas.openxmlformats.org/officeDocument/2006/relationships" xmlns:m="http://schemas.openxmlformats.org/officeDocument/2006/math" xmlns:v="urn:schemas-microsoft-com:vml" xmlns:wp14="http://schemas.microsoft.com/office/word/2010/wordprocessingDrawing" xmlns:wp="http://schemas.openxmlformats.org/drawingml/2006/wordprocessingDrawing" xmlns:w10="urn:schemas-microsoft-com:office:word" xmlns:w="http://schemas.openxmlformats.org/wordprocessingml/2006/main" xmlns:w14="http://schemas.microsoft.com/office/word/2010/wordml" xmlns:w15="http://schemas.microsoft.com/office/word/2012/wordml" xmlns:w16cex="http://schemas.microsoft.com/office/word/2018/wordml/cex" xmlns:w16cid="http://schemas.microsoft.com/office/word/2016/wordml/cid" xmlns:w16="http://schemas.microsoft.com/office/word/2018/wordml" xmlns:w16du="http://schemas.microsoft.com/office/word/2023/wordml/word16du" xmlns:w16sdtdh="http://schemas.microsoft.com/office/word/2020/wordml/sdtdatahash" xmlns:w16se="http://schemas.microsoft.com/office/word/2015/wordml/symex" xmlns:wpg="http://schemas.microsoft.com/office/word/2010/wordprocessingGroup" xmlns:wpi="http://schemas.microsoft.com/office/word/2010/wordprocessingInk" xmlns:wne="http://schemas.microsoft.com/office/word/2006/wordml" xmlns:wps="http://schemas.microsoft.com/office/word/2010/wordprocessingShape" mc:Ignorable="w14 w15 w16se w16cid w16 w16cex w16sdtdh w16du wp14">
   <w:p>
     <w:pPr>
       <w:pStyle w:val="Header"/>
@@ -10744,7 +10425,7 @@
 </file>
 
 <file path=word/numbering.xml><?xml version="1.0" encoding="utf-8"?>
-<w:numbering xmlns:wpc="http://schemas.microsoft.com/office/word/2010/wordprocessingCanvas" xmlns:cx="http://schemas.microsoft.com/office/drawing/2014/chartex" xmlns:cx1="http://schemas.microsoft.com/office/drawing/2015/9/8/chartex" xmlns:cx2="http://schemas.microsoft.com/office/drawing/2015/10/21/chartex" xmlns:cx3="http://schemas.microsoft.com/office/drawing/2016/5/9/chartex" xmlns:cx4="http://schemas.microsoft.com/office/drawing/2016/5/10/chartex" xmlns:cx5="http://schemas.microsoft.com/office/drawing/2016/5/11/chartex" xmlns:cx6="http://schemas.microsoft.com/office/drawing/2016/5/12/chartex" xmlns:cx7="http://schemas.microsoft.com/office/drawing/2016/5/13/chartex" xmlns:cx8="http://schemas.microsoft.com/office/drawing/2016/5/14/chartex" xmlns:mc="http://schemas.openxmlformats.org/markup-compatibility/2006" xmlns:aink="http://schemas.microsoft.com/office/drawing/2016/ink" xmlns:am3d="http://schemas.microsoft.com/office/drawing/2017/model3d" xmlns:o="urn:schemas-microsoft-com:office:office" xmlns:oel="http://schemas.microsoft.com/office/2019/extlst" xmlns:r="http://schemas.openxmlformats.org/officeDocument/2006/relationships" xmlns:m="http://schemas.openxmlformats.org/officeDocument/2006/math" xmlns:v="urn:schemas-microsoft-com:vml" xmlns:wp14="http://schemas.microsoft.com/office/word/2010/wordprocessingDrawing" xmlns:wp="http://schemas.openxmlformats.org/drawingml/2006/wordprocessingDrawing" xmlns:w10="urn:schemas-microsoft-com:office:word" xmlns:w="http://schemas.openxmlformats.org/wordprocessingml/2006/main" xmlns:w14="http://schemas.microsoft.com/office/word/2010/wordml" xmlns:w15="http://schemas.microsoft.com/office/word/2012/wordml" xmlns:w16cex="http://schemas.microsoft.com/office/word/2018/wordml/cex" xmlns:w16cid="http://schemas.microsoft.com/office/word/2016/wordml/cid" xmlns:w16="http://schemas.microsoft.com/office/word/2018/wordml" xmlns:w16sdtdh="http://schemas.microsoft.com/office/word/2020/wordml/sdtdatahash" xmlns:w16se="http://schemas.microsoft.com/office/word/2015/wordml/symex" xmlns:wpg="http://schemas.microsoft.com/office/word/2010/wordprocessingGroup" xmlns:wpi="http://schemas.microsoft.com/office/word/2010/wordprocessingInk" xmlns:wne="http://schemas.microsoft.com/office/word/2006/wordml" xmlns:wps="http://schemas.microsoft.com/office/word/2010/wordprocessingShape" mc:Ignorable="w14 w15 w16se w16cid w16 w16cex w16sdtdh wp14">
+<w:numbering xmlns:wpc="http://schemas.microsoft.com/office/word/2010/wordprocessingCanvas" xmlns:cx="http://schemas.microsoft.com/office/drawing/2014/chartex" xmlns:cx1="http://schemas.microsoft.com/office/drawing/2015/9/8/chartex" xmlns:cx2="http://schemas.microsoft.com/office/drawing/2015/10/21/chartex" xmlns:cx3="http://schemas.microsoft.com/office/drawing/2016/5/9/chartex" xmlns:cx4="http://schemas.microsoft.com/office/drawing/2016/5/10/chartex" xmlns:cx5="http://schemas.microsoft.com/office/drawing/2016/5/11/chartex" xmlns:cx6="http://schemas.microsoft.com/office/drawing/2016/5/12/chartex" xmlns:cx7="http://schemas.microsoft.com/office/drawing/2016/5/13/chartex" xmlns:cx8="http://schemas.microsoft.com/office/drawing/2016/5/14/chartex" xmlns:mc="http://schemas.openxmlformats.org/markup-compatibility/2006" xmlns:aink="http://schemas.microsoft.com/office/drawing/2016/ink" xmlns:am3d="http://schemas.microsoft.com/office/drawing/2017/model3d" xmlns:o="urn:schemas-microsoft-com:office:office" xmlns:oel="http://schemas.microsoft.com/office/2019/extlst" xmlns:r="http://schemas.openxmlformats.org/officeDocument/2006/relationships" xmlns:m="http://schemas.openxmlformats.org/officeDocument/2006/math" xmlns:v="urn:schemas-microsoft-com:vml" xmlns:wp14="http://schemas.microsoft.com/office/word/2010/wordprocessingDrawing" xmlns:wp="http://schemas.openxmlformats.org/drawingml/2006/wordprocessingDrawing" xmlns:w10="urn:schemas-microsoft-com:office:word" xmlns:w="http://schemas.openxmlformats.org/wordprocessingml/2006/main" xmlns:w14="http://schemas.microsoft.com/office/word/2010/wordml" xmlns:w15="http://schemas.microsoft.com/office/word/2012/wordml" xmlns:w16cex="http://schemas.microsoft.com/office/word/2018/wordml/cex" xmlns:w16cid="http://schemas.microsoft.com/office/word/2016/wordml/cid" xmlns:w16="http://schemas.microsoft.com/office/word/2018/wordml" xmlns:w16du="http://schemas.microsoft.com/office/word/2023/wordml/word16du" xmlns:w16sdtdh="http://schemas.microsoft.com/office/word/2020/wordml/sdtdatahash" xmlns:w16se="http://schemas.microsoft.com/office/word/2015/wordml/symex" xmlns:wpg="http://schemas.microsoft.com/office/word/2010/wordprocessingGroup" xmlns:wpi="http://schemas.microsoft.com/office/word/2010/wordprocessingInk" xmlns:wne="http://schemas.microsoft.com/office/word/2006/wordml" xmlns:wps="http://schemas.microsoft.com/office/word/2010/wordprocessingShape" mc:Ignorable="w14 w15 w16se w16cid w16 w16cex w16sdtdh w16du wp14">
   <w:abstractNum w:abstractNumId="0" w15:restartNumberingAfterBreak="0">
     <w:nsid w:val="FFFFFF7C"/>
     <w:multiLevelType w:val="singleLevel"/>
@@ -12724,7 +12405,7 @@
 </file>
 
 <file path=word/styles.xml><?xml version="1.0" encoding="utf-8"?>
-<w:styles xmlns:mc="http://schemas.openxmlformats.org/markup-compatibility/2006" xmlns:r="http://schemas.openxmlformats.org/officeDocument/2006/relationships" xmlns:w="http://schemas.openxmlformats.org/wordprocessingml/2006/main" xmlns:w14="http://schemas.microsoft.com/office/word/2010/wordml" xmlns:w15="http://schemas.microsoft.com/office/word/2012/wordml" xmlns:w16cex="http://schemas.microsoft.com/office/word/2018/wordml/cex" xmlns:w16cid="http://schemas.microsoft.com/office/word/2016/wordml/cid" xmlns:w16="http://schemas.microsoft.com/office/word/2018/wordml" xmlns:w16sdtdh="http://schemas.microsoft.com/office/word/2020/wordml/sdtdatahash" xmlns:w16se="http://schemas.microsoft.com/office/word/2015/wordml/symex" mc:Ignorable="w14 w15 w16se w16cid w16 w16cex w16sdtdh">
+<w:styles xmlns:mc="http://schemas.openxmlformats.org/markup-compatibility/2006" xmlns:r="http://schemas.openxmlformats.org/officeDocument/2006/relationships" xmlns:w="http://schemas.openxmlformats.org/wordprocessingml/2006/main" xmlns:w14="http://schemas.microsoft.com/office/word/2010/wordml" xmlns:w15="http://schemas.microsoft.com/office/word/2012/wordml" xmlns:w16cex="http://schemas.microsoft.com/office/word/2018/wordml/cex" xmlns:w16cid="http://schemas.microsoft.com/office/word/2016/wordml/cid" xmlns:w16="http://schemas.microsoft.com/office/word/2018/wordml" xmlns:w16du="http://schemas.microsoft.com/office/word/2023/wordml/word16du" xmlns:w16sdtdh="http://schemas.microsoft.com/office/word/2020/wordml/sdtdatahash" xmlns:w16se="http://schemas.microsoft.com/office/word/2015/wordml/symex" mc:Ignorable="w14 w15 w16se w16cid w16 w16cex w16sdtdh w16du">
   <w:docDefaults>
     <w:rPrDefault>
       <w:rPr>

</xml_diff>

<commit_message>
Update and fix format
</commit_message>
<xml_diff>
--- a/assets/CV.docx
+++ b/assets/CV.docx
@@ -2205,29 +2205,7 @@
             <w:sz w:val="18"/>
             <w:szCs w:val="18"/>
           </w:rPr>
-          <w:t>at t</w:t>
-        </w:r>
-        <w:r>
-          <w:rPr>
-            <w:rStyle w:val="Hyperlink"/>
-            <w:rFonts w:ascii="Corporate S SC" w:hAnsi="Corporate S SC"/>
-            <w:b/>
-            <w:bCs/>
-            <w:sz w:val="18"/>
-            <w:szCs w:val="18"/>
-          </w:rPr>
-          <w:t>h</w:t>
-        </w:r>
-        <w:r>
-          <w:rPr>
-            <w:rStyle w:val="Hyperlink"/>
-            <w:rFonts w:ascii="Corporate S SC" w:hAnsi="Corporate S SC"/>
-            <w:b/>
-            <w:bCs/>
-            <w:sz w:val="18"/>
-            <w:szCs w:val="18"/>
-          </w:rPr>
-          <w:t>is link</w:t>
+          <w:t>at this link</w:t>
         </w:r>
       </w:hyperlink>
       <w:r>
@@ -8544,6 +8522,14 @@
           <w:sz w:val="18"/>
           <w:szCs w:val="18"/>
         </w:rPr>
+        <w:t xml:space="preserve">  </w:t>
+      </w:r>
+      <w:r>
+        <w:rPr>
+          <w:rFonts w:ascii="Roboto Light" w:hAnsi="Roboto Light"/>
+          <w:sz w:val="18"/>
+          <w:szCs w:val="18"/>
+        </w:rPr>
         <w:t>2022</w:t>
       </w:r>
     </w:p>
@@ -8649,6 +8635,14 @@
           <w:sz w:val="18"/>
           <w:szCs w:val="18"/>
         </w:rPr>
+        <w:t xml:space="preserve">  </w:t>
+      </w:r>
+      <w:r>
+        <w:rPr>
+          <w:rFonts w:ascii="Roboto Light" w:hAnsi="Roboto Light"/>
+          <w:sz w:val="18"/>
+          <w:szCs w:val="18"/>
+        </w:rPr>
         <w:t>2023</w:t>
       </w:r>
     </w:p>
@@ -8684,7 +8678,23 @@
           <w:sz w:val="18"/>
           <w:szCs w:val="18"/>
         </w:rPr>
-        <w:t>RmxAA</w:t>
+        <w:t>R</w:t>
+      </w:r>
+      <w:r>
+        <w:rPr>
+          <w:rFonts w:ascii="Roboto Light" w:hAnsi="Roboto Light"/>
+          <w:sz w:val="18"/>
+          <w:szCs w:val="18"/>
+        </w:rPr>
+        <w:t>M</w:t>
+      </w:r>
+      <w:r>
+        <w:rPr>
+          <w:rFonts w:ascii="Roboto Light" w:hAnsi="Roboto Light"/>
+          <w:sz w:val="18"/>
+          <w:szCs w:val="18"/>
+        </w:rPr>
+        <w:t>xAA</w:t>
       </w:r>
       <w:proofErr w:type="spellEnd"/>
       <w:r>
@@ -8693,23 +8703,15 @@
           <w:sz w:val="18"/>
           <w:szCs w:val="18"/>
         </w:rPr>
-        <w:t xml:space="preserve">, IEEE Signal Processing Letters, UKRI, STFC  </w:t>
-      </w:r>
-      <w:r>
-        <w:rPr>
-          <w:rFonts w:ascii="Roboto Light" w:hAnsi="Roboto Light"/>
-          <w:sz w:val="18"/>
-          <w:szCs w:val="18"/>
-        </w:rPr>
-        <w:tab/>
-      </w:r>
-      <w:r>
-        <w:rPr>
-          <w:rFonts w:ascii="Roboto Light" w:hAnsi="Roboto Light"/>
-          <w:sz w:val="18"/>
-          <w:szCs w:val="18"/>
-        </w:rPr>
-        <w:tab/>
+        <w:t>, IEEE Signal Processing Letters, UKRI, STFC</w:t>
+      </w:r>
+      <w:r>
+        <w:rPr>
+          <w:rFonts w:ascii="Roboto Light" w:hAnsi="Roboto Light"/>
+          <w:sz w:val="18"/>
+          <w:szCs w:val="18"/>
+        </w:rPr>
+        <w:t>, Geophysics</w:t>
       </w:r>
       <w:r>
         <w:rPr>
@@ -8751,6 +8753,14 @@
           <w:szCs w:val="18"/>
         </w:rPr>
         <w:t xml:space="preserve"> </w:t>
+      </w:r>
+      <w:r>
+        <w:rPr>
+          <w:rFonts w:ascii="Roboto Light" w:hAnsi="Roboto Light"/>
+          <w:sz w:val="18"/>
+          <w:szCs w:val="18"/>
+        </w:rPr>
+        <w:t xml:space="preserve">  </w:t>
       </w:r>
       <w:r>
         <w:rPr>
@@ -8991,6 +9001,14 @@
       <w:r>
         <w:rPr>
           <w:rFonts w:ascii="Roboto Light" w:hAnsi="Roboto Light"/>
+          <w:sz w:val="16"/>
+          <w:szCs w:val="16"/>
+        </w:rPr>
+        <w:t xml:space="preserve"> </w:t>
+      </w:r>
+      <w:r>
+        <w:rPr>
+          <w:rFonts w:ascii="Roboto Light" w:hAnsi="Roboto Light"/>
           <w:sz w:val="20"/>
           <w:szCs w:val="20"/>
         </w:rPr>
@@ -9183,6 +9201,14 @@
       <w:r>
         <w:rPr>
           <w:rFonts w:ascii="Roboto Light" w:hAnsi="Roboto Light"/>
+          <w:sz w:val="16"/>
+          <w:szCs w:val="16"/>
+        </w:rPr>
+        <w:t xml:space="preserve"> </w:t>
+      </w:r>
+      <w:r>
+        <w:rPr>
+          <w:rFonts w:ascii="Roboto Light" w:hAnsi="Roboto Light"/>
           <w:sz w:val="20"/>
           <w:szCs w:val="20"/>
         </w:rPr>
@@ -9703,6 +9729,14 @@
           <w:szCs w:val="16"/>
         </w:rPr>
         <w:t xml:space="preserve">    </w:t>
+      </w:r>
+      <w:r>
+        <w:rPr>
+          <w:rFonts w:ascii="Roboto Light" w:hAnsi="Roboto Light"/>
+          <w:sz w:val="16"/>
+          <w:szCs w:val="16"/>
+        </w:rPr>
+        <w:t xml:space="preserve"> </w:t>
       </w:r>
       <w:r>
         <w:rPr>
@@ -10323,6 +10357,14 @@
       <w:r>
         <w:rPr>
           <w:rFonts w:ascii="Roboto Light" w:hAnsi="Roboto Light"/>
+          <w:sz w:val="16"/>
+          <w:szCs w:val="16"/>
+        </w:rPr>
+        <w:t xml:space="preserve"> </w:t>
+      </w:r>
+      <w:r>
+        <w:rPr>
+          <w:rFonts w:ascii="Roboto Light" w:hAnsi="Roboto Light"/>
           <w:sz w:val="20"/>
           <w:szCs w:val="20"/>
         </w:rPr>
@@ -10566,6 +10608,14 @@
           <w:szCs w:val="16"/>
         </w:rPr>
         <w:t xml:space="preserve">    </w:t>
+      </w:r>
+      <w:r>
+        <w:rPr>
+          <w:rFonts w:ascii="Roboto Light" w:hAnsi="Roboto Light"/>
+          <w:sz w:val="16"/>
+          <w:szCs w:val="16"/>
+        </w:rPr>
+        <w:t xml:space="preserve"> </w:t>
       </w:r>
       <w:r>
         <w:rPr>
@@ -11006,6 +11056,14 @@
           <w:szCs w:val="16"/>
         </w:rPr>
         <w:t xml:space="preserve">    </w:t>
+      </w:r>
+      <w:r>
+        <w:rPr>
+          <w:rFonts w:ascii="Roboto Light" w:hAnsi="Roboto Light"/>
+          <w:sz w:val="16"/>
+          <w:szCs w:val="16"/>
+        </w:rPr>
+        <w:t xml:space="preserve"> </w:t>
       </w:r>
       <w:r>
         <w:rPr>
@@ -11452,6 +11510,14 @@
           <w:szCs w:val="16"/>
         </w:rPr>
         <w:t xml:space="preserve">   </w:t>
+      </w:r>
+      <w:r>
+        <w:rPr>
+          <w:rFonts w:ascii="Roboto Light" w:hAnsi="Roboto Light"/>
+          <w:sz w:val="16"/>
+          <w:szCs w:val="16"/>
+        </w:rPr>
+        <w:t xml:space="preserve"> </w:t>
       </w:r>
       <w:r>
         <w:rPr>

</xml_diff>

<commit_message>
Update with most recent seminar
</commit_message>
<xml_diff>
--- a/assets/CV.docx
+++ b/assets/CV.docx
@@ -621,25 +621,7 @@
           <w:sz w:val="16"/>
           <w:szCs w:val="16"/>
         </w:rPr>
-        <w:t xml:space="preserve">Postdoctoral Assistant in machine learning applied to radio astronomy. PIs: Sviatoslav (Slava) </w:t>
-      </w:r>
-      <w:proofErr w:type="spellStart"/>
-      <w:r>
-        <w:rPr>
-          <w:rFonts w:ascii="Roboto Light" w:hAnsi="Roboto Light"/>
-          <w:sz w:val="16"/>
-          <w:szCs w:val="16"/>
-        </w:rPr>
-        <w:t>Volonshynovskiy</w:t>
-      </w:r>
-      <w:proofErr w:type="spellEnd"/>
-      <w:r>
-        <w:rPr>
-          <w:rFonts w:ascii="Roboto Light" w:hAnsi="Roboto Light"/>
-          <w:sz w:val="16"/>
-          <w:szCs w:val="16"/>
-        </w:rPr>
-        <w:t xml:space="preserve"> and Daniel Schaerer.</w:t>
+        <w:t>Postdoctoral Assistant in machine learning applied to radio astronomy. PIs: Sviatoslav (Slava) Volonshynovskiy and Daniel Schaerer.</w:t>
       </w:r>
     </w:p>
     <w:p>
@@ -2536,9 +2518,8 @@
           <w:sz w:val="14"/>
           <w:szCs w:val="14"/>
         </w:rPr>
-        <w:t xml:space="preserve">Journal of Cosmology and </w:t>
-      </w:r>
-      <w:proofErr w:type="spellStart"/>
+        <w:t>Journal of Cosmology and Astroparticle Physics</w:t>
+      </w:r>
       <w:r>
         <w:rPr>
           <w:rFonts w:ascii="Roboto Light" w:eastAsia="Times New Roman" w:hAnsi="Roboto Light" w:cs="Times New Roman"/>
@@ -2547,10 +2528,12 @@
           <w:sz w:val="14"/>
           <w:szCs w:val="14"/>
         </w:rPr>
-        <w:t>Astroparticle</w:t>
-      </w:r>
-      <w:proofErr w:type="spellEnd"/>
-      <w:r>
+        <w:t xml:space="preserve"> </w:t>
+      </w:r>
+    </w:p>
+    <w:p>
+      <w:pPr>
+        <w:spacing w:after="0" w:line="240" w:lineRule="auto"/>
         <w:rPr>
           <w:rFonts w:ascii="Roboto Light" w:eastAsia="Times New Roman" w:hAnsi="Roboto Light" w:cs="Times New Roman"/>
           <w:color w:val="000000"/>
@@ -2558,8 +2541,7 @@
           <w:sz w:val="14"/>
           <w:szCs w:val="14"/>
         </w:rPr>
-        <w:t xml:space="preserve"> Physics</w:t>
-      </w:r>
+      </w:pPr>
       <w:r>
         <w:rPr>
           <w:rFonts w:ascii="Roboto Light" w:eastAsia="Times New Roman" w:hAnsi="Roboto Light" w:cs="Times New Roman"/>
@@ -2568,12 +2550,9 @@
           <w:sz w:val="14"/>
           <w:szCs w:val="14"/>
         </w:rPr>
-        <w:t xml:space="preserve"> </w:t>
-      </w:r>
-    </w:p>
-    <w:p>
-      <w:pPr>
-        <w:spacing w:after="0" w:line="240" w:lineRule="auto"/>
+        <w:t>OJAp:</w:t>
+      </w:r>
+      <w:r>
         <w:rPr>
           <w:rFonts w:ascii="Roboto Light" w:eastAsia="Times New Roman" w:hAnsi="Roboto Light" w:cs="Times New Roman"/>
           <w:color w:val="000000"/>
@@ -2581,8 +2560,8 @@
           <w:sz w:val="14"/>
           <w:szCs w:val="14"/>
         </w:rPr>
-      </w:pPr>
-      <w:proofErr w:type="spellStart"/>
+        <w:t xml:space="preserve"> </w:t>
+      </w:r>
       <w:r>
         <w:rPr>
           <w:rFonts w:ascii="Roboto Light" w:eastAsia="Times New Roman" w:hAnsi="Roboto Light" w:cs="Times New Roman"/>
@@ -2591,10 +2570,12 @@
           <w:sz w:val="14"/>
           <w:szCs w:val="14"/>
         </w:rPr>
-        <w:t>OJAp</w:t>
-      </w:r>
-      <w:proofErr w:type="spellEnd"/>
-      <w:r>
+        <w:t xml:space="preserve">Open Journal of Astrophysics      </w:t>
+      </w:r>
+    </w:p>
+    <w:p>
+      <w:pPr>
+        <w:spacing w:after="0" w:line="240" w:lineRule="auto"/>
         <w:rPr>
           <w:rFonts w:ascii="Roboto Light" w:eastAsia="Times New Roman" w:hAnsi="Roboto Light" w:cs="Times New Roman"/>
           <w:color w:val="000000"/>
@@ -2602,8 +2583,7 @@
           <w:sz w:val="14"/>
           <w:szCs w:val="14"/>
         </w:rPr>
-        <w:t>:</w:t>
-      </w:r>
+      </w:pPr>
       <w:r>
         <w:rPr>
           <w:rFonts w:ascii="Roboto Light" w:eastAsia="Times New Roman" w:hAnsi="Roboto Light" w:cs="Times New Roman"/>
@@ -2612,9 +2592,12 @@
           <w:sz w:val="14"/>
           <w:szCs w:val="14"/>
         </w:rPr>
-        <w:t xml:space="preserve"> </w:t>
-      </w:r>
-      <w:r>
+        <w:t>PRD: Physical Review D</w:t>
+      </w:r>
+    </w:p>
+    <w:p>
+      <w:pPr>
+        <w:spacing w:after="0" w:line="240" w:lineRule="auto"/>
         <w:rPr>
           <w:rFonts w:ascii="Roboto Light" w:eastAsia="Times New Roman" w:hAnsi="Roboto Light" w:cs="Times New Roman"/>
           <w:color w:val="000000"/>
@@ -2622,12 +2605,8 @@
           <w:sz w:val="14"/>
           <w:szCs w:val="14"/>
         </w:rPr>
-        <w:t xml:space="preserve">Open Journal of Astrophysics      </w:t>
-      </w:r>
-    </w:p>
-    <w:p>
-      <w:pPr>
-        <w:spacing w:after="0" w:line="240" w:lineRule="auto"/>
+      </w:pPr>
+      <w:r>
         <w:rPr>
           <w:rFonts w:ascii="Roboto Light" w:eastAsia="Times New Roman" w:hAnsi="Roboto Light" w:cs="Times New Roman"/>
           <w:color w:val="000000"/>
@@ -2635,50 +2614,7 @@
           <w:sz w:val="14"/>
           <w:szCs w:val="14"/>
         </w:rPr>
-      </w:pPr>
-      <w:r>
-        <w:rPr>
-          <w:rFonts w:ascii="Roboto Light" w:eastAsia="Times New Roman" w:hAnsi="Roboto Light" w:cs="Times New Roman"/>
-          <w:color w:val="000000"/>
-          <w:kern w:val="36"/>
-          <w:sz w:val="14"/>
-          <w:szCs w:val="14"/>
-        </w:rPr>
-        <w:t>PRD: Physical Review D</w:t>
-      </w:r>
-    </w:p>
-    <w:p>
-      <w:pPr>
-        <w:spacing w:after="0" w:line="240" w:lineRule="auto"/>
-        <w:rPr>
-          <w:rFonts w:ascii="Roboto Light" w:eastAsia="Times New Roman" w:hAnsi="Roboto Light" w:cs="Times New Roman"/>
-          <w:color w:val="000000"/>
-          <w:kern w:val="36"/>
-          <w:sz w:val="14"/>
-          <w:szCs w:val="14"/>
-        </w:rPr>
-      </w:pPr>
-      <w:proofErr w:type="spellStart"/>
-      <w:r>
-        <w:rPr>
-          <w:rFonts w:ascii="Roboto Light" w:eastAsia="Times New Roman" w:hAnsi="Roboto Light" w:cs="Times New Roman"/>
-          <w:color w:val="000000"/>
-          <w:kern w:val="36"/>
-          <w:sz w:val="14"/>
-          <w:szCs w:val="14"/>
-        </w:rPr>
-        <w:t>NeurIPS</w:t>
-      </w:r>
-      <w:proofErr w:type="spellEnd"/>
-      <w:r>
-        <w:rPr>
-          <w:rFonts w:ascii="Roboto Light" w:eastAsia="Times New Roman" w:hAnsi="Roboto Light" w:cs="Times New Roman"/>
-          <w:color w:val="000000"/>
-          <w:kern w:val="36"/>
-          <w:sz w:val="14"/>
-          <w:szCs w:val="14"/>
-        </w:rPr>
-        <w:t xml:space="preserve">: Neural Information Processing Systems </w:t>
+        <w:t xml:space="preserve">NeurIPS: Neural Information Processing Systems </w:t>
       </w:r>
     </w:p>
     <w:p>
@@ -2882,7 +2818,6 @@
         </w:rPr>
         <w:t xml:space="preserve">, F. Sorrenti, R. </w:t>
       </w:r>
-      <w:proofErr w:type="spellStart"/>
       <w:r>
         <w:rPr>
           <w:rFonts w:ascii="Roboto Light" w:hAnsi="Roboto Light"/>
@@ -2890,17 +2825,7 @@
           <w:szCs w:val="16"/>
           <w:lang w:val="it-IT"/>
         </w:rPr>
-        <w:t>Durrer</w:t>
-      </w:r>
-      <w:proofErr w:type="spellEnd"/>
-      <w:r>
-        <w:rPr>
-          <w:rFonts w:ascii="Roboto Light" w:hAnsi="Roboto Light"/>
-          <w:sz w:val="16"/>
-          <w:szCs w:val="16"/>
-          <w:lang w:val="it-IT"/>
-        </w:rPr>
-        <w:t>, M. Kunz</w:t>
+        <w:t>Durrer, M. Kunz</w:t>
       </w:r>
       <w:r>
         <w:rPr>
@@ -3451,18 +3376,8 @@
           <w:sz w:val="16"/>
           <w:szCs w:val="16"/>
         </w:rPr>
-        <w:t xml:space="preserve"> </w:t>
-      </w:r>
-      <w:proofErr w:type="spellStart"/>
-      <w:r>
-        <w:rPr>
-          <w:rFonts w:ascii="Roboto Light" w:hAnsi="Roboto Light"/>
-          <w:sz w:val="16"/>
-          <w:szCs w:val="16"/>
-        </w:rPr>
-        <w:t>OJAp</w:t>
-      </w:r>
-      <w:proofErr w:type="spellEnd"/>
+        <w:t xml:space="preserve"> OJAp</w:t>
+      </w:r>
       <w:r>
         <w:rPr>
           <w:rFonts w:ascii="Roboto Light" w:hAnsi="Roboto Light"/>
@@ -4016,7 +3931,6 @@
         </w:rPr>
         <w:t xml:space="preserve">2023. </w:t>
       </w:r>
-      <w:proofErr w:type="spellStart"/>
       <w:r>
         <w:rPr>
           <w:rFonts w:ascii="Roboto Light" w:hAnsi="Roboto Light"/>
@@ -4033,7 +3947,6 @@
         </w:rPr>
         <w:t>p</w:t>
       </w:r>
-      <w:proofErr w:type="spellEnd"/>
       <w:r>
         <w:rPr>
           <w:rFonts w:ascii="Roboto Light" w:hAnsi="Roboto Light"/>
@@ -4285,29 +4198,7 @@
           <w:szCs w:val="16"/>
           <w:lang w:val="fr-FR"/>
         </w:rPr>
-        <w:t xml:space="preserve">, H. V. </w:t>
-      </w:r>
-      <w:proofErr w:type="spellStart"/>
-      <w:r>
-        <w:rPr>
-          <w:rFonts w:ascii="Roboto Light" w:eastAsia="Times New Roman" w:hAnsi="Roboto Light" w:cs="Times New Roman"/>
-          <w:kern w:val="36"/>
-          <w:sz w:val="16"/>
-          <w:szCs w:val="16"/>
-          <w:lang w:val="fr-FR"/>
-        </w:rPr>
-        <w:t>Peiris</w:t>
-      </w:r>
-      <w:proofErr w:type="spellEnd"/>
-      <w:r>
-        <w:rPr>
-          <w:rFonts w:ascii="Roboto Light" w:eastAsia="Times New Roman" w:hAnsi="Roboto Light" w:cs="Times New Roman"/>
-          <w:kern w:val="36"/>
-          <w:sz w:val="16"/>
-          <w:szCs w:val="16"/>
-          <w:lang w:val="fr-FR"/>
-        </w:rPr>
-        <w:t>, A. Pontzen, L. Lucie-Smith, N. Guo, B. Nord</w:t>
+        <w:t>, H. V. Peiris, A. Pontzen, L. Lucie-Smith, N. Guo, B. Nord</w:t>
       </w:r>
       <w:r>
         <w:rPr>
@@ -4369,45 +4260,8 @@
             <w:szCs w:val="16"/>
             <w:lang w:val="fr-FR"/>
           </w:rPr>
-          <w:t xml:space="preserve">Code </w:t>
+          <w:t>Code available here</w:t>
         </w:r>
-        <w:proofErr w:type="spellStart"/>
-        <w:r>
-          <w:rPr>
-            <w:rStyle w:val="Hyperlink"/>
-            <w:rFonts w:ascii="Roboto Light" w:eastAsia="Times New Roman" w:hAnsi="Roboto Light" w:cs="Times New Roman"/>
-            <w:kern w:val="36"/>
-            <w:sz w:val="16"/>
-            <w:szCs w:val="16"/>
-            <w:lang w:val="fr-FR"/>
-          </w:rPr>
-          <w:t>available</w:t>
-        </w:r>
-        <w:proofErr w:type="spellEnd"/>
-        <w:r>
-          <w:rPr>
-            <w:rStyle w:val="Hyperlink"/>
-            <w:rFonts w:ascii="Roboto Light" w:eastAsia="Times New Roman" w:hAnsi="Roboto Light" w:cs="Times New Roman"/>
-            <w:kern w:val="36"/>
-            <w:sz w:val="16"/>
-            <w:szCs w:val="16"/>
-            <w:lang w:val="fr-FR"/>
-          </w:rPr>
-          <w:t xml:space="preserve"> </w:t>
-        </w:r>
-        <w:proofErr w:type="spellStart"/>
-        <w:r>
-          <w:rPr>
-            <w:rStyle w:val="Hyperlink"/>
-            <w:rFonts w:ascii="Roboto Light" w:eastAsia="Times New Roman" w:hAnsi="Roboto Light" w:cs="Times New Roman"/>
-            <w:kern w:val="36"/>
-            <w:sz w:val="16"/>
-            <w:szCs w:val="16"/>
-            <w:lang w:val="fr-FR"/>
-          </w:rPr>
-          <w:t>here</w:t>
-        </w:r>
-        <w:proofErr w:type="spellEnd"/>
       </w:hyperlink>
       <w:r>
         <w:rPr>
@@ -4451,29 +4305,7 @@
             <w:sz w:val="15"/>
             <w:szCs w:val="15"/>
           </w:rPr>
-          <w:t xml:space="preserve">Machine Learning and the Physical Sciences workshop at </w:t>
-        </w:r>
-        <w:proofErr w:type="spellStart"/>
-        <w:r>
-          <w:rPr>
-            <w:rStyle w:val="Hyperlink"/>
-            <w:rFonts w:ascii="Roboto Light" w:eastAsia="Times New Roman" w:hAnsi="Roboto Light" w:cs="Times New Roman"/>
-            <w:kern w:val="36"/>
-            <w:sz w:val="15"/>
-            <w:szCs w:val="15"/>
-          </w:rPr>
-          <w:t>NeurIPS</w:t>
-        </w:r>
-        <w:proofErr w:type="spellEnd"/>
-        <w:r>
-          <w:rPr>
-            <w:rStyle w:val="Hyperlink"/>
-            <w:rFonts w:ascii="Roboto Light" w:eastAsia="Times New Roman" w:hAnsi="Roboto Light" w:cs="Times New Roman"/>
-            <w:kern w:val="36"/>
-            <w:sz w:val="15"/>
-            <w:szCs w:val="15"/>
-          </w:rPr>
-          <w:t xml:space="preserve"> 2022</w:t>
+          <w:t>Machine Learning and the Physical Sciences workshop at NeurIPS 2022</w:t>
         </w:r>
       </w:hyperlink>
       <w:r>
@@ -5235,25 +5067,7 @@
           <w:sz w:val="14"/>
           <w:szCs w:val="14"/>
         </w:rPr>
-        <w:t xml:space="preserve">as part of the </w:t>
-      </w:r>
-      <w:proofErr w:type="spellStart"/>
-      <w:r>
-        <w:rPr>
-          <w:rFonts w:ascii="Roboto Light" w:hAnsi="Roboto Light"/>
-          <w:sz w:val="14"/>
-          <w:szCs w:val="14"/>
-        </w:rPr>
-        <w:t>SEarCH</w:t>
-      </w:r>
-      <w:proofErr w:type="spellEnd"/>
-      <w:r>
-        <w:rPr>
-          <w:rFonts w:ascii="Roboto Light" w:hAnsi="Roboto Light"/>
-          <w:sz w:val="14"/>
-          <w:szCs w:val="14"/>
-        </w:rPr>
-        <w:t xml:space="preserve"> team.</w:t>
+        <w:t>as part of the SEarCH team.</w:t>
       </w:r>
       <w:r>
         <w:rPr>
@@ -5717,25 +5531,7 @@
           <w:sz w:val="18"/>
           <w:szCs w:val="18"/>
         </w:rPr>
-        <w:t xml:space="preserve">Valentino </w:t>
-      </w:r>
-      <w:proofErr w:type="spellStart"/>
-      <w:r>
-        <w:rPr>
-          <w:rFonts w:ascii="Roboto Light" w:hAnsi="Roboto Light"/>
-          <w:sz w:val="18"/>
-          <w:szCs w:val="18"/>
-        </w:rPr>
-        <w:t>Baccin</w:t>
-      </w:r>
-      <w:proofErr w:type="spellEnd"/>
-      <w:r>
-        <w:rPr>
-          <w:rFonts w:ascii="Roboto Light" w:hAnsi="Roboto Light"/>
-          <w:sz w:val="18"/>
-          <w:szCs w:val="18"/>
-        </w:rPr>
-        <w:t xml:space="preserve"> Prize (2017</w:t>
+        <w:t>Valentino Baccin Prize (2017</w:t>
       </w:r>
       <w:r>
         <w:rPr>
@@ -6457,7 +6253,71 @@
           <w:sz w:val="16"/>
           <w:szCs w:val="16"/>
         </w:rPr>
-        <w:t>Oct 2025, Lagrange Seminar, Nice, FR, invited</w:t>
+        <w:t>Nov</w:t>
+      </w:r>
+      <w:r>
+        <w:rPr>
+          <w:rFonts w:ascii="Roboto Light" w:hAnsi="Roboto Light"/>
+          <w:sz w:val="16"/>
+          <w:szCs w:val="16"/>
+        </w:rPr>
+        <w:t xml:space="preserve"> 2025, </w:t>
+      </w:r>
+      <w:r>
+        <w:rPr>
+          <w:rFonts w:ascii="Roboto Light" w:hAnsi="Roboto Light"/>
+          <w:sz w:val="16"/>
+          <w:szCs w:val="16"/>
+        </w:rPr>
+        <w:t>LAPTh</w:t>
+      </w:r>
+      <w:r>
+        <w:rPr>
+          <w:rFonts w:ascii="Roboto Light" w:hAnsi="Roboto Light"/>
+          <w:sz w:val="16"/>
+          <w:szCs w:val="16"/>
+        </w:rPr>
+        <w:t xml:space="preserve"> </w:t>
+      </w:r>
+      <w:r>
+        <w:rPr>
+          <w:rFonts w:ascii="Roboto Light" w:hAnsi="Roboto Light"/>
+          <w:sz w:val="16"/>
+          <w:szCs w:val="16"/>
+        </w:rPr>
+        <w:t>s</w:t>
+      </w:r>
+      <w:r>
+        <w:rPr>
+          <w:rFonts w:ascii="Roboto Light" w:hAnsi="Roboto Light"/>
+          <w:sz w:val="16"/>
+          <w:szCs w:val="16"/>
+        </w:rPr>
+        <w:t xml:space="preserve">eminar, </w:t>
+      </w:r>
+      <w:r>
+        <w:rPr>
+          <w:rFonts w:ascii="Roboto Light" w:hAnsi="Roboto Light"/>
+          <w:sz w:val="16"/>
+          <w:szCs w:val="16"/>
+        </w:rPr>
+        <w:t>Annecy</w:t>
+      </w:r>
+      <w:r>
+        <w:rPr>
+          <w:rFonts w:ascii="Roboto Light" w:hAnsi="Roboto Light"/>
+          <w:sz w:val="16"/>
+          <w:szCs w:val="16"/>
+        </w:rPr>
+        <w:t>, FR, invited</w:t>
+      </w:r>
+      <w:r>
+        <w:rPr>
+          <w:rFonts w:ascii="Roboto Light" w:hAnsi="Roboto Light"/>
+          <w:sz w:val="16"/>
+          <w:szCs w:val="16"/>
+        </w:rPr>
+        <w:t xml:space="preserve"> </w:t>
       </w:r>
     </w:p>
     <w:p>
@@ -6476,39 +6336,7 @@
           <w:sz w:val="16"/>
           <w:szCs w:val="16"/>
         </w:rPr>
-        <w:t xml:space="preserve">Sep 2025, </w:t>
-      </w:r>
-      <w:r>
-        <w:rPr>
-          <w:rFonts w:ascii="Roboto Light" w:hAnsi="Roboto Light"/>
-          <w:sz w:val="16"/>
-          <w:szCs w:val="16"/>
-        </w:rPr>
-        <w:t xml:space="preserve">DESC workshop </w:t>
-      </w:r>
-      <w:r>
-        <w:rPr>
-          <w:rFonts w:ascii="Roboto Light" w:hAnsi="Roboto Light"/>
-          <w:sz w:val="16"/>
-          <w:szCs w:val="16"/>
-        </w:rPr>
-        <w:t xml:space="preserve">on cosmology with </w:t>
-      </w:r>
-      <w:r>
-        <w:rPr>
-          <w:rFonts w:ascii="Roboto Light" w:hAnsi="Roboto Light"/>
-          <w:sz w:val="16"/>
-          <w:szCs w:val="16"/>
-        </w:rPr>
-        <w:t>peculiar velocities</w:t>
-      </w:r>
-      <w:r>
-        <w:rPr>
-          <w:rFonts w:ascii="Roboto Light" w:hAnsi="Roboto Light"/>
-          <w:sz w:val="16"/>
-          <w:szCs w:val="16"/>
-        </w:rPr>
-        <w:t>, Marseille, FR, invited</w:t>
+        <w:t>Oct 2025, Lagrange Seminar, Nice, FR, invited</w:t>
       </w:r>
     </w:p>
     <w:p>
@@ -6527,31 +6355,39 @@
           <w:sz w:val="16"/>
           <w:szCs w:val="16"/>
         </w:rPr>
-        <w:t>Aug</w:t>
-      </w:r>
-      <w:r>
-        <w:rPr>
-          <w:rFonts w:ascii="Roboto Light" w:hAnsi="Roboto Light"/>
-          <w:sz w:val="16"/>
-          <w:szCs w:val="16"/>
-        </w:rPr>
-        <w:t xml:space="preserve"> 2025, </w:t>
-      </w:r>
-      <w:r>
-        <w:rPr>
-          <w:rFonts w:ascii="Roboto Light" w:hAnsi="Roboto Light"/>
-          <w:sz w:val="16"/>
-          <w:szCs w:val="16"/>
-        </w:rPr>
-        <w:t>Swiss SKA days, Winterthur</w:t>
-      </w:r>
-      <w:r>
-        <w:rPr>
-          <w:rFonts w:ascii="Roboto Light" w:hAnsi="Roboto Light"/>
-          <w:sz w:val="16"/>
-          <w:szCs w:val="16"/>
-        </w:rPr>
-        <w:t>, CH, contributed</w:t>
+        <w:t xml:space="preserve">Sep 2025, </w:t>
+      </w:r>
+      <w:r>
+        <w:rPr>
+          <w:rFonts w:ascii="Roboto Light" w:hAnsi="Roboto Light"/>
+          <w:sz w:val="16"/>
+          <w:szCs w:val="16"/>
+        </w:rPr>
+        <w:t xml:space="preserve">DESC workshop </w:t>
+      </w:r>
+      <w:r>
+        <w:rPr>
+          <w:rFonts w:ascii="Roboto Light" w:hAnsi="Roboto Light"/>
+          <w:sz w:val="16"/>
+          <w:szCs w:val="16"/>
+        </w:rPr>
+        <w:t xml:space="preserve">on cosmology with </w:t>
+      </w:r>
+      <w:r>
+        <w:rPr>
+          <w:rFonts w:ascii="Roboto Light" w:hAnsi="Roboto Light"/>
+          <w:sz w:val="16"/>
+          <w:szCs w:val="16"/>
+        </w:rPr>
+        <w:t>peculiar velocities</w:t>
+      </w:r>
+      <w:r>
+        <w:rPr>
+          <w:rFonts w:ascii="Roboto Light" w:hAnsi="Roboto Light"/>
+          <w:sz w:val="16"/>
+          <w:szCs w:val="16"/>
+        </w:rPr>
+        <w:t>, Marseille, FR, invited</w:t>
       </w:r>
     </w:p>
     <w:p>
@@ -6570,25 +6406,31 @@
           <w:sz w:val="16"/>
           <w:szCs w:val="16"/>
         </w:rPr>
-        <w:t xml:space="preserve">Jun 2025, </w:t>
-      </w:r>
-      <w:proofErr w:type="spellStart"/>
-      <w:r>
-        <w:rPr>
-          <w:rFonts w:ascii="Roboto Light" w:hAnsi="Roboto Light"/>
-          <w:sz w:val="16"/>
-          <w:szCs w:val="16"/>
-        </w:rPr>
-        <w:t>CosmoFONDUE</w:t>
-      </w:r>
-      <w:proofErr w:type="spellEnd"/>
-      <w:r>
-        <w:rPr>
-          <w:rFonts w:ascii="Roboto Light" w:hAnsi="Roboto Light"/>
-          <w:sz w:val="16"/>
-          <w:szCs w:val="16"/>
-        </w:rPr>
-        <w:t>, Geneva, CH, contributed</w:t>
+        <w:t>Aug</w:t>
+      </w:r>
+      <w:r>
+        <w:rPr>
+          <w:rFonts w:ascii="Roboto Light" w:hAnsi="Roboto Light"/>
+          <w:sz w:val="16"/>
+          <w:szCs w:val="16"/>
+        </w:rPr>
+        <w:t xml:space="preserve"> 2025, </w:t>
+      </w:r>
+      <w:r>
+        <w:rPr>
+          <w:rFonts w:ascii="Roboto Light" w:hAnsi="Roboto Light"/>
+          <w:sz w:val="16"/>
+          <w:szCs w:val="16"/>
+        </w:rPr>
+        <w:t>Swiss SKA days, Winterthur</w:t>
+      </w:r>
+      <w:r>
+        <w:rPr>
+          <w:rFonts w:ascii="Roboto Light" w:hAnsi="Roboto Light"/>
+          <w:sz w:val="16"/>
+          <w:szCs w:val="16"/>
+        </w:rPr>
+        <w:t>, CH, contributed</w:t>
       </w:r>
     </w:p>
     <w:p>
@@ -6607,7 +6449,7 @@
           <w:sz w:val="16"/>
           <w:szCs w:val="16"/>
         </w:rPr>
-        <w:t>Jun 2025, Swiss Cosmology Days, Zurich, CH, contributed</w:t>
+        <w:t>Jun 2025, CosmoFONDUE, Geneva, CH, contributed</w:t>
       </w:r>
     </w:p>
     <w:p>
@@ -6626,25 +6468,7 @@
           <w:sz w:val="16"/>
           <w:szCs w:val="16"/>
         </w:rPr>
-        <w:t xml:space="preserve">Feb 2025, </w:t>
-      </w:r>
-      <w:proofErr w:type="spellStart"/>
-      <w:r>
-        <w:rPr>
-          <w:rFonts w:ascii="Roboto Light" w:hAnsi="Roboto Light"/>
-          <w:sz w:val="16"/>
-          <w:szCs w:val="16"/>
-        </w:rPr>
-        <w:t>AI+Astro</w:t>
-      </w:r>
-      <w:proofErr w:type="spellEnd"/>
-      <w:r>
-        <w:rPr>
-          <w:rFonts w:ascii="Roboto Light" w:hAnsi="Roboto Light"/>
-          <w:sz w:val="16"/>
-          <w:szCs w:val="16"/>
-        </w:rPr>
-        <w:t xml:space="preserve"> talk, Geneva, CH, invited</w:t>
+        <w:t>Jun 2025, Swiss Cosmology Days, Zurich, CH, contributed</w:t>
       </w:r>
     </w:p>
     <w:p>
@@ -6663,79 +6487,7 @@
           <w:sz w:val="16"/>
           <w:szCs w:val="16"/>
         </w:rPr>
-        <w:t>Jan</w:t>
-      </w:r>
-      <w:r>
-        <w:rPr>
-          <w:rFonts w:ascii="Roboto Light" w:hAnsi="Roboto Light"/>
-          <w:sz w:val="16"/>
-          <w:szCs w:val="16"/>
-        </w:rPr>
-        <w:t xml:space="preserve"> 202</w:t>
-      </w:r>
-      <w:r>
-        <w:rPr>
-          <w:rFonts w:ascii="Roboto Light" w:hAnsi="Roboto Light"/>
-          <w:sz w:val="16"/>
-          <w:szCs w:val="16"/>
-        </w:rPr>
-        <w:t>5</w:t>
-      </w:r>
-      <w:r>
-        <w:rPr>
-          <w:rFonts w:ascii="Roboto Light" w:hAnsi="Roboto Light"/>
-          <w:sz w:val="16"/>
-          <w:szCs w:val="16"/>
-        </w:rPr>
-        <w:t xml:space="preserve">, </w:t>
-      </w:r>
-      <w:r>
-        <w:rPr>
-          <w:rFonts w:ascii="Roboto Light" w:hAnsi="Roboto Light"/>
-          <w:sz w:val="16"/>
-          <w:szCs w:val="16"/>
-        </w:rPr>
-        <w:t>SKACH winter meeting</w:t>
-      </w:r>
-      <w:r>
-        <w:rPr>
-          <w:rFonts w:ascii="Roboto Light" w:hAnsi="Roboto Light"/>
-          <w:sz w:val="16"/>
-          <w:szCs w:val="16"/>
-        </w:rPr>
-        <w:t xml:space="preserve">, </w:t>
-      </w:r>
-      <w:r>
-        <w:rPr>
-          <w:rFonts w:ascii="Roboto Light" w:hAnsi="Roboto Light"/>
-          <w:sz w:val="16"/>
-          <w:szCs w:val="16"/>
-        </w:rPr>
-        <w:t>Bern</w:t>
-      </w:r>
-      <w:r>
-        <w:rPr>
-          <w:rFonts w:ascii="Roboto Light" w:hAnsi="Roboto Light"/>
-          <w:sz w:val="16"/>
-          <w:szCs w:val="16"/>
-        </w:rPr>
-        <w:t xml:space="preserve">, </w:t>
-      </w:r>
-      <w:r>
-        <w:rPr>
-          <w:rFonts w:ascii="Roboto Light" w:hAnsi="Roboto Light"/>
-          <w:sz w:val="16"/>
-          <w:szCs w:val="16"/>
-        </w:rPr>
-        <w:t>CH</w:t>
-      </w:r>
-      <w:r>
-        <w:rPr>
-          <w:rFonts w:ascii="Roboto Light" w:hAnsi="Roboto Light"/>
-          <w:sz w:val="16"/>
-          <w:szCs w:val="16"/>
-        </w:rPr>
-        <w:t>, contributed</w:t>
+        <w:t>Feb 2025, AI+Astro talk, Geneva, CH, invited</w:t>
       </w:r>
     </w:p>
     <w:p>
@@ -6754,25 +6506,98 @@
           <w:sz w:val="16"/>
           <w:szCs w:val="16"/>
         </w:rPr>
-        <w:t xml:space="preserve">Oct 2024, </w:t>
-      </w:r>
-      <w:proofErr w:type="spellStart"/>
-      <w:r>
-        <w:rPr>
-          <w:rFonts w:ascii="Roboto Light" w:hAnsi="Roboto Light"/>
-          <w:sz w:val="16"/>
-          <w:szCs w:val="16"/>
-        </w:rPr>
-        <w:t>EuclidCH</w:t>
-      </w:r>
-      <w:proofErr w:type="spellEnd"/>
-      <w:r>
-        <w:rPr>
-          <w:rFonts w:ascii="Roboto Light" w:hAnsi="Roboto Light"/>
-          <w:sz w:val="16"/>
-          <w:szCs w:val="16"/>
-        </w:rPr>
-        <w:t xml:space="preserve"> meeting, </w:t>
+        <w:t>Jan</w:t>
+      </w:r>
+      <w:r>
+        <w:rPr>
+          <w:rFonts w:ascii="Roboto Light" w:hAnsi="Roboto Light"/>
+          <w:sz w:val="16"/>
+          <w:szCs w:val="16"/>
+        </w:rPr>
+        <w:t xml:space="preserve"> 202</w:t>
+      </w:r>
+      <w:r>
+        <w:rPr>
+          <w:rFonts w:ascii="Roboto Light" w:hAnsi="Roboto Light"/>
+          <w:sz w:val="16"/>
+          <w:szCs w:val="16"/>
+        </w:rPr>
+        <w:t>5</w:t>
+      </w:r>
+      <w:r>
+        <w:rPr>
+          <w:rFonts w:ascii="Roboto Light" w:hAnsi="Roboto Light"/>
+          <w:sz w:val="16"/>
+          <w:szCs w:val="16"/>
+        </w:rPr>
+        <w:t xml:space="preserve">, </w:t>
+      </w:r>
+      <w:r>
+        <w:rPr>
+          <w:rFonts w:ascii="Roboto Light" w:hAnsi="Roboto Light"/>
+          <w:sz w:val="16"/>
+          <w:szCs w:val="16"/>
+        </w:rPr>
+        <w:t>SKACH winter meeting</w:t>
+      </w:r>
+      <w:r>
+        <w:rPr>
+          <w:rFonts w:ascii="Roboto Light" w:hAnsi="Roboto Light"/>
+          <w:sz w:val="16"/>
+          <w:szCs w:val="16"/>
+        </w:rPr>
+        <w:t xml:space="preserve">, </w:t>
+      </w:r>
+      <w:r>
+        <w:rPr>
+          <w:rFonts w:ascii="Roboto Light" w:hAnsi="Roboto Light"/>
+          <w:sz w:val="16"/>
+          <w:szCs w:val="16"/>
+        </w:rPr>
+        <w:t>Bern</w:t>
+      </w:r>
+      <w:r>
+        <w:rPr>
+          <w:rFonts w:ascii="Roboto Light" w:hAnsi="Roboto Light"/>
+          <w:sz w:val="16"/>
+          <w:szCs w:val="16"/>
+        </w:rPr>
+        <w:t xml:space="preserve">, </w:t>
+      </w:r>
+      <w:r>
+        <w:rPr>
+          <w:rFonts w:ascii="Roboto Light" w:hAnsi="Roboto Light"/>
+          <w:sz w:val="16"/>
+          <w:szCs w:val="16"/>
+        </w:rPr>
+        <w:t>CH</w:t>
+      </w:r>
+      <w:r>
+        <w:rPr>
+          <w:rFonts w:ascii="Roboto Light" w:hAnsi="Roboto Light"/>
+          <w:sz w:val="16"/>
+          <w:szCs w:val="16"/>
+        </w:rPr>
+        <w:t>, contributed</w:t>
+      </w:r>
+    </w:p>
+    <w:p>
+      <w:pPr>
+        <w:spacing w:after="40"/>
+        <w:ind w:left="57"/>
+        <w:rPr>
+          <w:rFonts w:ascii="Roboto Light" w:hAnsi="Roboto Light"/>
+          <w:sz w:val="16"/>
+          <w:szCs w:val="16"/>
+        </w:rPr>
+      </w:pPr>
+      <w:r>
+        <w:rPr>
+          <w:rFonts w:ascii="Roboto Light" w:hAnsi="Roboto Light"/>
+          <w:sz w:val="16"/>
+          <w:szCs w:val="16"/>
+        </w:rPr>
+        <w:t xml:space="preserve">Oct 2024, EuclidCH meeting, </w:t>
       </w:r>
       <w:r>
         <w:rPr>
@@ -6955,43 +6780,15 @@
           <w:sz w:val="16"/>
           <w:szCs w:val="16"/>
         </w:rPr>
-        <w:t xml:space="preserve">Apr 2024, </w:t>
-      </w:r>
-      <w:proofErr w:type="spellStart"/>
-      <w:r>
-        <w:rPr>
-          <w:rFonts w:ascii="Roboto Light" w:hAnsi="Roboto Light"/>
-          <w:sz w:val="16"/>
-          <w:szCs w:val="16"/>
-        </w:rPr>
-        <w:t>Ecogia</w:t>
-      </w:r>
-      <w:proofErr w:type="spellEnd"/>
-      <w:r>
-        <w:rPr>
-          <w:rFonts w:ascii="Roboto Light" w:hAnsi="Roboto Light"/>
-          <w:sz w:val="16"/>
-          <w:szCs w:val="16"/>
-        </w:rPr>
-        <w:t xml:space="preserve"> seminar series, </w:t>
-      </w:r>
-      <w:proofErr w:type="spellStart"/>
-      <w:r>
-        <w:rPr>
-          <w:rFonts w:ascii="Roboto Light" w:hAnsi="Roboto Light"/>
-          <w:sz w:val="16"/>
-          <w:szCs w:val="16"/>
-        </w:rPr>
-        <w:t>UniGe</w:t>
-      </w:r>
-      <w:proofErr w:type="spellEnd"/>
-      <w:r>
-        <w:rPr>
-          <w:rFonts w:ascii="Roboto Light" w:hAnsi="Roboto Light"/>
-          <w:sz w:val="16"/>
-          <w:szCs w:val="16"/>
-        </w:rPr>
-        <w:t xml:space="preserve">, </w:t>
+        <w:t xml:space="preserve">Apr 2024, Ecogia seminar series, </w:t>
+      </w:r>
+      <w:r>
+        <w:rPr>
+          <w:rFonts w:ascii="Roboto Light" w:hAnsi="Roboto Light"/>
+          <w:sz w:val="16"/>
+          <w:szCs w:val="16"/>
+        </w:rPr>
+        <w:t xml:space="preserve">UniGe, </w:t>
       </w:r>
       <w:r>
         <w:rPr>
@@ -7304,25 +7101,7 @@
           <w:sz w:val="16"/>
           <w:szCs w:val="16"/>
         </w:rPr>
-        <w:t>Nov 2023, Cosmo/</w:t>
-      </w:r>
-      <w:proofErr w:type="spellStart"/>
-      <w:r>
-        <w:rPr>
-          <w:rFonts w:ascii="Roboto Light" w:hAnsi="Roboto Light"/>
-          <w:sz w:val="16"/>
-          <w:szCs w:val="16"/>
-        </w:rPr>
-        <w:t>ExGal</w:t>
-      </w:r>
-      <w:proofErr w:type="spellEnd"/>
-      <w:r>
-        <w:rPr>
-          <w:rFonts w:ascii="Roboto Light" w:hAnsi="Roboto Light"/>
-          <w:sz w:val="16"/>
-          <w:szCs w:val="16"/>
-        </w:rPr>
-        <w:t xml:space="preserve"> seminar, UCL, London, UK, invited</w:t>
+        <w:t>Nov 2023, Cosmo/ExGal seminar, UCL, London, UK, invited</w:t>
       </w:r>
     </w:p>
     <w:p>
@@ -7341,25 +7120,7 @@
           <w:sz w:val="16"/>
           <w:szCs w:val="16"/>
         </w:rPr>
-        <w:t xml:space="preserve">Apr 2023, </w:t>
-      </w:r>
-      <w:proofErr w:type="spellStart"/>
-      <w:r>
-        <w:rPr>
-          <w:rFonts w:ascii="Roboto Light" w:hAnsi="Roboto Light"/>
-          <w:sz w:val="16"/>
-          <w:szCs w:val="16"/>
-        </w:rPr>
-        <w:t>CosmoClub</w:t>
-      </w:r>
-      <w:proofErr w:type="spellEnd"/>
-      <w:r>
-        <w:rPr>
-          <w:rFonts w:ascii="Roboto Light" w:hAnsi="Roboto Light"/>
-          <w:sz w:val="16"/>
-          <w:szCs w:val="16"/>
-        </w:rPr>
-        <w:t xml:space="preserve">, </w:t>
+        <w:t xml:space="preserve">Apr 2023, CosmoClub, </w:t>
       </w:r>
       <w:r>
         <w:rPr>
@@ -7588,19 +7349,8 @@
           <w:szCs w:val="16"/>
           <w:lang w:val="it-IT"/>
         </w:rPr>
-        <w:t xml:space="preserve">, </w:t>
-      </w:r>
-      <w:proofErr w:type="spellStart"/>
-      <w:r>
-        <w:rPr>
-          <w:rFonts w:ascii="Roboto Light" w:hAnsi="Roboto Light"/>
-          <w:sz w:val="16"/>
-          <w:szCs w:val="16"/>
-          <w:lang w:val="it-IT"/>
-        </w:rPr>
-        <w:t>invited</w:t>
-      </w:r>
-      <w:proofErr w:type="spellEnd"/>
+        <w:t>, invited</w:t>
+      </w:r>
     </w:p>
     <w:p>
       <w:pPr>
@@ -8358,7 +8108,6 @@
         </w:rPr>
         <w:t xml:space="preserve"> </w:t>
       </w:r>
-      <w:proofErr w:type="spellStart"/>
       <w:r>
         <w:rPr>
           <w:rFonts w:ascii="Roboto Light" w:hAnsi="Roboto Light"/>
@@ -8367,31 +8116,8 @@
           <w:sz w:val="14"/>
           <w:szCs w:val="14"/>
         </w:rPr>
-        <w:t>Projets</w:t>
-      </w:r>
-      <w:proofErr w:type="spellEnd"/>
-      <w:r>
-        <w:rPr>
-          <w:rFonts w:ascii="Roboto Light" w:hAnsi="Roboto Light"/>
-          <w:i/>
-          <w:iCs/>
-          <w:sz w:val="14"/>
-          <w:szCs w:val="14"/>
-        </w:rPr>
-        <w:t xml:space="preserve"> </w:t>
-      </w:r>
-      <w:proofErr w:type="spellStart"/>
-      <w:r>
-        <w:rPr>
-          <w:rFonts w:ascii="Roboto Light" w:hAnsi="Roboto Light"/>
-          <w:i/>
-          <w:iCs/>
-          <w:sz w:val="14"/>
-          <w:szCs w:val="14"/>
-        </w:rPr>
-        <w:t>d’Informatique</w:t>
-      </w:r>
-      <w:proofErr w:type="spellEnd"/>
+        <w:t>Projets d’Informatique</w:t>
+      </w:r>
       <w:r>
         <w:rPr>
           <w:rFonts w:ascii="Roboto Light" w:hAnsi="Roboto Light"/>
@@ -8644,25 +8370,7 @@
           <w:sz w:val="14"/>
           <w:szCs w:val="14"/>
         </w:rPr>
-        <w:t xml:space="preserve"> (</w:t>
-      </w:r>
-      <w:proofErr w:type="spellStart"/>
-      <w:r>
-        <w:rPr>
-          <w:rFonts w:ascii="Roboto Light" w:hAnsi="Roboto Light"/>
-          <w:sz w:val="14"/>
-          <w:szCs w:val="14"/>
-        </w:rPr>
-        <w:t>MiM</w:t>
-      </w:r>
-      <w:proofErr w:type="spellEnd"/>
-      <w:r>
-        <w:rPr>
-          <w:rFonts w:ascii="Roboto Light" w:hAnsi="Roboto Light"/>
-          <w:sz w:val="14"/>
-          <w:szCs w:val="14"/>
-        </w:rPr>
-        <w:t>)</w:t>
+        <w:t xml:space="preserve"> (MiM)</w:t>
       </w:r>
     </w:p>
     <w:p>
@@ -9212,23 +8920,13 @@
         </w:rPr>
         <w:t xml:space="preserve">, </w:t>
       </w:r>
-      <w:proofErr w:type="spellStart"/>
-      <w:r>
-        <w:rPr>
-          <w:rFonts w:ascii="Roboto Light" w:hAnsi="Roboto Light"/>
-          <w:sz w:val="16"/>
-          <w:szCs w:val="16"/>
-        </w:rPr>
-        <w:t>PyTorch</w:t>
-      </w:r>
-      <w:proofErr w:type="spellEnd"/>
-      <w:r>
-        <w:rPr>
-          <w:rFonts w:ascii="Roboto Light" w:hAnsi="Roboto Light"/>
-          <w:sz w:val="16"/>
-          <w:szCs w:val="16"/>
-        </w:rPr>
-        <w:t xml:space="preserve">), </w:t>
+      <w:r>
+        <w:rPr>
+          <w:rFonts w:ascii="Roboto Light" w:hAnsi="Roboto Light"/>
+          <w:sz w:val="16"/>
+          <w:szCs w:val="16"/>
+        </w:rPr>
+        <w:t xml:space="preserve">PyTorch), </w:t>
       </w:r>
       <w:r>
         <w:rPr>
@@ -9332,7 +9030,6 @@
         </w:rPr>
         <w:t xml:space="preserve"> Entropy, IEEE Signal Processing Letters, Geophysics, </w:t>
       </w:r>
-      <w:proofErr w:type="spellStart"/>
       <w:r>
         <w:rPr>
           <w:rFonts w:ascii="Roboto Light" w:hAnsi="Roboto Light"/>
@@ -9341,7 +9038,6 @@
         </w:rPr>
         <w:t>RMxAA</w:t>
       </w:r>
-      <w:proofErr w:type="spellEnd"/>
       <w:r>
         <w:rPr>
           <w:rFonts w:ascii="Roboto Light" w:hAnsi="Roboto Light"/>
@@ -9692,40 +9388,15 @@
           </w:rPr>
           <w:t>Ath</w:t>
         </w:r>
-        <w:proofErr w:type="spellStart"/>
         <w:r>
           <w:rPr>
             <w:rStyle w:val="Hyperlink"/>
             <w:rFonts w:ascii="Roboto Light" w:hAnsi="Roboto Light"/>
             <w:sz w:val="16"/>
             <w:szCs w:val="16"/>
-            <w:lang w:val="it-IT"/>
           </w:rPr>
-          <w:t>éna</w:t>
+          <w:t>éna programme</w:t>
         </w:r>
-        <w:proofErr w:type="spellEnd"/>
-        <w:r>
-          <w:rPr>
-            <w:rStyle w:val="Hyperlink"/>
-            <w:rFonts w:ascii="Roboto Light" w:hAnsi="Roboto Light"/>
-            <w:sz w:val="16"/>
-            <w:szCs w:val="16"/>
-            <w:lang w:val="it-IT"/>
-          </w:rPr>
-          <w:t xml:space="preserve"> </w:t>
-        </w:r>
-        <w:proofErr w:type="spellStart"/>
-        <w:r>
-          <w:rPr>
-            <w:rStyle w:val="Hyperlink"/>
-            <w:rFonts w:ascii="Roboto Light" w:hAnsi="Roboto Light"/>
-            <w:sz w:val="16"/>
-            <w:szCs w:val="16"/>
-            <w:lang w:val="it-IT"/>
-          </w:rPr>
-          <w:t>programme</w:t>
-        </w:r>
-        <w:proofErr w:type="spellEnd"/>
       </w:hyperlink>
       <w:r>
         <w:rPr>
@@ -9844,23 +9515,7 @@
           <w:sz w:val="14"/>
           <w:szCs w:val="14"/>
         </w:rPr>
-        <w:t>Held a course in French for one semester, targeted at high-school students willing to embark in their academic career</w:t>
-      </w:r>
-      <w:r>
-        <w:rPr>
-          <w:rFonts w:ascii="Roboto Light" w:hAnsi="Roboto Light"/>
-          <w:sz w:val="14"/>
-          <w:szCs w:val="14"/>
-        </w:rPr>
-        <w:t>.</w:t>
-      </w:r>
-      <w:r>
-        <w:rPr>
-          <w:rFonts w:ascii="Roboto Light" w:hAnsi="Roboto Light"/>
-          <w:sz w:val="14"/>
-          <w:szCs w:val="14"/>
-        </w:rPr>
-        <w:t>in advance.</w:t>
+        <w:t>Held a course in French for one semester, targeted at high-school students willing to embark in their academic career.in advance.</w:t>
       </w:r>
     </w:p>
     <w:p>
@@ -10281,16 +9936,7 @@
           <w:sz w:val="16"/>
           <w:szCs w:val="16"/>
         </w:rPr>
-        <w:t xml:space="preserve"> </w:t>
-      </w:r>
-      <w:proofErr w:type="spellStart"/>
-      <w:r>
-        <w:rPr>
-          <w:rFonts w:ascii="Roboto Light" w:hAnsi="Roboto Light"/>
-          <w:sz w:val="16"/>
-          <w:szCs w:val="16"/>
-        </w:rPr>
-        <w:t>S</w:t>
+        <w:t xml:space="preserve"> S</w:t>
       </w:r>
       <w:r>
         <w:rPr>
@@ -10300,7 +9946,6 @@
         </w:rPr>
         <w:t>killsGap</w:t>
       </w:r>
-      <w:proofErr w:type="spellEnd"/>
       <w:r>
         <w:rPr>
           <w:rFonts w:ascii="Roboto Light" w:hAnsi="Roboto Light"/>
@@ -10866,25 +10511,7 @@
             <w:sz w:val="16"/>
             <w:szCs w:val="16"/>
           </w:rPr>
-          <w:t>CL Data Scien</w:t>
-        </w:r>
-        <w:r>
-          <w:rPr>
-            <w:rStyle w:val="Hyperlink"/>
-            <w:rFonts w:ascii="Roboto Light" w:hAnsi="Roboto Light"/>
-            <w:sz w:val="16"/>
-            <w:szCs w:val="16"/>
-          </w:rPr>
-          <w:t>c</w:t>
-        </w:r>
-        <w:r>
-          <w:rPr>
-            <w:rStyle w:val="Hyperlink"/>
-            <w:rFonts w:ascii="Roboto Light" w:hAnsi="Roboto Light"/>
-            <w:sz w:val="16"/>
-            <w:szCs w:val="16"/>
-          </w:rPr>
-          <w:t>e MSc</w:t>
+          <w:t>CL Data Science MSc</w:t>
         </w:r>
       </w:hyperlink>
       <w:r>
@@ -11055,25 +10682,7 @@
             <w:sz w:val="16"/>
             <w:szCs w:val="16"/>
           </w:rPr>
-          <w:t>CL-Jorda</w:t>
-        </w:r>
-        <w:r>
-          <w:rPr>
-            <w:rStyle w:val="Hyperlink"/>
-            <w:rFonts w:ascii="Roboto Light" w:hAnsi="Roboto Light"/>
-            <w:sz w:val="16"/>
-            <w:szCs w:val="16"/>
-          </w:rPr>
-          <w:t>n</w:t>
-        </w:r>
-        <w:r>
-          <w:rPr>
-            <w:rStyle w:val="Hyperlink"/>
-            <w:rFonts w:ascii="Roboto Light" w:hAnsi="Roboto Light"/>
-            <w:sz w:val="16"/>
-            <w:szCs w:val="16"/>
-          </w:rPr>
-          <w:t xml:space="preserve"> DIS</w:t>
+          <w:t>CL-Jordan DIS</w:t>
         </w:r>
       </w:hyperlink>
       <w:r>
@@ -11771,25 +11380,7 @@
             <w:sz w:val="16"/>
             <w:szCs w:val="16"/>
           </w:rPr>
-          <w:t>or Inquisitive</w:t>
-        </w:r>
-        <w:r>
-          <w:rPr>
-            <w:rStyle w:val="Hyperlink"/>
-            <w:rFonts w:ascii="Roboto Light" w:hAnsi="Roboto Light"/>
-            <w:sz w:val="16"/>
-            <w:szCs w:val="16"/>
-          </w:rPr>
-          <w:t xml:space="preserve"> </w:t>
-        </w:r>
-        <w:r>
-          <w:rPr>
-            <w:rStyle w:val="Hyperlink"/>
-            <w:rFonts w:ascii="Roboto Light" w:hAnsi="Roboto Light"/>
-            <w:sz w:val="16"/>
-            <w:szCs w:val="16"/>
-          </w:rPr>
-          <w:t>Minds</w:t>
+          <w:t>or Inquisitive Minds</w:t>
         </w:r>
       </w:hyperlink>
       <w:r>
@@ -12251,15 +11842,7 @@
           <w:sz w:val="16"/>
           <w:szCs w:val="16"/>
         </w:rPr>
-        <w:t>H</w:t>
-      </w:r>
-      <w:r>
-        <w:rPr>
-          <w:rFonts w:ascii="Roboto Light" w:hAnsi="Roboto Light"/>
-          <w:sz w:val="16"/>
-          <w:szCs w:val="16"/>
-        </w:rPr>
-        <w:t xml:space="preserve">igher Education in </w:t>
+        <w:t xml:space="preserve">Higher Education in </w:t>
       </w:r>
       <w:r>
         <w:rPr>
@@ -12430,7 +12013,6 @@
           </w:rPr>
           <w:t xml:space="preserve"> </w:t>
         </w:r>
-        <w:proofErr w:type="spellStart"/>
         <w:r>
           <w:rPr>
             <w:rStyle w:val="Hyperlink"/>
@@ -12449,7 +12031,6 @@
           </w:rPr>
           <w:t>ataKind</w:t>
         </w:r>
-        <w:proofErr w:type="spellEnd"/>
         <w:r>
           <w:rPr>
             <w:rStyle w:val="Hyperlink"/>
@@ -12466,25 +12047,7 @@
             <w:sz w:val="16"/>
             <w:szCs w:val="16"/>
           </w:rPr>
-          <w:t>K</w:t>
-        </w:r>
-        <w:r>
-          <w:rPr>
-            <w:rStyle w:val="Hyperlink"/>
-            <w:rFonts w:ascii="Roboto Light" w:hAnsi="Roboto Light"/>
-            <w:sz w:val="16"/>
-            <w:szCs w:val="16"/>
-          </w:rPr>
-          <w:t xml:space="preserve"> </w:t>
-        </w:r>
-        <w:r>
-          <w:rPr>
-            <w:rStyle w:val="Hyperlink"/>
-            <w:rFonts w:ascii="Roboto Light" w:hAnsi="Roboto Light"/>
-            <w:sz w:val="16"/>
-            <w:szCs w:val="16"/>
-          </w:rPr>
-          <w:t>– Data Dive</w:t>
+          <w:t>K – Data Dive</w:t>
         </w:r>
       </w:hyperlink>
       <w:r>

</xml_diff>